<commit_message>
Explanation about the Chosen Thenic to generate ideas and I generated 7 creative solutions
</commit_message>
<xml_diff>
--- a/Doc/Analysis_Report.docx
+++ b/Doc/Analysis_Report.docx
@@ -20,7 +20,7 @@
     </w:p>
     <w:p>
       <w:pPr>
-        <w:pStyle w:val="Ttulo1"/>
+        <w:pStyle w:val="Heading1"/>
         <w:rPr>
           <w:lang w:val="es-CO"/>
         </w:rPr>
@@ -159,7 +159,7 @@
     </w:p>
     <w:p>
       <w:pPr>
-        <w:pStyle w:val="Ttulo1"/>
+        <w:pStyle w:val="Heading1"/>
         <w:ind w:left="-5"/>
         <w:rPr>
           <w:lang w:val="es-CO"/>
@@ -211,7 +211,7 @@
     </w:p>
     <w:p>
       <w:pPr>
-        <w:pStyle w:val="Ttulo1"/>
+        <w:pStyle w:val="Heading1"/>
         <w:ind w:left="-5"/>
         <w:rPr>
           <w:lang w:val="es-CO"/>
@@ -258,7 +258,7 @@
     </w:p>
     <w:p>
       <w:pPr>
-        <w:pStyle w:val="Ttulo1"/>
+        <w:pStyle w:val="Heading1"/>
         <w:ind w:left="-5"/>
         <w:rPr>
           <w:lang w:val="es-CO"/>
@@ -273,7 +273,7 @@
     </w:p>
     <w:p>
       <w:pPr>
-        <w:pStyle w:val="Ttulo2"/>
+        <w:pStyle w:val="Heading2"/>
         <w:ind w:left="-5"/>
         <w:rPr>
           <w:lang w:val="es-CO"/>
@@ -295,7 +295,7 @@
     </w:p>
     <w:p>
       <w:pPr>
-        <w:pStyle w:val="Prrafodelista"/>
+        <w:pStyle w:val="ListParagraph"/>
         <w:numPr>
           <w:ilvl w:val="0"/>
           <w:numId w:val="5"/>
@@ -313,7 +313,7 @@
     </w:p>
     <w:p>
       <w:pPr>
-        <w:pStyle w:val="Prrafodelista"/>
+        <w:pStyle w:val="ListParagraph"/>
         <w:numPr>
           <w:ilvl w:val="0"/>
           <w:numId w:val="5"/>
@@ -343,7 +343,7 @@
     </w:p>
     <w:p>
       <w:pPr>
-        <w:pStyle w:val="Prrafodelista"/>
+        <w:pStyle w:val="ListParagraph"/>
         <w:numPr>
           <w:ilvl w:val="0"/>
           <w:numId w:val="5"/>
@@ -397,7 +397,7 @@
     </w:p>
     <w:p>
       <w:pPr>
-        <w:pStyle w:val="Prrafodelista"/>
+        <w:pStyle w:val="ListParagraph"/>
         <w:numPr>
           <w:ilvl w:val="0"/>
           <w:numId w:val="5"/>
@@ -433,7 +433,7 @@
     </w:p>
     <w:p>
       <w:pPr>
-        <w:pStyle w:val="Prrafodelista"/>
+        <w:pStyle w:val="ListParagraph"/>
         <w:numPr>
           <w:ilvl w:val="0"/>
           <w:numId w:val="5"/>
@@ -451,7 +451,7 @@
     </w:p>
     <w:p>
       <w:pPr>
-        <w:pStyle w:val="Prrafodelista"/>
+        <w:pStyle w:val="ListParagraph"/>
         <w:numPr>
           <w:ilvl w:val="0"/>
           <w:numId w:val="5"/>
@@ -481,7 +481,7 @@
     </w:p>
     <w:p>
       <w:pPr>
-        <w:pStyle w:val="Prrafodelista"/>
+        <w:pStyle w:val="ListParagraph"/>
         <w:numPr>
           <w:ilvl w:val="0"/>
           <w:numId w:val="5"/>
@@ -511,7 +511,7 @@
     </w:p>
     <w:p>
       <w:pPr>
-        <w:pStyle w:val="Prrafodelista"/>
+        <w:pStyle w:val="ListParagraph"/>
         <w:numPr>
           <w:ilvl w:val="0"/>
           <w:numId w:val="5"/>
@@ -529,7 +529,7 @@
     </w:p>
     <w:p>
       <w:pPr>
-        <w:pStyle w:val="Prrafodelista"/>
+        <w:pStyle w:val="ListParagraph"/>
         <w:numPr>
           <w:ilvl w:val="0"/>
           <w:numId w:val="5"/>
@@ -547,7 +547,7 @@
     </w:p>
     <w:p>
       <w:pPr>
-        <w:pStyle w:val="Prrafodelista"/>
+        <w:pStyle w:val="ListParagraph"/>
         <w:numPr>
           <w:ilvl w:val="0"/>
           <w:numId w:val="5"/>
@@ -565,7 +565,7 @@
     </w:p>
     <w:p>
       <w:pPr>
-        <w:pStyle w:val="Prrafodelista"/>
+        <w:pStyle w:val="ListParagraph"/>
         <w:numPr>
           <w:ilvl w:val="0"/>
           <w:numId w:val="5"/>
@@ -583,7 +583,7 @@
     </w:p>
     <w:p>
       <w:pPr>
-        <w:pStyle w:val="Prrafodelista"/>
+        <w:pStyle w:val="ListParagraph"/>
         <w:numPr>
           <w:ilvl w:val="0"/>
           <w:numId w:val="5"/>
@@ -625,7 +625,7 @@
     </w:p>
     <w:p>
       <w:pPr>
-        <w:pStyle w:val="Prrafodelista"/>
+        <w:pStyle w:val="ListParagraph"/>
         <w:numPr>
           <w:ilvl w:val="0"/>
           <w:numId w:val="5"/>
@@ -655,7 +655,7 @@
     </w:p>
     <w:p>
       <w:pPr>
-        <w:pStyle w:val="Prrafodelista"/>
+        <w:pStyle w:val="ListParagraph"/>
         <w:numPr>
           <w:ilvl w:val="0"/>
           <w:numId w:val="5"/>
@@ -673,7 +673,7 @@
     </w:p>
     <w:p>
       <w:pPr>
-        <w:pStyle w:val="Prrafodelista"/>
+        <w:pStyle w:val="ListParagraph"/>
         <w:numPr>
           <w:ilvl w:val="0"/>
           <w:numId w:val="5"/>
@@ -703,7 +703,7 @@
     </w:p>
     <w:p>
       <w:pPr>
-        <w:pStyle w:val="Prrafodelista"/>
+        <w:pStyle w:val="ListParagraph"/>
         <w:numPr>
           <w:ilvl w:val="0"/>
           <w:numId w:val="5"/>
@@ -763,7 +763,7 @@
     </w:p>
     <w:p>
       <w:pPr>
-        <w:pStyle w:val="Ttulo2"/>
+        <w:pStyle w:val="Heading2"/>
         <w:ind w:left="-5"/>
         <w:rPr>
           <w:lang w:val="es-CO"/>
@@ -824,7 +824,7 @@
     </w:p>
     <w:p>
       <w:pPr>
-        <w:pStyle w:val="Ttulo2"/>
+        <w:pStyle w:val="Heading2"/>
         <w:ind w:left="-5"/>
         <w:rPr>
           <w:b/>
@@ -865,13 +865,29 @@
           <w:b/>
           <w:u w:val="none"/>
         </w:rPr>
-        <w:t xml:space="preserve"> Funcionales:</w:t>
+        <w:t xml:space="preserve"> </w:t>
+      </w:r>
+      <w:proofErr w:type="spellStart"/>
+      <w:r>
+        <w:rPr>
+          <w:b/>
+          <w:u w:val="none"/>
+        </w:rPr>
+        <w:t>Funcionales</w:t>
+      </w:r>
+      <w:proofErr w:type="spellEnd"/>
+      <w:r>
+        <w:rPr>
+          <w:b/>
+          <w:u w:val="none"/>
+        </w:rPr>
+        <w:t>:</w:t>
       </w:r>
     </w:p>
     <w:p/>
     <w:p>
       <w:pPr>
-        <w:pStyle w:val="Prrafodelista"/>
+        <w:pStyle w:val="ListParagraph"/>
         <w:numPr>
           <w:ilvl w:val="0"/>
           <w:numId w:val="6"/>
@@ -901,7 +917,7 @@
     </w:p>
     <w:p>
       <w:pPr>
-        <w:pStyle w:val="Prrafodelista"/>
+        <w:pStyle w:val="ListParagraph"/>
         <w:numPr>
           <w:ilvl w:val="0"/>
           <w:numId w:val="6"/>
@@ -931,7 +947,7 @@
     </w:p>
     <w:p>
       <w:pPr>
-        <w:pStyle w:val="Prrafodelista"/>
+        <w:pStyle w:val="ListParagraph"/>
         <w:numPr>
           <w:ilvl w:val="0"/>
           <w:numId w:val="6"/>
@@ -961,7 +977,7 @@
     </w:p>
     <w:p>
       <w:pPr>
-        <w:pStyle w:val="Prrafodelista"/>
+        <w:pStyle w:val="ListParagraph"/>
         <w:numPr>
           <w:ilvl w:val="0"/>
           <w:numId w:val="6"/>
@@ -1003,7 +1019,7 @@
     </w:p>
     <w:p>
       <w:pPr>
-        <w:pStyle w:val="Prrafodelista"/>
+        <w:pStyle w:val="ListParagraph"/>
         <w:numPr>
           <w:ilvl w:val="0"/>
           <w:numId w:val="6"/>
@@ -1033,7 +1049,7 @@
     </w:p>
     <w:p>
       <w:pPr>
-        <w:pStyle w:val="Prrafodelista"/>
+        <w:pStyle w:val="ListParagraph"/>
         <w:numPr>
           <w:ilvl w:val="0"/>
           <w:numId w:val="6"/>
@@ -1063,7 +1079,7 @@
     </w:p>
     <w:p>
       <w:pPr>
-        <w:pStyle w:val="Prrafodelista"/>
+        <w:pStyle w:val="ListParagraph"/>
         <w:numPr>
           <w:ilvl w:val="0"/>
           <w:numId w:val="6"/>
@@ -1093,7 +1109,7 @@
     </w:p>
     <w:p>
       <w:pPr>
-        <w:pStyle w:val="Prrafodelista"/>
+        <w:pStyle w:val="ListParagraph"/>
         <w:numPr>
           <w:ilvl w:val="0"/>
           <w:numId w:val="6"/>
@@ -1111,7 +1127,7 @@
     </w:p>
     <w:p>
       <w:pPr>
-        <w:pStyle w:val="Prrafodelista"/>
+        <w:pStyle w:val="ListParagraph"/>
         <w:numPr>
           <w:ilvl w:val="0"/>
           <w:numId w:val="6"/>
@@ -1129,7 +1145,7 @@
     </w:p>
     <w:p>
       <w:pPr>
-        <w:pStyle w:val="Prrafodelista"/>
+        <w:pStyle w:val="ListParagraph"/>
         <w:numPr>
           <w:ilvl w:val="0"/>
           <w:numId w:val="6"/>
@@ -1147,7 +1163,7 @@
     </w:p>
     <w:p>
       <w:pPr>
-        <w:pStyle w:val="Prrafodelista"/>
+        <w:pStyle w:val="ListParagraph"/>
         <w:numPr>
           <w:ilvl w:val="0"/>
           <w:numId w:val="6"/>
@@ -1177,7 +1193,7 @@
     </w:p>
     <w:p>
       <w:pPr>
-        <w:pStyle w:val="Prrafodelista"/>
+        <w:pStyle w:val="ListParagraph"/>
         <w:numPr>
           <w:ilvl w:val="0"/>
           <w:numId w:val="6"/>
@@ -1195,7 +1211,7 @@
     </w:p>
     <w:p>
       <w:pPr>
-        <w:pStyle w:val="Prrafodelista"/>
+        <w:pStyle w:val="ListParagraph"/>
         <w:numPr>
           <w:ilvl w:val="0"/>
           <w:numId w:val="6"/>
@@ -1213,7 +1229,7 @@
     </w:p>
     <w:p>
       <w:pPr>
-        <w:pStyle w:val="Prrafodelista"/>
+        <w:pStyle w:val="ListParagraph"/>
         <w:numPr>
           <w:ilvl w:val="0"/>
           <w:numId w:val="6"/>
@@ -1255,7 +1271,7 @@
     </w:p>
     <w:p>
       <w:pPr>
-        <w:pStyle w:val="Prrafodelista"/>
+        <w:pStyle w:val="ListParagraph"/>
         <w:numPr>
           <w:ilvl w:val="0"/>
           <w:numId w:val="6"/>
@@ -1273,7 +1289,7 @@
     </w:p>
     <w:p>
       <w:pPr>
-        <w:pStyle w:val="Prrafodelista"/>
+        <w:pStyle w:val="ListParagraph"/>
         <w:numPr>
           <w:ilvl w:val="0"/>
           <w:numId w:val="6"/>
@@ -1291,7 +1307,7 @@
     </w:p>
     <w:p>
       <w:pPr>
-        <w:pStyle w:val="Prrafodelista"/>
+        <w:pStyle w:val="ListParagraph"/>
         <w:numPr>
           <w:ilvl w:val="0"/>
           <w:numId w:val="6"/>
@@ -1309,7 +1325,7 @@
     </w:p>
     <w:p>
       <w:pPr>
-        <w:pStyle w:val="Prrafodelista"/>
+        <w:pStyle w:val="ListParagraph"/>
         <w:numPr>
           <w:ilvl w:val="0"/>
           <w:numId w:val="6"/>
@@ -1335,7 +1351,7 @@
     </w:p>
     <w:p>
       <w:pPr>
-        <w:pStyle w:val="Ttulo2"/>
+        <w:pStyle w:val="Heading2"/>
         <w:ind w:left="-5"/>
         <w:rPr>
           <w:u w:val="none"/>
@@ -1366,7 +1382,7 @@
     </w:p>
     <w:p>
       <w:pPr>
-        <w:pStyle w:val="Ttulo1"/>
+        <w:pStyle w:val="Heading1"/>
         <w:ind w:left="-5"/>
         <w:rPr>
           <w:lang w:val="es-CO"/>
@@ -1404,7 +1420,7 @@
     </w:p>
     <w:p>
       <w:pPr>
-        <w:pStyle w:val="Ttulo2"/>
+        <w:pStyle w:val="Heading2"/>
         <w:ind w:left="-5"/>
         <w:rPr>
           <w:u w:val="none"/>
@@ -1504,7 +1520,21 @@
         <w:rPr>
           <w:lang w:val="es-CO"/>
         </w:rPr>
-        <w:t>Cada dato float cuesta 4 bytes.</w:t>
+        <w:t xml:space="preserve">Cada dato </w:t>
+      </w:r>
+      <w:proofErr w:type="spellStart"/>
+      <w:r>
+        <w:rPr>
+          <w:lang w:val="es-CO"/>
+        </w:rPr>
+        <w:t>float</w:t>
+      </w:r>
+      <w:proofErr w:type="spellEnd"/>
+      <w:r>
+        <w:rPr>
+          <w:lang w:val="es-CO"/>
+        </w:rPr>
+        <w:t xml:space="preserve"> cuesta 4 bytes.</w:t>
       </w:r>
     </w:p>
     <w:p>
@@ -1574,13 +1604,28 @@
     </w:p>
     <w:p>
       <w:pPr>
-        <w:pStyle w:val="HTMLconformatoprevio"/>
+        <w:pStyle w:val="HTMLPreformatted"/>
       </w:pPr>
       <w:r>
         <w:tab/>
       </w:r>
-      <w:r>
-        <w:t>if(Math.abs(a-b) &lt; 0.00001)</w:t>
+      <w:proofErr w:type="spellStart"/>
+      <w:proofErr w:type="gramStart"/>
+      <w:r>
+        <w:t>if</w:t>
+      </w:r>
+      <w:proofErr w:type="spellEnd"/>
+      <w:r>
+        <w:t>(</w:t>
+      </w:r>
+      <w:proofErr w:type="spellStart"/>
+      <w:proofErr w:type="gramEnd"/>
+      <w:r>
+        <w:t>Math.abs</w:t>
+      </w:r>
+      <w:proofErr w:type="spellEnd"/>
+      <w:r>
+        <w:t>(a-b) &lt; 0.00001)</w:t>
       </w:r>
     </w:p>
     <w:p/>
@@ -1612,7 +1657,35 @@
         <w:rPr>
           <w:lang w:val="es-CO"/>
         </w:rPr>
-        <w:t>puede ser, o muy grande para floats pequeños o muy pequeño para floats muy grandes, es necesario ver si el error relativo es menor que épsilon</w:t>
+        <w:t xml:space="preserve">puede ser, o muy grande para </w:t>
+      </w:r>
+      <w:proofErr w:type="spellStart"/>
+      <w:r>
+        <w:rPr>
+          <w:lang w:val="es-CO"/>
+        </w:rPr>
+        <w:t>floats</w:t>
+      </w:r>
+      <w:proofErr w:type="spellEnd"/>
+      <w:r>
+        <w:rPr>
+          <w:lang w:val="es-CO"/>
+        </w:rPr>
+        <w:t xml:space="preserve"> pequeños o muy pequeño para </w:t>
+      </w:r>
+      <w:proofErr w:type="spellStart"/>
+      <w:r>
+        <w:rPr>
+          <w:lang w:val="es-CO"/>
+        </w:rPr>
+        <w:t>floats</w:t>
+      </w:r>
+      <w:proofErr w:type="spellEnd"/>
+      <w:r>
+        <w:rPr>
+          <w:lang w:val="es-CO"/>
+        </w:rPr>
+        <w:t xml:space="preserve"> muy grandes, es necesario ver si el error relativo es menor que épsilon</w:t>
       </w:r>
       <w:r>
         <w:rPr>
@@ -1623,15 +1696,15 @@
     </w:p>
     <w:p>
       <w:pPr>
-        <w:pStyle w:val="HTMLconformatoprevio"/>
-        <w:rPr>
-          <w:rStyle w:val="CdigoHTML"/>
+        <w:pStyle w:val="HTMLPreformatted"/>
+        <w:rPr>
+          <w:rStyle w:val="HTMLCode"/>
           <w:rFonts w:eastAsia="Arial"/>
         </w:rPr>
       </w:pPr>
       <w:r>
         <w:rPr>
-          <w:rStyle w:val="CdigoHTML"/>
+          <w:rStyle w:val="HTMLCode"/>
           <w:rFonts w:eastAsia="Arial"/>
         </w:rPr>
         <w:tab/>
@@ -1639,25 +1712,45 @@
     </w:p>
     <w:p>
       <w:pPr>
-        <w:pStyle w:val="HTMLconformatoprevio"/>
+        <w:pStyle w:val="HTMLPreformatted"/>
         <w:rPr>
           <w:lang w:val="en-US"/>
         </w:rPr>
       </w:pPr>
       <w:r>
         <w:rPr>
-          <w:rStyle w:val="CdigoHTML"/>
+          <w:rStyle w:val="HTMLCode"/>
           <w:rFonts w:eastAsia="Arial"/>
         </w:rPr>
         <w:tab/>
       </w:r>
-      <w:r>
-        <w:rPr>
-          <w:rStyle w:val="CdigoHTML"/>
+      <w:proofErr w:type="gramStart"/>
+      <w:r>
+        <w:rPr>
+          <w:rStyle w:val="HTMLCode"/>
           <w:rFonts w:eastAsia="Arial"/>
           <w:lang w:val="en-US"/>
         </w:rPr>
-        <w:t>if(Math.abs((a-b)/b) &lt; 0.00001)</w:t>
+        <w:t>if(</w:t>
+      </w:r>
+      <w:proofErr w:type="spellStart"/>
+      <w:proofErr w:type="gramEnd"/>
+      <w:r>
+        <w:rPr>
+          <w:rStyle w:val="HTMLCode"/>
+          <w:rFonts w:eastAsia="Arial"/>
+          <w:lang w:val="en-US"/>
+        </w:rPr>
+        <w:t>Math.abs</w:t>
+      </w:r>
+      <w:proofErr w:type="spellEnd"/>
+      <w:r>
+        <w:rPr>
+          <w:rStyle w:val="HTMLCode"/>
+          <w:rFonts w:eastAsia="Arial"/>
+          <w:lang w:val="en-US"/>
+        </w:rPr>
+        <w:t>((a-b)/b) &lt; 0.00001)</w:t>
       </w:r>
     </w:p>
     <w:p>
@@ -1694,7 +1787,25 @@
           <w:color w:val="auto"/>
           <w:lang w:val="es-CO" w:eastAsia="ja-JP"/>
         </w:rPr>
-        <w:t>Cuando tanto a como b son cero. 0.0/0.0 es NaN, lo que provoca una excepción en algunas plataformas o devuelve falso para todas las comparaciones.</w:t>
+        <w:t xml:space="preserve">Cuando tanto a como b son cero. 0.0/0.0 es </w:t>
+      </w:r>
+      <w:proofErr w:type="spellStart"/>
+      <w:r>
+        <w:rPr>
+          <w:rFonts w:eastAsia="Times New Roman"/>
+          <w:color w:val="auto"/>
+          <w:lang w:val="es-CO" w:eastAsia="ja-JP"/>
+        </w:rPr>
+        <w:t>NaN</w:t>
+      </w:r>
+      <w:proofErr w:type="spellEnd"/>
+      <w:r>
+        <w:rPr>
+          <w:rFonts w:eastAsia="Times New Roman"/>
+          <w:color w:val="auto"/>
+          <w:lang w:val="es-CO" w:eastAsia="ja-JP"/>
+        </w:rPr>
+        <w:t>, lo que provoca una excepción en algunas plataformas o devuelve falso para todas las comparaciones.</w:t>
       </w:r>
     </w:p>
     <w:p>
@@ -1747,7 +1858,7 @@
     </w:p>
     <w:p>
       <w:pPr>
-        <w:pStyle w:val="Prrafodelista"/>
+        <w:pStyle w:val="ListParagraph"/>
         <w:numPr>
           <w:ilvl w:val="0"/>
           <w:numId w:val="7"/>
@@ -1773,6 +1884,7 @@
         </w:rPr>
         <w:t>Además, el resultado no es conmutativo (</w:t>
       </w:r>
+      <w:proofErr w:type="spellStart"/>
       <w:r>
         <w:rPr>
           <w:rFonts w:ascii="Courier New" w:eastAsia="Times New Roman" w:hAnsi="Courier New" w:cs="Courier New"/>
@@ -1781,7 +1893,42 @@
           <w:szCs w:val="20"/>
           <w:lang w:val="es-CO" w:eastAsia="ja-JP"/>
         </w:rPr>
-        <w:t>nearlyEquals(a,b)</w:t>
+        <w:t>nearlyEquals</w:t>
+      </w:r>
+      <w:proofErr w:type="spellEnd"/>
+      <w:r>
+        <w:rPr>
+          <w:rFonts w:ascii="Courier New" w:eastAsia="Times New Roman" w:hAnsi="Courier New" w:cs="Courier New"/>
+          <w:color w:val="auto"/>
+          <w:sz w:val="20"/>
+          <w:szCs w:val="20"/>
+          <w:lang w:val="es-CO" w:eastAsia="ja-JP"/>
+        </w:rPr>
+        <w:t>(</w:t>
+      </w:r>
+      <w:proofErr w:type="spellStart"/>
+      <w:proofErr w:type="gramStart"/>
+      <w:r>
+        <w:rPr>
+          <w:rFonts w:ascii="Courier New" w:eastAsia="Times New Roman" w:hAnsi="Courier New" w:cs="Courier New"/>
+          <w:color w:val="auto"/>
+          <w:sz w:val="20"/>
+          <w:szCs w:val="20"/>
+          <w:lang w:val="es-CO" w:eastAsia="ja-JP"/>
+        </w:rPr>
+        <w:t>a,b</w:t>
+      </w:r>
+      <w:proofErr w:type="spellEnd"/>
+      <w:proofErr w:type="gramEnd"/>
+      <w:r>
+        <w:rPr>
+          <w:rFonts w:ascii="Courier New" w:eastAsia="Times New Roman" w:hAnsi="Courier New" w:cs="Courier New"/>
+          <w:color w:val="auto"/>
+          <w:sz w:val="20"/>
+          <w:szCs w:val="20"/>
+          <w:lang w:val="es-CO" w:eastAsia="ja-JP"/>
+        </w:rPr>
+        <w:t>)</w:t>
       </w:r>
       <w:r>
         <w:rPr>
@@ -1793,6 +1940,7 @@
         </w:rPr>
         <w:t xml:space="preserve"> no es siempre lo mismo que </w:t>
       </w:r>
+      <w:proofErr w:type="spellStart"/>
       <w:r>
         <w:rPr>
           <w:rFonts w:ascii="Courier New" w:eastAsia="Times New Roman" w:hAnsi="Courier New" w:cs="Courier New"/>
@@ -1801,7 +1949,40 @@
           <w:szCs w:val="20"/>
           <w:lang w:val="es-CO" w:eastAsia="ja-JP"/>
         </w:rPr>
-        <w:t>nearlyEquals(b,a)</w:t>
+        <w:t>nearlyEquals</w:t>
+      </w:r>
+      <w:proofErr w:type="spellEnd"/>
+      <w:r>
+        <w:rPr>
+          <w:rFonts w:ascii="Courier New" w:eastAsia="Times New Roman" w:hAnsi="Courier New" w:cs="Courier New"/>
+          <w:color w:val="auto"/>
+          <w:sz w:val="20"/>
+          <w:szCs w:val="20"/>
+          <w:lang w:val="es-CO" w:eastAsia="ja-JP"/>
+        </w:rPr>
+        <w:t>(</w:t>
+      </w:r>
+      <w:proofErr w:type="spellStart"/>
+      <w:r>
+        <w:rPr>
+          <w:rFonts w:ascii="Courier New" w:eastAsia="Times New Roman" w:hAnsi="Courier New" w:cs="Courier New"/>
+          <w:color w:val="auto"/>
+          <w:sz w:val="20"/>
+          <w:szCs w:val="20"/>
+          <w:lang w:val="es-CO" w:eastAsia="ja-JP"/>
+        </w:rPr>
+        <w:t>b,a</w:t>
+      </w:r>
+      <w:proofErr w:type="spellEnd"/>
+      <w:r>
+        <w:rPr>
+          <w:rFonts w:ascii="Courier New" w:eastAsia="Times New Roman" w:hAnsi="Courier New" w:cs="Courier New"/>
+          <w:color w:val="auto"/>
+          <w:sz w:val="20"/>
+          <w:szCs w:val="20"/>
+          <w:lang w:val="es-CO" w:eastAsia="ja-JP"/>
+        </w:rPr>
+        <w:t>)</w:t>
       </w:r>
       <w:r>
         <w:rPr>
@@ -1816,7 +1997,7 @@
     </w:p>
     <w:p>
       <w:pPr>
-        <w:pStyle w:val="Prrafodelista"/>
+        <w:pStyle w:val="ListParagraph"/>
         <w:numPr>
           <w:ilvl w:val="0"/>
           <w:numId w:val="7"/>
@@ -1868,12 +2049,68 @@
           <w:szCs w:val="20"/>
           <w:lang w:val="en-US" w:eastAsia="ja-JP"/>
         </w:rPr>
-        <w:t>public static boolean nearlyEqual(float a, float b, float epsilon)</w:t>
-      </w:r>
-    </w:p>
-    <w:p>
-      <w:pPr>
-        <w:pStyle w:val="Prrafodelista"/>
+        <w:t xml:space="preserve">public static </w:t>
+      </w:r>
+      <w:proofErr w:type="spellStart"/>
+      <w:r>
+        <w:rPr>
+          <w:rFonts w:ascii="Courier New" w:eastAsia="Times New Roman" w:hAnsi="Courier New" w:cs="Courier New"/>
+          <w:color w:val="auto"/>
+          <w:sz w:val="20"/>
+          <w:szCs w:val="20"/>
+          <w:lang w:val="en-US" w:eastAsia="ja-JP"/>
+        </w:rPr>
+        <w:t>boolean</w:t>
+      </w:r>
+      <w:proofErr w:type="spellEnd"/>
+      <w:r>
+        <w:rPr>
+          <w:rFonts w:ascii="Courier New" w:eastAsia="Times New Roman" w:hAnsi="Courier New" w:cs="Courier New"/>
+          <w:color w:val="auto"/>
+          <w:sz w:val="20"/>
+          <w:szCs w:val="20"/>
+          <w:lang w:val="en-US" w:eastAsia="ja-JP"/>
+        </w:rPr>
+        <w:t xml:space="preserve"> </w:t>
+      </w:r>
+      <w:proofErr w:type="spellStart"/>
+      <w:proofErr w:type="gramStart"/>
+      <w:r>
+        <w:rPr>
+          <w:rFonts w:ascii="Courier New" w:eastAsia="Times New Roman" w:hAnsi="Courier New" w:cs="Courier New"/>
+          <w:color w:val="auto"/>
+          <w:sz w:val="20"/>
+          <w:szCs w:val="20"/>
+          <w:lang w:val="en-US" w:eastAsia="ja-JP"/>
+        </w:rPr>
+        <w:t>nearlyEqual</w:t>
+      </w:r>
+      <w:proofErr w:type="spellEnd"/>
+      <w:r>
+        <w:rPr>
+          <w:rFonts w:ascii="Courier New" w:eastAsia="Times New Roman" w:hAnsi="Courier New" w:cs="Courier New"/>
+          <w:color w:val="auto"/>
+          <w:sz w:val="20"/>
+          <w:szCs w:val="20"/>
+          <w:lang w:val="en-US" w:eastAsia="ja-JP"/>
+        </w:rPr>
+        <w:t>(</w:t>
+      </w:r>
+      <w:proofErr w:type="gramEnd"/>
+      <w:r>
+        <w:rPr>
+          <w:rFonts w:ascii="Courier New" w:eastAsia="Times New Roman" w:hAnsi="Courier New" w:cs="Courier New"/>
+          <w:color w:val="auto"/>
+          <w:sz w:val="20"/>
+          <w:szCs w:val="20"/>
+          <w:lang w:val="en-US" w:eastAsia="ja-JP"/>
+        </w:rPr>
+        <w:t>float a, float b, float epsilon)</w:t>
+      </w:r>
+    </w:p>
+    <w:p>
+      <w:pPr>
+        <w:pStyle w:val="ListParagraph"/>
         <w:numPr>
           <w:ilvl w:val="0"/>
           <w:numId w:val="7"/>
@@ -1930,7 +2167,7 @@
     </w:p>
     <w:p>
       <w:pPr>
-        <w:pStyle w:val="Prrafodelista"/>
+        <w:pStyle w:val="ListParagraph"/>
         <w:numPr>
           <w:ilvl w:val="0"/>
           <w:numId w:val="7"/>
@@ -1972,12 +2209,56 @@
           <w:szCs w:val="20"/>
           <w:lang w:val="en-US" w:eastAsia="ja-JP"/>
         </w:rPr>
-        <w:t xml:space="preserve">        final float absA = Math.abs(a);</w:t>
-      </w:r>
-    </w:p>
-    <w:p>
-      <w:pPr>
-        <w:pStyle w:val="Prrafodelista"/>
+        <w:t xml:space="preserve">        final float </w:t>
+      </w:r>
+      <w:proofErr w:type="spellStart"/>
+      <w:r>
+        <w:rPr>
+          <w:rFonts w:ascii="Courier New" w:eastAsia="Times New Roman" w:hAnsi="Courier New" w:cs="Courier New"/>
+          <w:color w:val="auto"/>
+          <w:sz w:val="20"/>
+          <w:szCs w:val="20"/>
+          <w:lang w:val="en-US" w:eastAsia="ja-JP"/>
+        </w:rPr>
+        <w:t>absA</w:t>
+      </w:r>
+      <w:proofErr w:type="spellEnd"/>
+      <w:r>
+        <w:rPr>
+          <w:rFonts w:ascii="Courier New" w:eastAsia="Times New Roman" w:hAnsi="Courier New" w:cs="Courier New"/>
+          <w:color w:val="auto"/>
+          <w:sz w:val="20"/>
+          <w:szCs w:val="20"/>
+          <w:lang w:val="en-US" w:eastAsia="ja-JP"/>
+        </w:rPr>
+        <w:t xml:space="preserve"> = </w:t>
+      </w:r>
+      <w:proofErr w:type="spellStart"/>
+      <w:r>
+        <w:rPr>
+          <w:rFonts w:ascii="Courier New" w:eastAsia="Times New Roman" w:hAnsi="Courier New" w:cs="Courier New"/>
+          <w:color w:val="auto"/>
+          <w:sz w:val="20"/>
+          <w:szCs w:val="20"/>
+          <w:lang w:val="en-US" w:eastAsia="ja-JP"/>
+        </w:rPr>
+        <w:t>Math.abs</w:t>
+      </w:r>
+      <w:proofErr w:type="spellEnd"/>
+      <w:r>
+        <w:rPr>
+          <w:rFonts w:ascii="Courier New" w:eastAsia="Times New Roman" w:hAnsi="Courier New" w:cs="Courier New"/>
+          <w:color w:val="auto"/>
+          <w:sz w:val="20"/>
+          <w:szCs w:val="20"/>
+          <w:lang w:val="en-US" w:eastAsia="ja-JP"/>
+        </w:rPr>
+        <w:t>(a);</w:t>
+      </w:r>
+    </w:p>
+    <w:p>
+      <w:pPr>
+        <w:pStyle w:val="ListParagraph"/>
         <w:numPr>
           <w:ilvl w:val="0"/>
           <w:numId w:val="7"/>
@@ -2019,12 +2300,56 @@
           <w:szCs w:val="20"/>
           <w:lang w:val="en-US" w:eastAsia="ja-JP"/>
         </w:rPr>
-        <w:t xml:space="preserve">        final float absB = Math.abs(b);</w:t>
-      </w:r>
-    </w:p>
-    <w:p>
-      <w:pPr>
-        <w:pStyle w:val="Prrafodelista"/>
+        <w:t xml:space="preserve">        final float </w:t>
+      </w:r>
+      <w:proofErr w:type="spellStart"/>
+      <w:r>
+        <w:rPr>
+          <w:rFonts w:ascii="Courier New" w:eastAsia="Times New Roman" w:hAnsi="Courier New" w:cs="Courier New"/>
+          <w:color w:val="auto"/>
+          <w:sz w:val="20"/>
+          <w:szCs w:val="20"/>
+          <w:lang w:val="en-US" w:eastAsia="ja-JP"/>
+        </w:rPr>
+        <w:t>absB</w:t>
+      </w:r>
+      <w:proofErr w:type="spellEnd"/>
+      <w:r>
+        <w:rPr>
+          <w:rFonts w:ascii="Courier New" w:eastAsia="Times New Roman" w:hAnsi="Courier New" w:cs="Courier New"/>
+          <w:color w:val="auto"/>
+          <w:sz w:val="20"/>
+          <w:szCs w:val="20"/>
+          <w:lang w:val="en-US" w:eastAsia="ja-JP"/>
+        </w:rPr>
+        <w:t xml:space="preserve"> = </w:t>
+      </w:r>
+      <w:proofErr w:type="spellStart"/>
+      <w:r>
+        <w:rPr>
+          <w:rFonts w:ascii="Courier New" w:eastAsia="Times New Roman" w:hAnsi="Courier New" w:cs="Courier New"/>
+          <w:color w:val="auto"/>
+          <w:sz w:val="20"/>
+          <w:szCs w:val="20"/>
+          <w:lang w:val="en-US" w:eastAsia="ja-JP"/>
+        </w:rPr>
+        <w:t>Math.abs</w:t>
+      </w:r>
+      <w:proofErr w:type="spellEnd"/>
+      <w:r>
+        <w:rPr>
+          <w:rFonts w:ascii="Courier New" w:eastAsia="Times New Roman" w:hAnsi="Courier New" w:cs="Courier New"/>
+          <w:color w:val="auto"/>
+          <w:sz w:val="20"/>
+          <w:szCs w:val="20"/>
+          <w:lang w:val="en-US" w:eastAsia="ja-JP"/>
+        </w:rPr>
+        <w:t>(b);</w:t>
+      </w:r>
+    </w:p>
+    <w:p>
+      <w:pPr>
+        <w:pStyle w:val="ListParagraph"/>
         <w:numPr>
           <w:ilvl w:val="0"/>
           <w:numId w:val="7"/>
@@ -2066,12 +2391,46 @@
           <w:szCs w:val="20"/>
           <w:lang w:val="en-US" w:eastAsia="ja-JP"/>
         </w:rPr>
-        <w:t xml:space="preserve">        final float diff = Math.abs(a - b);</w:t>
-      </w:r>
-    </w:p>
-    <w:p>
-      <w:pPr>
-        <w:pStyle w:val="Prrafodelista"/>
+        <w:t xml:space="preserve">        final float diff = </w:t>
+      </w:r>
+      <w:proofErr w:type="spellStart"/>
+      <w:proofErr w:type="gramStart"/>
+      <w:r>
+        <w:rPr>
+          <w:rFonts w:ascii="Courier New" w:eastAsia="Times New Roman" w:hAnsi="Courier New" w:cs="Courier New"/>
+          <w:color w:val="auto"/>
+          <w:sz w:val="20"/>
+          <w:szCs w:val="20"/>
+          <w:lang w:val="en-US" w:eastAsia="ja-JP"/>
+        </w:rPr>
+        <w:t>Math.abs</w:t>
+      </w:r>
+      <w:proofErr w:type="spellEnd"/>
+      <w:r>
+        <w:rPr>
+          <w:rFonts w:ascii="Courier New" w:eastAsia="Times New Roman" w:hAnsi="Courier New" w:cs="Courier New"/>
+          <w:color w:val="auto"/>
+          <w:sz w:val="20"/>
+          <w:szCs w:val="20"/>
+          <w:lang w:val="en-US" w:eastAsia="ja-JP"/>
+        </w:rPr>
+        <w:t>(</w:t>
+      </w:r>
+      <w:proofErr w:type="gramEnd"/>
+      <w:r>
+        <w:rPr>
+          <w:rFonts w:ascii="Courier New" w:eastAsia="Times New Roman" w:hAnsi="Courier New" w:cs="Courier New"/>
+          <w:color w:val="auto"/>
+          <w:sz w:val="20"/>
+          <w:szCs w:val="20"/>
+          <w:lang w:val="en-US" w:eastAsia="ja-JP"/>
+        </w:rPr>
+        <w:t>a - b);</w:t>
+      </w:r>
+    </w:p>
+    <w:p>
+      <w:pPr>
+        <w:pStyle w:val="ListParagraph"/>
         <w:numPr>
           <w:ilvl w:val="0"/>
           <w:numId w:val="7"/>
@@ -2108,7 +2467,7 @@
     </w:p>
     <w:p>
       <w:pPr>
-        <w:pStyle w:val="Prrafodelista"/>
+        <w:pStyle w:val="ListParagraph"/>
         <w:numPr>
           <w:ilvl w:val="0"/>
           <w:numId w:val="7"/>
@@ -2152,6 +2511,7 @@
         </w:rPr>
         <w:t xml:space="preserve">        </w:t>
       </w:r>
+      <w:proofErr w:type="spellStart"/>
       <w:r>
         <w:rPr>
           <w:rFonts w:ascii="Courier New" w:eastAsia="Times New Roman" w:hAnsi="Courier New" w:cs="Courier New"/>
@@ -2160,12 +2520,45 @@
           <w:szCs w:val="20"/>
           <w:lang w:val="es-CO" w:eastAsia="ja-JP"/>
         </w:rPr>
-        <w:t>if (a == b) { // Atajo, maneja los infinitos</w:t>
-      </w:r>
-    </w:p>
-    <w:p>
-      <w:pPr>
-        <w:pStyle w:val="Prrafodelista"/>
+        <w:t>if</w:t>
+      </w:r>
+      <w:proofErr w:type="spellEnd"/>
+      <w:r>
+        <w:rPr>
+          <w:rFonts w:ascii="Courier New" w:eastAsia="Times New Roman" w:hAnsi="Courier New" w:cs="Courier New"/>
+          <w:color w:val="auto"/>
+          <w:sz w:val="20"/>
+          <w:szCs w:val="20"/>
+          <w:lang w:val="es-CO" w:eastAsia="ja-JP"/>
+        </w:rPr>
+        <w:t xml:space="preserve"> (a == b) </w:t>
+      </w:r>
+      <w:proofErr w:type="gramStart"/>
+      <w:r>
+        <w:rPr>
+          <w:rFonts w:ascii="Courier New" w:eastAsia="Times New Roman" w:hAnsi="Courier New" w:cs="Courier New"/>
+          <w:color w:val="auto"/>
+          <w:sz w:val="20"/>
+          <w:szCs w:val="20"/>
+          <w:lang w:val="es-CO" w:eastAsia="ja-JP"/>
+        </w:rPr>
+        <w:t>{ /</w:t>
+      </w:r>
+      <w:proofErr w:type="gramEnd"/>
+      <w:r>
+        <w:rPr>
+          <w:rFonts w:ascii="Courier New" w:eastAsia="Times New Roman" w:hAnsi="Courier New" w:cs="Courier New"/>
+          <w:color w:val="auto"/>
+          <w:sz w:val="20"/>
+          <w:szCs w:val="20"/>
+          <w:lang w:val="es-CO" w:eastAsia="ja-JP"/>
+        </w:rPr>
+        <w:t>/ Atajo, maneja los infinitos</w:t>
+      </w:r>
+    </w:p>
+    <w:p>
+      <w:pPr>
+        <w:pStyle w:val="ListParagraph"/>
         <w:numPr>
           <w:ilvl w:val="0"/>
           <w:numId w:val="7"/>
@@ -2207,12 +2600,34 @@
           <w:szCs w:val="20"/>
           <w:lang w:val="es-CO" w:eastAsia="ja-JP"/>
         </w:rPr>
-        <w:t xml:space="preserve">            return true;</w:t>
-      </w:r>
-    </w:p>
-    <w:p>
-      <w:pPr>
-        <w:pStyle w:val="Prrafodelista"/>
+        <w:t xml:space="preserve">            </w:t>
+      </w:r>
+      <w:proofErr w:type="spellStart"/>
+      <w:r>
+        <w:rPr>
+          <w:rFonts w:ascii="Courier New" w:eastAsia="Times New Roman" w:hAnsi="Courier New" w:cs="Courier New"/>
+          <w:color w:val="auto"/>
+          <w:sz w:val="20"/>
+          <w:szCs w:val="20"/>
+          <w:lang w:val="es-CO" w:eastAsia="ja-JP"/>
+        </w:rPr>
+        <w:t>return</w:t>
+      </w:r>
+      <w:proofErr w:type="spellEnd"/>
+      <w:r>
+        <w:rPr>
+          <w:rFonts w:ascii="Courier New" w:eastAsia="Times New Roman" w:hAnsi="Courier New" w:cs="Courier New"/>
+          <w:color w:val="auto"/>
+          <w:sz w:val="20"/>
+          <w:szCs w:val="20"/>
+          <w:lang w:val="es-CO" w:eastAsia="ja-JP"/>
+        </w:rPr>
+        <w:t xml:space="preserve"> true;</w:t>
+      </w:r>
+    </w:p>
+    <w:p>
+      <w:pPr>
+        <w:pStyle w:val="ListParagraph"/>
         <w:numPr>
           <w:ilvl w:val="0"/>
           <w:numId w:val="7"/>
@@ -2254,12 +2669,78 @@
           <w:szCs w:val="20"/>
           <w:lang w:val="es-CO" w:eastAsia="ja-JP"/>
         </w:rPr>
-        <w:t xml:space="preserve">        } else if (a * b == 0) { // a o b o ambos son cero</w:t>
-      </w:r>
-    </w:p>
-    <w:p>
-      <w:pPr>
-        <w:pStyle w:val="Prrafodelista"/>
+        <w:t xml:space="preserve">        } </w:t>
+      </w:r>
+      <w:proofErr w:type="spellStart"/>
+      <w:r>
+        <w:rPr>
+          <w:rFonts w:ascii="Courier New" w:eastAsia="Times New Roman" w:hAnsi="Courier New" w:cs="Courier New"/>
+          <w:color w:val="auto"/>
+          <w:sz w:val="20"/>
+          <w:szCs w:val="20"/>
+          <w:lang w:val="es-CO" w:eastAsia="ja-JP"/>
+        </w:rPr>
+        <w:t>else</w:t>
+      </w:r>
+      <w:proofErr w:type="spellEnd"/>
+      <w:r>
+        <w:rPr>
+          <w:rFonts w:ascii="Courier New" w:eastAsia="Times New Roman" w:hAnsi="Courier New" w:cs="Courier New"/>
+          <w:color w:val="auto"/>
+          <w:sz w:val="20"/>
+          <w:szCs w:val="20"/>
+          <w:lang w:val="es-CO" w:eastAsia="ja-JP"/>
+        </w:rPr>
+        <w:t xml:space="preserve"> </w:t>
+      </w:r>
+      <w:proofErr w:type="spellStart"/>
+      <w:r>
+        <w:rPr>
+          <w:rFonts w:ascii="Courier New" w:eastAsia="Times New Roman" w:hAnsi="Courier New" w:cs="Courier New"/>
+          <w:color w:val="auto"/>
+          <w:sz w:val="20"/>
+          <w:szCs w:val="20"/>
+          <w:lang w:val="es-CO" w:eastAsia="ja-JP"/>
+        </w:rPr>
+        <w:t>if</w:t>
+      </w:r>
+      <w:proofErr w:type="spellEnd"/>
+      <w:r>
+        <w:rPr>
+          <w:rFonts w:ascii="Courier New" w:eastAsia="Times New Roman" w:hAnsi="Courier New" w:cs="Courier New"/>
+          <w:color w:val="auto"/>
+          <w:sz w:val="20"/>
+          <w:szCs w:val="20"/>
+          <w:lang w:val="es-CO" w:eastAsia="ja-JP"/>
+        </w:rPr>
+        <w:t xml:space="preserve"> (a * b == 0) </w:t>
+      </w:r>
+      <w:proofErr w:type="gramStart"/>
+      <w:r>
+        <w:rPr>
+          <w:rFonts w:ascii="Courier New" w:eastAsia="Times New Roman" w:hAnsi="Courier New" w:cs="Courier New"/>
+          <w:color w:val="auto"/>
+          <w:sz w:val="20"/>
+          <w:szCs w:val="20"/>
+          <w:lang w:val="es-CO" w:eastAsia="ja-JP"/>
+        </w:rPr>
+        <w:t>{ /</w:t>
+      </w:r>
+      <w:proofErr w:type="gramEnd"/>
+      <w:r>
+        <w:rPr>
+          <w:rFonts w:ascii="Courier New" w:eastAsia="Times New Roman" w:hAnsi="Courier New" w:cs="Courier New"/>
+          <w:color w:val="auto"/>
+          <w:sz w:val="20"/>
+          <w:szCs w:val="20"/>
+          <w:lang w:val="es-CO" w:eastAsia="ja-JP"/>
+        </w:rPr>
+        <w:t>/ a o b o ambos son cero</w:t>
+      </w:r>
+    </w:p>
+    <w:p>
+      <w:pPr>
+        <w:pStyle w:val="ListParagraph"/>
         <w:numPr>
           <w:ilvl w:val="0"/>
           <w:numId w:val="7"/>
@@ -2306,7 +2787,7 @@
     </w:p>
     <w:p>
       <w:pPr>
-        <w:pStyle w:val="Prrafodelista"/>
+        <w:pStyle w:val="ListParagraph"/>
         <w:numPr>
           <w:ilvl w:val="0"/>
           <w:numId w:val="7"/>
@@ -2348,12 +2829,100 @@
           <w:szCs w:val="20"/>
           <w:lang w:val="es-CO" w:eastAsia="ja-JP"/>
         </w:rPr>
-        <w:t xml:space="preserve">            return diff &lt; (epsilon * epsilon);</w:t>
-      </w:r>
-    </w:p>
-    <w:p>
-      <w:pPr>
-        <w:pStyle w:val="Prrafodelista"/>
+        <w:t xml:space="preserve">            </w:t>
+      </w:r>
+      <w:proofErr w:type="spellStart"/>
+      <w:r>
+        <w:rPr>
+          <w:rFonts w:ascii="Courier New" w:eastAsia="Times New Roman" w:hAnsi="Courier New" w:cs="Courier New"/>
+          <w:color w:val="auto"/>
+          <w:sz w:val="20"/>
+          <w:szCs w:val="20"/>
+          <w:lang w:val="es-CO" w:eastAsia="ja-JP"/>
+        </w:rPr>
+        <w:t>return</w:t>
+      </w:r>
+      <w:proofErr w:type="spellEnd"/>
+      <w:r>
+        <w:rPr>
+          <w:rFonts w:ascii="Courier New" w:eastAsia="Times New Roman" w:hAnsi="Courier New" w:cs="Courier New"/>
+          <w:color w:val="auto"/>
+          <w:sz w:val="20"/>
+          <w:szCs w:val="20"/>
+          <w:lang w:val="es-CO" w:eastAsia="ja-JP"/>
+        </w:rPr>
+        <w:t xml:space="preserve"> </w:t>
+      </w:r>
+      <w:proofErr w:type="spellStart"/>
+      <w:r>
+        <w:rPr>
+          <w:rFonts w:ascii="Courier New" w:eastAsia="Times New Roman" w:hAnsi="Courier New" w:cs="Courier New"/>
+          <w:color w:val="auto"/>
+          <w:sz w:val="20"/>
+          <w:szCs w:val="20"/>
+          <w:lang w:val="es-CO" w:eastAsia="ja-JP"/>
+        </w:rPr>
+        <w:t>diff</w:t>
+      </w:r>
+      <w:proofErr w:type="spellEnd"/>
+      <w:r>
+        <w:rPr>
+          <w:rFonts w:ascii="Courier New" w:eastAsia="Times New Roman" w:hAnsi="Courier New" w:cs="Courier New"/>
+          <w:color w:val="auto"/>
+          <w:sz w:val="20"/>
+          <w:szCs w:val="20"/>
+          <w:lang w:val="es-CO" w:eastAsia="ja-JP"/>
+        </w:rPr>
+        <w:t xml:space="preserve"> &lt; (</w:t>
+      </w:r>
+      <w:proofErr w:type="spellStart"/>
+      <w:r>
+        <w:rPr>
+          <w:rFonts w:ascii="Courier New" w:eastAsia="Times New Roman" w:hAnsi="Courier New" w:cs="Courier New"/>
+          <w:color w:val="auto"/>
+          <w:sz w:val="20"/>
+          <w:szCs w:val="20"/>
+          <w:lang w:val="es-CO" w:eastAsia="ja-JP"/>
+        </w:rPr>
+        <w:t>epsilon</w:t>
+      </w:r>
+      <w:proofErr w:type="spellEnd"/>
+      <w:r>
+        <w:rPr>
+          <w:rFonts w:ascii="Courier New" w:eastAsia="Times New Roman" w:hAnsi="Courier New" w:cs="Courier New"/>
+          <w:color w:val="auto"/>
+          <w:sz w:val="20"/>
+          <w:szCs w:val="20"/>
+          <w:lang w:val="es-CO" w:eastAsia="ja-JP"/>
+        </w:rPr>
+        <w:t xml:space="preserve"> * </w:t>
+      </w:r>
+      <w:proofErr w:type="spellStart"/>
+      <w:r>
+        <w:rPr>
+          <w:rFonts w:ascii="Courier New" w:eastAsia="Times New Roman" w:hAnsi="Courier New" w:cs="Courier New"/>
+          <w:color w:val="auto"/>
+          <w:sz w:val="20"/>
+          <w:szCs w:val="20"/>
+          <w:lang w:val="es-CO" w:eastAsia="ja-JP"/>
+        </w:rPr>
+        <w:t>epsilon</w:t>
+      </w:r>
+      <w:proofErr w:type="spellEnd"/>
+      <w:r>
+        <w:rPr>
+          <w:rFonts w:ascii="Courier New" w:eastAsia="Times New Roman" w:hAnsi="Courier New" w:cs="Courier New"/>
+          <w:color w:val="auto"/>
+          <w:sz w:val="20"/>
+          <w:szCs w:val="20"/>
+          <w:lang w:val="es-CO" w:eastAsia="ja-JP"/>
+        </w:rPr>
+        <w:t>);</w:t>
+      </w:r>
+    </w:p>
+    <w:p>
+      <w:pPr>
+        <w:pStyle w:val="ListParagraph"/>
         <w:numPr>
           <w:ilvl w:val="0"/>
           <w:numId w:val="7"/>
@@ -2396,12 +2965,56 @@
           <w:lang w:val="es-CO" w:eastAsia="ja-JP"/>
         </w:rPr>
         <w:lastRenderedPageBreak/>
-        <w:t xml:space="preserve">        } else { // Usar el error relativo</w:t>
-      </w:r>
-    </w:p>
-    <w:p>
-      <w:pPr>
-        <w:pStyle w:val="Prrafodelista"/>
+        <w:t xml:space="preserve">        } </w:t>
+      </w:r>
+      <w:proofErr w:type="spellStart"/>
+      <w:r>
+        <w:rPr>
+          <w:rFonts w:ascii="Courier New" w:eastAsia="Times New Roman" w:hAnsi="Courier New" w:cs="Courier New"/>
+          <w:color w:val="auto"/>
+          <w:sz w:val="20"/>
+          <w:szCs w:val="20"/>
+          <w:lang w:val="es-CO" w:eastAsia="ja-JP"/>
+        </w:rPr>
+        <w:t>else</w:t>
+      </w:r>
+      <w:proofErr w:type="spellEnd"/>
+      <w:r>
+        <w:rPr>
+          <w:rFonts w:ascii="Courier New" w:eastAsia="Times New Roman" w:hAnsi="Courier New" w:cs="Courier New"/>
+          <w:color w:val="auto"/>
+          <w:sz w:val="20"/>
+          <w:szCs w:val="20"/>
+          <w:lang w:val="es-CO" w:eastAsia="ja-JP"/>
+        </w:rPr>
+        <w:t xml:space="preserve"> </w:t>
+      </w:r>
+      <w:proofErr w:type="gramStart"/>
+      <w:r>
+        <w:rPr>
+          <w:rFonts w:ascii="Courier New" w:eastAsia="Times New Roman" w:hAnsi="Courier New" w:cs="Courier New"/>
+          <w:color w:val="auto"/>
+          <w:sz w:val="20"/>
+          <w:szCs w:val="20"/>
+          <w:lang w:val="es-CO" w:eastAsia="ja-JP"/>
+        </w:rPr>
+        <w:t>{ /</w:t>
+      </w:r>
+      <w:proofErr w:type="gramEnd"/>
+      <w:r>
+        <w:rPr>
+          <w:rFonts w:ascii="Courier New" w:eastAsia="Times New Roman" w:hAnsi="Courier New" w:cs="Courier New"/>
+          <w:color w:val="auto"/>
+          <w:sz w:val="20"/>
+          <w:szCs w:val="20"/>
+          <w:lang w:val="es-CO" w:eastAsia="ja-JP"/>
+        </w:rPr>
+        <w:t>/ Usar el error relativo</w:t>
+      </w:r>
+    </w:p>
+    <w:p>
+      <w:pPr>
+        <w:pStyle w:val="ListParagraph"/>
         <w:numPr>
           <w:ilvl w:val="0"/>
           <w:numId w:val="7"/>
@@ -2443,12 +3056,56 @@
           <w:szCs w:val="20"/>
           <w:lang w:val="en-US" w:eastAsia="ja-JP"/>
         </w:rPr>
-        <w:t xml:space="preserve">            return diff / (absA + absB) &lt; epsilon;</w:t>
-      </w:r>
-    </w:p>
-    <w:p>
-      <w:pPr>
-        <w:pStyle w:val="Prrafodelista"/>
+        <w:t xml:space="preserve">            return diff / (</w:t>
+      </w:r>
+      <w:proofErr w:type="spellStart"/>
+      <w:r>
+        <w:rPr>
+          <w:rFonts w:ascii="Courier New" w:eastAsia="Times New Roman" w:hAnsi="Courier New" w:cs="Courier New"/>
+          <w:color w:val="auto"/>
+          <w:sz w:val="20"/>
+          <w:szCs w:val="20"/>
+          <w:lang w:val="en-US" w:eastAsia="ja-JP"/>
+        </w:rPr>
+        <w:t>absA</w:t>
+      </w:r>
+      <w:proofErr w:type="spellEnd"/>
+      <w:r>
+        <w:rPr>
+          <w:rFonts w:ascii="Courier New" w:eastAsia="Times New Roman" w:hAnsi="Courier New" w:cs="Courier New"/>
+          <w:color w:val="auto"/>
+          <w:sz w:val="20"/>
+          <w:szCs w:val="20"/>
+          <w:lang w:val="en-US" w:eastAsia="ja-JP"/>
+        </w:rPr>
+        <w:t xml:space="preserve"> + </w:t>
+      </w:r>
+      <w:proofErr w:type="spellStart"/>
+      <w:r>
+        <w:rPr>
+          <w:rFonts w:ascii="Courier New" w:eastAsia="Times New Roman" w:hAnsi="Courier New" w:cs="Courier New"/>
+          <w:color w:val="auto"/>
+          <w:sz w:val="20"/>
+          <w:szCs w:val="20"/>
+          <w:lang w:val="en-US" w:eastAsia="ja-JP"/>
+        </w:rPr>
+        <w:t>absB</w:t>
+      </w:r>
+      <w:proofErr w:type="spellEnd"/>
+      <w:r>
+        <w:rPr>
+          <w:rFonts w:ascii="Courier New" w:eastAsia="Times New Roman" w:hAnsi="Courier New" w:cs="Courier New"/>
+          <w:color w:val="auto"/>
+          <w:sz w:val="20"/>
+          <w:szCs w:val="20"/>
+          <w:lang w:val="en-US" w:eastAsia="ja-JP"/>
+        </w:rPr>
+        <w:t>) &lt; epsilon;</w:t>
+      </w:r>
+    </w:p>
+    <w:p>
+      <w:pPr>
+        <w:pStyle w:val="ListParagraph"/>
         <w:numPr>
           <w:ilvl w:val="0"/>
           <w:numId w:val="7"/>
@@ -2505,7 +3162,7 @@
     </w:p>
     <w:p>
       <w:pPr>
-        <w:pStyle w:val="Prrafodelista"/>
+        <w:pStyle w:val="ListParagraph"/>
         <w:numPr>
           <w:ilvl w:val="0"/>
           <w:numId w:val="7"/>
@@ -2623,7 +3280,7 @@
     </w:p>
     <w:p>
       <w:pPr>
-        <w:pStyle w:val="Ttulo2"/>
+        <w:pStyle w:val="Heading2"/>
         <w:rPr>
           <w:rFonts w:ascii="Times New Roman" w:eastAsia="Times New Roman" w:hAnsi="Times New Roman" w:cs="Times New Roman"/>
           <w:color w:val="auto"/>
@@ -2656,7 +3313,7 @@
       </w:r>
       <w:r>
         <w:rPr>
-          <w:rStyle w:val="CdigoHTML"/>
+          <w:rStyle w:val="HTMLCode"/>
           <w:rFonts w:ascii="Arial" w:eastAsia="Arial" w:hAnsi="Arial" w:cs="Arial"/>
           <w:sz w:val="22"/>
           <w:szCs w:val="22"/>
@@ -2673,7 +3330,7 @@
       </w:r>
       <w:r>
         <w:rPr>
-          <w:rStyle w:val="CdigoHTML"/>
+          <w:rStyle w:val="HTMLCode"/>
           <w:rFonts w:ascii="Arial" w:eastAsia="Arial" w:hAnsi="Arial" w:cs="Arial"/>
           <w:sz w:val="22"/>
           <w:szCs w:val="22"/>
@@ -2691,7 +3348,7 @@
       <w:hyperlink r:id="rId9" w:history="1">
         <w:r>
           <w:rPr>
-            <w:rStyle w:val="Hipervnculo"/>
+            <w:rStyle w:val="Hyperlink"/>
             <w:rFonts w:ascii="Arial" w:eastAsia="Arial" w:hAnsi="Arial" w:cs="Arial"/>
             <w:sz w:val="22"/>
             <w:szCs w:val="22"/>
@@ -2814,7 +3471,7 @@
     </w:p>
     <w:p>
       <w:pPr>
-        <w:pStyle w:val="Ttulo1"/>
+        <w:pStyle w:val="Heading1"/>
         <w:ind w:left="-5"/>
         <w:rPr>
           <w:lang w:val="es-CO"/>
@@ -2885,7 +3542,21 @@
         <w:rPr>
           <w:lang w:val="es-CO"/>
         </w:rPr>
-        <w:t>es un elemento del conjunto numérico que contiene los números naturales N ={1,2,3,4</w:t>
+        <w:t xml:space="preserve">es un elemento del conjunto numérico que contiene los números naturales N </w:t>
+      </w:r>
+      <w:proofErr w:type="gramStart"/>
+      <w:r>
+        <w:rPr>
+          <w:lang w:val="es-CO"/>
+        </w:rPr>
+        <w:t>={</w:t>
+      </w:r>
+      <w:proofErr w:type="gramEnd"/>
+      <w:r>
+        <w:rPr>
+          <w:lang w:val="es-CO"/>
+        </w:rPr>
+        <w:t>1,2,3,4</w:t>
       </w:r>
       <w:r>
         <w:rPr>
@@ -2983,6 +3654,7 @@
         </w:rPr>
         <w:t xml:space="preserve"> </w:t>
       </w:r>
+      <w:proofErr w:type="spellStart"/>
       <w:r>
         <w:rPr>
           <w:b/>
@@ -2997,6 +3669,7 @@
         </w:rPr>
         <w:t>rge</w:t>
       </w:r>
+      <w:proofErr w:type="spellEnd"/>
       <w:r>
         <w:rPr>
           <w:b/>
@@ -3004,6 +3677,7 @@
         </w:rPr>
         <w:t xml:space="preserve"> </w:t>
       </w:r>
+      <w:proofErr w:type="spellStart"/>
       <w:r>
         <w:rPr>
           <w:b/>
@@ -3011,6 +3685,7 @@
         </w:rPr>
         <w:t>Sort</w:t>
       </w:r>
+      <w:proofErr w:type="spellEnd"/>
       <w:r>
         <w:rPr>
           <w:b/>
@@ -3114,11 +3789,33 @@
         </w:rPr>
         <w:t xml:space="preserve">, </w:t>
       </w:r>
-      <w:r>
-        <w:rPr>
-          <w:lang w:val="es-CO"/>
-        </w:rPr>
-        <w:t xml:space="preserve">Merge Sort, </w:t>
+      <w:proofErr w:type="spellStart"/>
+      <w:r>
+        <w:rPr>
+          <w:lang w:val="es-CO"/>
+        </w:rPr>
+        <w:t>Merge</w:t>
+      </w:r>
+      <w:proofErr w:type="spellEnd"/>
+      <w:r>
+        <w:rPr>
+          <w:lang w:val="es-CO"/>
+        </w:rPr>
+        <w:t xml:space="preserve"> </w:t>
+      </w:r>
+      <w:proofErr w:type="spellStart"/>
+      <w:r>
+        <w:rPr>
+          <w:lang w:val="es-CO"/>
+        </w:rPr>
+        <w:t>Sort</w:t>
+      </w:r>
+      <w:proofErr w:type="spellEnd"/>
+      <w:r>
+        <w:rPr>
+          <w:lang w:val="es-CO"/>
+        </w:rPr>
+        <w:t xml:space="preserve">, </w:t>
       </w:r>
       <w:r>
         <w:rPr>
@@ -3156,8 +3853,17 @@
           <w:b/>
           <w:lang w:val="es-CO"/>
         </w:rPr>
-        <w:t>método copyOfRange</w:t>
-      </w:r>
+        <w:t xml:space="preserve">método </w:t>
+      </w:r>
+      <w:proofErr w:type="spellStart"/>
+      <w:r>
+        <w:rPr>
+          <w:b/>
+          <w:lang w:val="es-CO"/>
+        </w:rPr>
+        <w:t>copyOfRange</w:t>
+      </w:r>
+      <w:proofErr w:type="spellEnd"/>
       <w:r>
         <w:rPr>
           <w:lang w:val="es-CO"/>
@@ -3282,7 +3988,23 @@
           <w:b/>
           <w:lang w:val="es-CO"/>
         </w:rPr>
-        <w:t xml:space="preserve"> Quick Sort:</w:t>
+        <w:t xml:space="preserve"> Quick </w:t>
+      </w:r>
+      <w:proofErr w:type="spellStart"/>
+      <w:r>
+        <w:rPr>
+          <w:b/>
+          <w:lang w:val="es-CO"/>
+        </w:rPr>
+        <w:t>Sort</w:t>
+      </w:r>
+      <w:proofErr w:type="spellEnd"/>
+      <w:r>
+        <w:rPr>
+          <w:b/>
+          <w:lang w:val="es-CO"/>
+        </w:rPr>
+        <w:t>:</w:t>
       </w:r>
     </w:p>
     <w:p>
@@ -3492,14 +4214,16 @@
         <w:rPr>
           <w:b/>
         </w:rPr>
-        <w:t>Método</w:t>
-      </w:r>
-      <w:r>
-        <w:rPr>
-          <w:b/>
-        </w:rPr>
-        <w:t xml:space="preserve"> Shell Sort</w:t>
-      </w:r>
+        <w:t xml:space="preserve">Método Shell </w:t>
+      </w:r>
+      <w:proofErr w:type="spellStart"/>
+      <w:r>
+        <w:rPr>
+          <w:b/>
+        </w:rPr>
+        <w:t>Sort</w:t>
+      </w:r>
+      <w:proofErr w:type="spellEnd"/>
     </w:p>
     <w:p>
       <w:pPr>
@@ -3706,10 +4430,18 @@
           <w:b/>
         </w:rPr>
       </w:pPr>
-      <w:r>
-        <w:rPr>
-          <w:b/>
-        </w:rPr>
+    </w:p>
+    <w:p>
+      <w:pPr>
+        <w:rPr>
+          <w:b/>
+        </w:rPr>
+      </w:pPr>
+      <w:r>
+        <w:rPr>
+          <w:b/>
+        </w:rPr>
+        <w:lastRenderedPageBreak/>
         <w:t xml:space="preserve">Alternativa 4: </w:t>
       </w:r>
       <w:r>
@@ -3928,47 +4660,41 @@
         </w:drawing>
       </w:r>
       <w:r>
-        <w:t>Comparada con otras estructuras de arrays asociadas, las tablas hash son más útiles cuando se almacenan grandes cantidades de información.</w:t>
+        <w:t xml:space="preserve">Comparada con otras estructuras de </w:t>
+      </w:r>
+      <w:proofErr w:type="spellStart"/>
+      <w:r>
+        <w:t>arrays</w:t>
+      </w:r>
+      <w:proofErr w:type="spellEnd"/>
+      <w:r>
+        <w:t xml:space="preserve"> asociadas, las tablas hash son más útiles cuando se almacenan grandes cantidades de información.</w:t>
       </w:r>
       <w:r>
         <w:t xml:space="preserve"> </w:t>
       </w:r>
       <w:r>
-        <w:t>Las tablas hash almacenan la información en posiciones pseudo-aleatorias, así que el acceso ordenado a su contenido es bastante lento. Otras estructuras como árboles binarios auto-balanceables tienen un tiempo promedio de búsqueda mayor (tiempo de búsqueda O(log n)), pero la información está ordenada en todo momento.</w:t>
+        <w:t>Las tablas hash almacenan la información en posiciones pseudo-aleatorias, así que el acceso ordenado a su contenido es bastante lento. Otras estructuras como árboles binarios auto-</w:t>
+      </w:r>
+      <w:proofErr w:type="spellStart"/>
+      <w:r>
+        <w:t>balanceables</w:t>
+      </w:r>
+      <w:proofErr w:type="spellEnd"/>
+      <w:r>
+        <w:t xml:space="preserve"> tienen un tiempo promedio de búsqueda mayor (tiempo de búsqueda </w:t>
+      </w:r>
+      <w:proofErr w:type="gramStart"/>
+      <w:r>
+        <w:t>O(</w:t>
+      </w:r>
+      <w:proofErr w:type="gramEnd"/>
+      <w:r>
+        <w:t>log n)), pero la información está ordenada en todo momento.</w:t>
       </w:r>
     </w:p>
     <w:p/>
     <w:p/>
-    <w:p/>
-    <w:p/>
-    <w:p>
-      <w:pPr>
-        <w:rPr>
-          <w:b/>
-        </w:rPr>
-      </w:pPr>
-    </w:p>
-    <w:p>
-      <w:pPr>
-        <w:rPr>
-          <w:b/>
-        </w:rPr>
-      </w:pPr>
-    </w:p>
-    <w:p>
-      <w:pPr>
-        <w:rPr>
-          <w:b/>
-        </w:rPr>
-      </w:pPr>
-    </w:p>
-    <w:p>
-      <w:pPr>
-        <w:rPr>
-          <w:b/>
-        </w:rPr>
-      </w:pPr>
-    </w:p>
     <w:p>
       <w:pPr>
         <w:rPr>
@@ -4079,25 +4805,58 @@
       <w:r>
         <w:t xml:space="preserve">) que tiene la dirección del primer nodo. El puntero </w:t>
       </w:r>
+      <w:proofErr w:type="spellStart"/>
       <w:r>
         <w:t>sig</w:t>
       </w:r>
-      <w:r>
-        <w:t xml:space="preserve"> del último nodo igual que las listas simplemente encadenadas apunta a null, y el puntero ant del primer nodo apunta a null. Se pueden plantear Listas tipo pila, cola y genéricas con enlace doble. Hay que tener en cuenta que el requerimiento de memoria es mayor en las listas doblemente encadenadas ya que tenemos dos punteros por nodo.</w:t>
+      <w:proofErr w:type="spellEnd"/>
+      <w:r>
+        <w:t xml:space="preserve"> del último nodo igual que las listas simplemente encadenadas apunta a </w:t>
+      </w:r>
+      <w:proofErr w:type="spellStart"/>
+      <w:r>
+        <w:t>null</w:t>
+      </w:r>
+      <w:proofErr w:type="spellEnd"/>
+      <w:r>
+        <w:t xml:space="preserve">, y el puntero </w:t>
+      </w:r>
+      <w:proofErr w:type="spellStart"/>
+      <w:r>
+        <w:t>ant</w:t>
+      </w:r>
+      <w:proofErr w:type="spellEnd"/>
+      <w:r>
+        <w:t xml:space="preserve"> del primer nodo apunta a </w:t>
+      </w:r>
+      <w:proofErr w:type="spellStart"/>
+      <w:r>
+        <w:t>null</w:t>
+      </w:r>
+      <w:proofErr w:type="spellEnd"/>
+      <w:r>
+        <w:t>. Se pueden plantear Listas tipo pila, cola y genéricas con enlace doble. Hay que tener en cuenta que el requerimiento de memoria es mayor en las listas doblemente encadenadas ya que tenemos dos punteros por nodo.</w:t>
       </w:r>
     </w:p>
     <w:p/>
     <w:p/>
-    <w:p>
-      <w:pPr>
-        <w:rPr>
-          <w:b/>
-        </w:rPr>
-      </w:pPr>
-      <w:r>
-        <w:rPr>
-          <w:b/>
-        </w:rPr>
+    <w:p/>
+    <w:p/>
+    <w:p/>
+    <w:p/>
+    <w:p/>
+    <w:p/>
+    <w:p>
+      <w:pPr>
+        <w:rPr>
+          <w:b/>
+        </w:rPr>
+      </w:pPr>
+      <w:r>
+        <w:rPr>
+          <w:b/>
+        </w:rPr>
+        <w:lastRenderedPageBreak/>
         <w:t xml:space="preserve">Alternativa </w:t>
       </w:r>
       <w:r>
@@ -4401,31 +5160,7 @@
         <w:rPr>
           <w:lang w:val="es-CO"/>
         </w:rPr>
-        <w:t xml:space="preserve"> La otra </w:t>
-      </w:r>
-      <w:r>
-        <w:rPr>
-          <w:lang w:val="es-CO"/>
-        </w:rPr>
-        <w:t>característica</w:t>
-      </w:r>
-      <w:r>
-        <w:rPr>
-          <w:lang w:val="es-CO"/>
-        </w:rPr>
-        <w:t xml:space="preserve"> es </w:t>
-      </w:r>
-      <w:r>
-        <w:rPr>
-          <w:lang w:val="es-CO"/>
-        </w:rPr>
-        <w:t>la facilidad</w:t>
-      </w:r>
-      <w:r>
-        <w:rPr>
-          <w:lang w:val="es-CO"/>
-        </w:rPr>
-        <w:t xml:space="preserve"> en implementación algorítmica: Las soluciones encontradas son compatibles con las operaciones aritméticas básicas de un equipo de cómputo moderno, hacienda el problema no complejo de tratar, ya que las soluciones escogidas son posibles en todos sus sentidos.</w:t>
+        <w:t xml:space="preserve"> La otra característica es la facilidad en implementación algorítmica: Las soluciones encontradas son compatibles con las operaciones aritméticas básicas de un equipo de cómputo moderno, hacienda el problema no complejo de tratar, ya que las soluciones escogidas son posibles en todos sus sentidos.</w:t>
       </w:r>
     </w:p>
     <w:p>
@@ -4461,7 +5196,7 @@
       <w:hyperlink r:id="rId17" w:history="1">
         <w:r>
           <w:rPr>
-            <w:rStyle w:val="Hipervnculo"/>
+            <w:rStyle w:val="Hyperlink"/>
             <w:b/>
             <w:lang w:val="es-CO"/>
           </w:rPr>
@@ -4479,7 +5214,7 @@
       <w:hyperlink r:id="rId18" w:history="1">
         <w:r>
           <w:rPr>
-            <w:rStyle w:val="Hipervnculo"/>
+            <w:rStyle w:val="Hyperlink"/>
             <w:b/>
             <w:lang w:val="es-CO"/>
           </w:rPr>
@@ -4497,7 +5232,7 @@
       <w:hyperlink r:id="rId19" w:history="1">
         <w:r>
           <w:rPr>
-            <w:rStyle w:val="Hipervnculo"/>
+            <w:rStyle w:val="Hyperlink"/>
             <w:b/>
             <w:lang w:val="es-CO"/>
           </w:rPr>
@@ -4508,14 +5243,14 @@
     <w:p>
       <w:pPr>
         <w:rPr>
-          <w:rStyle w:val="Hipervnculo"/>
+          <w:rStyle w:val="Hyperlink"/>
           <w:b/>
         </w:rPr>
       </w:pPr>
       <w:hyperlink r:id="rId20" w:history="1">
         <w:r>
           <w:rPr>
-            <w:rStyle w:val="Hipervnculo"/>
+            <w:rStyle w:val="Hyperlink"/>
             <w:b/>
             <w:lang w:val="es-CO"/>
           </w:rPr>
@@ -4543,11 +5278,746 @@
           <w:lang w:val="es-CO"/>
         </w:rPr>
       </w:pPr>
+    </w:p>
+    <w:p>
+      <w:pPr>
+        <w:rPr>
+          <w:b/>
+        </w:rPr>
+      </w:pPr>
+      <w:r>
+        <w:rPr>
+          <w:b/>
+        </w:rPr>
+        <w:t xml:space="preserve"> </w:t>
+      </w:r>
+      <w:r>
+        <w:rPr>
+          <w:b/>
+        </w:rPr>
+        <w:t>5</w:t>
+      </w:r>
+      <w:r>
+        <w:rPr>
+          <w:b/>
+        </w:rPr>
+        <w:t xml:space="preserve">. Búsqueda de </w:t>
+      </w:r>
+      <w:r>
+        <w:rPr>
+          <w:b/>
+        </w:rPr>
+        <w:t>Soluciones</w:t>
+      </w:r>
+      <w:r>
+        <w:rPr>
+          <w:b/>
+        </w:rPr>
+        <w:t xml:space="preserve"> Creativas</w:t>
+      </w:r>
+    </w:p>
+    <w:p>
+      <w:pPr>
+        <w:rPr>
+          <w:b/>
+        </w:rPr>
+      </w:pPr>
+    </w:p>
+    <w:p>
+      <w:pPr>
+        <w:rPr>
+          <w:b/>
+        </w:rPr>
+      </w:pPr>
+      <w:r>
+        <w:rPr>
+          <w:b/>
+        </w:rPr>
+        <w:t>Paso1: método generador de ideas:</w:t>
+      </w:r>
+    </w:p>
+    <w:p>
+      <w:r>
+        <w:t>Para desarrollar las 7 alternativas creativas usamos</w:t>
+      </w:r>
+      <w:r>
+        <w:rPr>
+          <w:b/>
+        </w:rPr>
+        <w:t xml:space="preserve"> </w:t>
+      </w:r>
+      <w:r>
+        <w:t xml:space="preserve">el método de lluvia de ideas. Primero, dividimos el problema en tres </w:t>
+      </w:r>
+      <w:proofErr w:type="spellStart"/>
+      <w:r>
+        <w:t>categorias</w:t>
+      </w:r>
+      <w:proofErr w:type="spellEnd"/>
+      <w:r>
+        <w:t xml:space="preserve">: entradas, procesos, salidas. Luego, en cada categoría, enlistamos ideas abstractas que nos sirven como sustantivos para la siguiente etapa. </w:t>
+      </w:r>
+      <w:proofErr w:type="spellStart"/>
+      <w:r>
+        <w:t>Categorias</w:t>
+      </w:r>
+      <w:proofErr w:type="spellEnd"/>
+      <w:r>
+        <w:t xml:space="preserve"> como “procesos” tiene ya predefinidas las alternativas investigadas en el paso anterior de recolección de información. Con las categorías de entrada y salida lo que buscamos es buscar componentes que nos permitan darnos una idea de como recibir y mostrar la información. A continuación, cada componente enlistado en cada categoría es indexado. Por ejemplo, las ideas que salieron en la categoría de entrada están enumeradas; las</w:t>
+      </w:r>
+      <w:r>
+        <w:t xml:space="preserve"> categorías en proceso </w:t>
+      </w:r>
+      <w:r>
+        <w:t>están</w:t>
+      </w:r>
+      <w:r>
+        <w:t xml:space="preserve"> ordenados alfabéticamente y en la categoría de salidas </w:t>
+      </w:r>
+      <w:r>
+        <w:t>están</w:t>
+      </w:r>
+      <w:r>
+        <w:t xml:space="preserve"> enlistadas con letras griegas.</w:t>
+      </w:r>
+    </w:p>
+    <w:p/>
+    <w:p/>
+    <w:p/>
+    <w:p/>
+    <w:p/>
+    <w:p/>
+    <w:p/>
+    <w:p>
+      <w:r>
+        <w:lastRenderedPageBreak/>
+        <w:t xml:space="preserve">Una vez teniendo llena esta tabla, cada uno procede a escribir combinaciones tomando componentes de cada </w:t>
+      </w:r>
+      <w:proofErr w:type="spellStart"/>
+      <w:r>
+        <w:t>cada</w:t>
+      </w:r>
+      <w:proofErr w:type="spellEnd"/>
+      <w:r>
+        <w:t xml:space="preserve"> categoría. Decidimos poner dos condiciones, la primera es solo tomar un componente de la categoría de entrada, y tres, diferentes, de la categoría de procesos. De esta forma, nos aseguramos tener un solo componente de entrada y los tres métodos de ordenamiento requeridos. </w:t>
+      </w:r>
+      <w:r>
+        <w:t xml:space="preserve">Con respecto a la salida decidimos seleccionar mas de uno pues nos daría una general, o alternativas, para mostrar el resultado. </w:t>
+      </w:r>
+    </w:p>
+    <w:p>
+      <w:r>
+        <w:t>Un ejemplo del procedimiento es el siguiente:</w:t>
+      </w:r>
+    </w:p>
+    <w:p>
+      <w:proofErr w:type="gramStart"/>
+      <w:r>
+        <w:rPr>
+          <w:b/>
+        </w:rPr>
+        <w:t>1,a</w:t>
+      </w:r>
+      <w:proofErr w:type="gramEnd"/>
+      <w:r>
+        <w:rPr>
+          <w:b/>
+        </w:rPr>
+        <w:t>,b,c,delta,teta</w:t>
+      </w:r>
+      <w:r>
+        <w:rPr>
+          <w:b/>
+        </w:rPr>
+        <w:t xml:space="preserve"> </w:t>
+      </w:r>
+      <w:r>
+        <w:t>esto quiere decir que la idea se arma con el sustantivo 1 de la categoría de entrada, primero, segundo y tercero de la categoría de proceso y el componente nombrado delta y el componente nombrado teta de la categoría de salida.</w:t>
+      </w:r>
+    </w:p>
+    <w:p/>
+    <w:p>
+      <w:r>
+        <w:rPr>
+          <w:noProof/>
+        </w:rPr>
+        <w:drawing>
+          <wp:inline distT="0" distB="0" distL="0" distR="0">
+            <wp:extent cx="6877050" cy="4486275"/>
+            <wp:effectExtent l="0" t="0" r="0" b="9525"/>
+            <wp:docPr id="8" name="Picture 8" descr="A close up of text on a whiteboard&#10;&#10;Description generated with high confidence"/>
+            <wp:cNvGraphicFramePr>
+              <a:graphicFrameLocks xmlns:a="http://schemas.openxmlformats.org/drawingml/2006/main" noChangeAspect="1"/>
+            </wp:cNvGraphicFramePr>
+            <a:graphic xmlns:a="http://schemas.openxmlformats.org/drawingml/2006/main">
+              <a:graphicData uri="http://schemas.openxmlformats.org/drawingml/2006/picture">
+                <pic:pic xmlns:pic="http://schemas.openxmlformats.org/drawingml/2006/picture">
+                  <pic:nvPicPr>
+                    <pic:cNvPr id="8" name="WhatsApp Image 2018-08-15 at 6.11.32 PM.jpeg"/>
+                    <pic:cNvPicPr/>
+                  </pic:nvPicPr>
+                  <pic:blipFill rotWithShape="1">
+                    <a:blip r:embed="rId21">
+                      <a:extLst>
+                        <a:ext uri="{28A0092B-C50C-407E-A947-70E740481C1C}">
+                          <a14:useLocalDpi xmlns:a14="http://schemas.microsoft.com/office/drawing/2010/main" val="0"/>
+                        </a:ext>
+                      </a:extLst>
+                    </a:blip>
+                    <a:srcRect l="1360" t="9249" r="437" b="5332"/>
+                    <a:stretch/>
+                  </pic:blipFill>
+                  <pic:spPr bwMode="auto">
+                    <a:xfrm>
+                      <a:off x="0" y="0"/>
+                      <a:ext cx="6877050" cy="4486275"/>
+                    </a:xfrm>
+                    <a:prstGeom prst="rect">
+                      <a:avLst/>
+                    </a:prstGeom>
+                    <a:ln>
+                      <a:noFill/>
+                    </a:ln>
+                    <a:extLst>
+                      <a:ext uri="{53640926-AAD7-44D8-BBD7-CCE9431645EC}">
+                        <a14:shadowObscured xmlns:a14="http://schemas.microsoft.com/office/drawing/2010/main"/>
+                      </a:ext>
+                    </a:extLst>
+                  </pic:spPr>
+                </pic:pic>
+              </a:graphicData>
+            </a:graphic>
+          </wp:inline>
+        </w:drawing>
+      </w:r>
+    </w:p>
+    <w:p>
+      <w:pPr>
+        <w:ind w:left="0" w:firstLine="0"/>
+      </w:pPr>
+    </w:p>
+    <w:p>
+      <w:r>
+        <w:t>Con este formato, procedemos a armar oraciones que representen una idea para solucionar nuestro problema.</w:t>
+      </w:r>
+    </w:p>
+    <w:p>
+      <w:r>
+        <w:t xml:space="preserve">Continuamos seleccionado las 7 ideas postuladas por cada uno, las unimos para mejorarlas y sacamos las 7 ideas que serán postuladas para el siguiente proceso </w:t>
+      </w:r>
+      <w:r>
+        <w:t>el cual es</w:t>
+      </w:r>
+      <w:r>
+        <w:t xml:space="preserve"> </w:t>
+      </w:r>
+      <w:r>
+        <w:t>analizarlos</w:t>
+      </w:r>
+      <w:r>
+        <w:t>.</w:t>
+      </w:r>
+    </w:p>
+    <w:p/>
+    <w:p>
+      <w:r>
+        <w:t>Paso 6: Resultado de Soluciones Creativas:</w:t>
+      </w:r>
+    </w:p>
+    <w:p>
+      <w:pPr>
+        <w:ind w:left="0" w:firstLine="0"/>
+      </w:pPr>
+      <w:r>
+        <w:t xml:space="preserve">1) La entrada de todos los elementos va a ser recibida por medio de un campo de texto, el cual después d </w:t>
+      </w:r>
+      <w:proofErr w:type="spellStart"/>
+      <w:r>
+        <w:t>ehaber</w:t>
+      </w:r>
+      <w:proofErr w:type="spellEnd"/>
+      <w:r>
+        <w:t xml:space="preserve"> ingresado los elementos </w:t>
+      </w:r>
+      <w:proofErr w:type="spellStart"/>
+      <w:r>
+        <w:t>hara</w:t>
+      </w:r>
+      <w:proofErr w:type="spellEnd"/>
+      <w:r>
+        <w:t xml:space="preserve"> uso de los </w:t>
+      </w:r>
+      <w:r>
+        <w:t>métodos de</w:t>
+      </w:r>
+      <w:r>
+        <w:t xml:space="preserve"> ordenamiento </w:t>
+      </w:r>
+      <w:proofErr w:type="spellStart"/>
+      <w:r>
+        <w:t>Merge</w:t>
+      </w:r>
+      <w:proofErr w:type="spellEnd"/>
+      <w:r>
+        <w:t xml:space="preserve"> </w:t>
+      </w:r>
+      <w:proofErr w:type="spellStart"/>
+      <w:r>
+        <w:t>sort</w:t>
+      </w:r>
+      <w:proofErr w:type="spellEnd"/>
+      <w:r>
+        <w:t xml:space="preserve">, Quick </w:t>
+      </w:r>
+      <w:proofErr w:type="spellStart"/>
+      <w:proofErr w:type="gramStart"/>
+      <w:r>
+        <w:t>sort</w:t>
+      </w:r>
+      <w:proofErr w:type="spellEnd"/>
+      <w:r>
+        <w:t>,  y</w:t>
+      </w:r>
+      <w:proofErr w:type="gramEnd"/>
+      <w:r>
+        <w:t xml:space="preserve">  Shell </w:t>
+      </w:r>
+      <w:proofErr w:type="spellStart"/>
+      <w:r>
+        <w:t>sort</w:t>
+      </w:r>
+      <w:proofErr w:type="spellEnd"/>
+      <w:r>
+        <w:t xml:space="preserve"> , y una vez ya organizados los elementos me va arrojar el resultado en una lista que estará dentro de un campo de texto.</w:t>
+      </w:r>
+    </w:p>
+    <w:p>
+      <w:pPr>
+        <w:ind w:left="0" w:firstLine="0"/>
+        <w:rPr>
+          <w:lang w:val="es-CO"/>
+        </w:rPr>
+      </w:pPr>
+      <w:r>
+        <w:rPr>
+          <w:lang w:val="es-CO"/>
+        </w:rPr>
+        <w:t xml:space="preserve">2) La entrada de los elementos será ingresada por medio de un </w:t>
+      </w:r>
+      <w:proofErr w:type="spellStart"/>
+      <w:r>
+        <w:rPr>
+          <w:lang w:val="es-CO"/>
+        </w:rPr>
+        <w:t>JTextField</w:t>
+      </w:r>
+      <w:proofErr w:type="spellEnd"/>
+      <w:r>
+        <w:rPr>
+          <w:lang w:val="es-CO"/>
+        </w:rPr>
+        <w:t xml:space="preserve">, y una vez los elementos </w:t>
+      </w:r>
+      <w:proofErr w:type="spellStart"/>
+      <w:r>
+        <w:rPr>
+          <w:lang w:val="es-CO"/>
+        </w:rPr>
+        <w:t>esten</w:t>
+      </w:r>
+      <w:proofErr w:type="spellEnd"/>
+      <w:r>
+        <w:rPr>
+          <w:lang w:val="es-CO"/>
+        </w:rPr>
+        <w:t xml:space="preserve"> ingresados haremos uso al llamado de los métodos Shell </w:t>
+      </w:r>
+      <w:proofErr w:type="spellStart"/>
+      <w:r>
+        <w:rPr>
+          <w:lang w:val="es-CO"/>
+        </w:rPr>
+        <w:t>sort</w:t>
+      </w:r>
+      <w:proofErr w:type="spellEnd"/>
+      <w:r>
+        <w:rPr>
+          <w:lang w:val="es-CO"/>
+        </w:rPr>
+        <w:t>, y selección, los cuales organizaran la estructura de datos doblemente enlazada.</w:t>
+      </w:r>
+    </w:p>
+    <w:p>
+      <w:pPr>
+        <w:ind w:left="0" w:firstLine="0"/>
+        <w:rPr>
+          <w:lang w:val="es-CO"/>
+        </w:rPr>
+      </w:pPr>
+    </w:p>
+    <w:p>
+      <w:pPr>
+        <w:ind w:left="0" w:firstLine="0"/>
+        <w:rPr>
+          <w:lang w:val="es-CO"/>
+        </w:rPr>
+      </w:pPr>
+      <w:r>
+        <w:rPr>
+          <w:lang w:val="es-CO"/>
+        </w:rPr>
+        <w:lastRenderedPageBreak/>
+        <w:t>3)</w:t>
+      </w:r>
+      <w:r>
+        <w:rPr>
+          <w:lang w:val="es-CO"/>
+        </w:rPr>
+        <w:t xml:space="preserve"> La entrada de los elementos será por medio de un cuadro emergente, el cual una vez los elementos estén ingresados y separados por medio de un “</w:t>
+      </w:r>
+      <w:proofErr w:type="gramStart"/>
+      <w:r>
+        <w:rPr>
+          <w:lang w:val="es-CO"/>
+        </w:rPr>
+        <w:t>-“</w:t>
+      </w:r>
+      <w:proofErr w:type="gramEnd"/>
+      <w:r>
+        <w:rPr>
+          <w:lang w:val="es-CO"/>
+        </w:rPr>
+        <w:t xml:space="preserve">, agregara los elementos en un árbol </w:t>
+      </w:r>
+      <w:proofErr w:type="spellStart"/>
+      <w:r>
+        <w:rPr>
+          <w:lang w:val="es-CO"/>
+        </w:rPr>
+        <w:t>binareo</w:t>
+      </w:r>
+      <w:proofErr w:type="spellEnd"/>
+      <w:r>
+        <w:rPr>
+          <w:lang w:val="es-CO"/>
+        </w:rPr>
+        <w:t xml:space="preserve">, también se podrá hacer uso de los métodos de ordenamiento Quick </w:t>
+      </w:r>
+      <w:proofErr w:type="spellStart"/>
+      <w:r>
+        <w:rPr>
+          <w:lang w:val="es-CO"/>
+        </w:rPr>
+        <w:t>Sort</w:t>
+      </w:r>
+      <w:proofErr w:type="spellEnd"/>
+      <w:r>
+        <w:rPr>
+          <w:lang w:val="es-CO"/>
+        </w:rPr>
+        <w:t>, o se podrán agregar los elementos en una estructura doblemente enlazada.</w:t>
+      </w:r>
+    </w:p>
+    <w:p>
+      <w:pPr>
+        <w:ind w:left="0" w:firstLine="0"/>
+        <w:rPr>
+          <w:lang w:val="es-CO"/>
+        </w:rPr>
+      </w:pPr>
+    </w:p>
+    <w:p>
+      <w:pPr>
+        <w:ind w:left="0" w:firstLine="0"/>
+        <w:rPr>
+          <w:lang w:val="es-CO"/>
+        </w:rPr>
+      </w:pPr>
+      <w:r>
+        <w:rPr>
+          <w:lang w:val="es-CO"/>
+        </w:rPr>
+        <w:t xml:space="preserve">4) La entrada de los elementos será por medio de un </w:t>
+      </w:r>
+      <w:proofErr w:type="spellStart"/>
+      <w:r>
+        <w:rPr>
+          <w:lang w:val="es-CO"/>
+        </w:rPr>
+        <w:t>JTextField</w:t>
+      </w:r>
+      <w:proofErr w:type="spellEnd"/>
+      <w:r>
+        <w:rPr>
+          <w:lang w:val="es-CO"/>
+        </w:rPr>
+        <w:t xml:space="preserve">, el cual una vez ingresados los elementos a </w:t>
+      </w:r>
+      <w:proofErr w:type="gramStart"/>
+      <w:r>
+        <w:rPr>
+          <w:lang w:val="es-CO"/>
+        </w:rPr>
+        <w:t>ordenar ,</w:t>
+      </w:r>
+      <w:proofErr w:type="gramEnd"/>
+      <w:r>
+        <w:rPr>
+          <w:lang w:val="es-CO"/>
+        </w:rPr>
+        <w:t xml:space="preserve"> </w:t>
+      </w:r>
+      <w:proofErr w:type="spellStart"/>
+      <w:r>
+        <w:rPr>
+          <w:lang w:val="es-CO"/>
+        </w:rPr>
+        <w:t>hara</w:t>
+      </w:r>
+      <w:proofErr w:type="spellEnd"/>
+      <w:r>
+        <w:rPr>
+          <w:lang w:val="es-CO"/>
+        </w:rPr>
+        <w:t xml:space="preserve"> llamado a los métodos </w:t>
+      </w:r>
+      <w:proofErr w:type="spellStart"/>
+      <w:r>
+        <w:rPr>
+          <w:lang w:val="es-CO"/>
+        </w:rPr>
+        <w:t>Merge</w:t>
+      </w:r>
+      <w:proofErr w:type="spellEnd"/>
+      <w:r>
+        <w:rPr>
+          <w:lang w:val="es-CO"/>
+        </w:rPr>
+        <w:t xml:space="preserve"> </w:t>
+      </w:r>
+      <w:proofErr w:type="spellStart"/>
+      <w:r>
+        <w:rPr>
+          <w:lang w:val="es-CO"/>
+        </w:rPr>
+        <w:t>Sort</w:t>
+      </w:r>
+      <w:proofErr w:type="spellEnd"/>
+      <w:r>
+        <w:rPr>
+          <w:lang w:val="es-CO"/>
+        </w:rPr>
+        <w:t xml:space="preserve">, Selección. Una vez los </w:t>
+      </w:r>
+      <w:proofErr w:type="spellStart"/>
+      <w:r>
+        <w:rPr>
+          <w:lang w:val="es-CO"/>
+        </w:rPr>
+        <w:t>elemtos</w:t>
+      </w:r>
+      <w:proofErr w:type="spellEnd"/>
+      <w:r>
+        <w:rPr>
+          <w:lang w:val="es-CO"/>
+        </w:rPr>
+        <w:t xml:space="preserve"> </w:t>
+      </w:r>
+      <w:proofErr w:type="spellStart"/>
+      <w:r>
+        <w:rPr>
+          <w:lang w:val="es-CO"/>
+        </w:rPr>
+        <w:t>enten</w:t>
+      </w:r>
+      <w:proofErr w:type="spellEnd"/>
+      <w:r>
+        <w:rPr>
+          <w:lang w:val="es-CO"/>
+        </w:rPr>
+        <w:t xml:space="preserve"> organizados, estos serán mostrados por </w:t>
+      </w:r>
+      <w:proofErr w:type="gramStart"/>
+      <w:r>
+        <w:rPr>
+          <w:lang w:val="es-CO"/>
+        </w:rPr>
+        <w:t>medio  de</w:t>
+      </w:r>
+      <w:proofErr w:type="gramEnd"/>
+      <w:r>
+        <w:rPr>
+          <w:lang w:val="es-CO"/>
+        </w:rPr>
+        <w:t xml:space="preserve"> un campo de Texto o por medio de una lista.</w:t>
+      </w:r>
+    </w:p>
+    <w:p>
+      <w:pPr>
+        <w:ind w:left="0" w:firstLine="0"/>
+        <w:rPr>
+          <w:lang w:val="es-CO"/>
+        </w:rPr>
+      </w:pPr>
+    </w:p>
+    <w:p>
+      <w:pPr>
+        <w:ind w:left="0" w:firstLine="0"/>
+        <w:rPr>
+          <w:lang w:val="es-CO"/>
+        </w:rPr>
+      </w:pPr>
+      <w:r>
+        <w:rPr>
+          <w:lang w:val="es-CO"/>
+        </w:rPr>
+        <w:t>5) Los elementos a Ordenar serán introducidos al programa por medio de un cuadro emergente, y una vez introducidos estos serán guardados como una lista doblemente enlazada</w:t>
+      </w:r>
+      <w:r>
+        <w:rPr>
+          <w:lang w:val="es-CO"/>
+        </w:rPr>
+        <w:t xml:space="preserve">, los cuales podrán ser ordenador por medio de los métodos </w:t>
+      </w:r>
+      <w:proofErr w:type="spellStart"/>
+      <w:r>
+        <w:rPr>
+          <w:lang w:val="es-CO"/>
+        </w:rPr>
+        <w:t>Merge</w:t>
+      </w:r>
+      <w:proofErr w:type="spellEnd"/>
+      <w:r>
+        <w:rPr>
+          <w:lang w:val="es-CO"/>
+        </w:rPr>
+        <w:t xml:space="preserve"> </w:t>
+      </w:r>
+      <w:proofErr w:type="spellStart"/>
+      <w:r>
+        <w:rPr>
+          <w:lang w:val="es-CO"/>
+        </w:rPr>
+        <w:t>Sort</w:t>
+      </w:r>
+      <w:proofErr w:type="spellEnd"/>
+      <w:r>
+        <w:rPr>
+          <w:lang w:val="es-CO"/>
+        </w:rPr>
+        <w:t xml:space="preserve"> y Seleccion</w:t>
+      </w:r>
       <w:bookmarkStart w:id="0" w:name="_GoBack"/>
       <w:bookmarkEnd w:id="0"/>
-    </w:p>
-    <w:p>
-      <w:pPr>
+      <w:r>
+        <w:rPr>
+          <w:lang w:val="es-CO"/>
+        </w:rPr>
+        <w:t xml:space="preserve"> y serán </w:t>
+      </w:r>
+      <w:proofErr w:type="spellStart"/>
+      <w:r>
+        <w:rPr>
+          <w:lang w:val="es-CO"/>
+        </w:rPr>
+        <w:t>scados</w:t>
+      </w:r>
+      <w:proofErr w:type="spellEnd"/>
+      <w:r>
+        <w:rPr>
+          <w:lang w:val="es-CO"/>
+        </w:rPr>
+        <w:t xml:space="preserve"> por medio de un campo de texto.</w:t>
+      </w:r>
+    </w:p>
+    <w:p>
+      <w:pPr>
+        <w:spacing w:before="240"/>
+        <w:ind w:left="0" w:firstLine="0"/>
+        <w:rPr>
+          <w:lang w:val="es-CO"/>
+        </w:rPr>
+      </w:pPr>
+      <w:r>
+        <w:rPr>
+          <w:lang w:val="es-CO"/>
+        </w:rPr>
+        <w:t xml:space="preserve">6) Los elementos a Ordenar serán introducidos al programa por medio de un Archivo de texto, estos serán </w:t>
+      </w:r>
+      <w:proofErr w:type="spellStart"/>
+      <w:r>
+        <w:rPr>
+          <w:lang w:val="es-CO"/>
+        </w:rPr>
+        <w:t>leidos</w:t>
+      </w:r>
+      <w:proofErr w:type="spellEnd"/>
+      <w:r>
+        <w:rPr>
+          <w:lang w:val="es-CO"/>
+        </w:rPr>
+        <w:t xml:space="preserve"> e ingresados como una lista doblemente enlazada, los cuales serán ordenados por medio de los métodos </w:t>
+      </w:r>
+      <w:proofErr w:type="spellStart"/>
+      <w:r>
+        <w:rPr>
+          <w:lang w:val="es-CO"/>
+        </w:rPr>
+        <w:t>Merge</w:t>
+      </w:r>
+      <w:proofErr w:type="spellEnd"/>
+      <w:r>
+        <w:rPr>
+          <w:lang w:val="es-CO"/>
+        </w:rPr>
+        <w:t xml:space="preserve"> </w:t>
+      </w:r>
+      <w:proofErr w:type="spellStart"/>
+      <w:r>
+        <w:rPr>
+          <w:lang w:val="es-CO"/>
+        </w:rPr>
+        <w:t>Sort</w:t>
+      </w:r>
+      <w:proofErr w:type="spellEnd"/>
+      <w:r>
+        <w:rPr>
+          <w:lang w:val="es-CO"/>
+        </w:rPr>
+        <w:t xml:space="preserve"> y Quick </w:t>
+      </w:r>
+      <w:proofErr w:type="spellStart"/>
+      <w:r>
+        <w:rPr>
+          <w:lang w:val="es-CO"/>
+        </w:rPr>
+        <w:t>Sort</w:t>
+      </w:r>
+      <w:proofErr w:type="spellEnd"/>
+      <w:r>
+        <w:rPr>
+          <w:lang w:val="es-CO"/>
+        </w:rPr>
+        <w:t xml:space="preserve">. Una vez ya ordenados serán mostrados en el </w:t>
+      </w:r>
+      <w:proofErr w:type="spellStart"/>
+      <w:r>
+        <w:rPr>
+          <w:lang w:val="es-CO"/>
+        </w:rPr>
+        <w:t>sitema</w:t>
+      </w:r>
+      <w:proofErr w:type="spellEnd"/>
+      <w:r>
+        <w:rPr>
+          <w:lang w:val="es-CO"/>
+        </w:rPr>
+        <w:t xml:space="preserve"> por medio de un cuadro emergente.</w:t>
+      </w:r>
+    </w:p>
+    <w:p>
+      <w:pPr>
+        <w:spacing w:before="240"/>
         <w:ind w:left="0" w:firstLine="0"/>
         <w:rPr>
           <w:lang w:val="es-CO"/>
@@ -5467,6 +6937,119 @@
       </w:rPr>
     </w:lvl>
   </w:abstractNum>
+  <w:abstractNum w:abstractNumId="7" w15:restartNumberingAfterBreak="0">
+    <w:nsid w:val="78EE0AC1"/>
+    <w:multiLevelType w:val="hybridMultilevel"/>
+    <w:tmpl w:val="8BFA7F6C"/>
+    <w:lvl w:ilvl="0" w:tplc="04090001">
+      <w:start w:val="1"/>
+      <w:numFmt w:val="bullet"/>
+      <w:lvlText w:val=""/>
+      <w:lvlJc w:val="left"/>
+      <w:pPr>
+        <w:ind w:left="720" w:hanging="360"/>
+      </w:pPr>
+      <w:rPr>
+        <w:rFonts w:ascii="Symbol" w:hAnsi="Symbol" w:hint="default"/>
+      </w:rPr>
+    </w:lvl>
+    <w:lvl w:ilvl="1" w:tplc="04090003" w:tentative="1">
+      <w:start w:val="1"/>
+      <w:numFmt w:val="bullet"/>
+      <w:lvlText w:val="o"/>
+      <w:lvlJc w:val="left"/>
+      <w:pPr>
+        <w:ind w:left="1440" w:hanging="360"/>
+      </w:pPr>
+      <w:rPr>
+        <w:rFonts w:ascii="Courier New" w:hAnsi="Courier New" w:cs="Courier New" w:hint="default"/>
+      </w:rPr>
+    </w:lvl>
+    <w:lvl w:ilvl="2" w:tplc="04090005" w:tentative="1">
+      <w:start w:val="1"/>
+      <w:numFmt w:val="bullet"/>
+      <w:lvlText w:val=""/>
+      <w:lvlJc w:val="left"/>
+      <w:pPr>
+        <w:ind w:left="2160" w:hanging="360"/>
+      </w:pPr>
+      <w:rPr>
+        <w:rFonts w:ascii="Wingdings" w:hAnsi="Wingdings" w:hint="default"/>
+      </w:rPr>
+    </w:lvl>
+    <w:lvl w:ilvl="3" w:tplc="04090001" w:tentative="1">
+      <w:start w:val="1"/>
+      <w:numFmt w:val="bullet"/>
+      <w:lvlText w:val=""/>
+      <w:lvlJc w:val="left"/>
+      <w:pPr>
+        <w:ind w:left="2880" w:hanging="360"/>
+      </w:pPr>
+      <w:rPr>
+        <w:rFonts w:ascii="Symbol" w:hAnsi="Symbol" w:hint="default"/>
+      </w:rPr>
+    </w:lvl>
+    <w:lvl w:ilvl="4" w:tplc="04090003" w:tentative="1">
+      <w:start w:val="1"/>
+      <w:numFmt w:val="bullet"/>
+      <w:lvlText w:val="o"/>
+      <w:lvlJc w:val="left"/>
+      <w:pPr>
+        <w:ind w:left="3600" w:hanging="360"/>
+      </w:pPr>
+      <w:rPr>
+        <w:rFonts w:ascii="Courier New" w:hAnsi="Courier New" w:cs="Courier New" w:hint="default"/>
+      </w:rPr>
+    </w:lvl>
+    <w:lvl w:ilvl="5" w:tplc="04090005" w:tentative="1">
+      <w:start w:val="1"/>
+      <w:numFmt w:val="bullet"/>
+      <w:lvlText w:val=""/>
+      <w:lvlJc w:val="left"/>
+      <w:pPr>
+        <w:ind w:left="4320" w:hanging="360"/>
+      </w:pPr>
+      <w:rPr>
+        <w:rFonts w:ascii="Wingdings" w:hAnsi="Wingdings" w:hint="default"/>
+      </w:rPr>
+    </w:lvl>
+    <w:lvl w:ilvl="6" w:tplc="04090001" w:tentative="1">
+      <w:start w:val="1"/>
+      <w:numFmt w:val="bullet"/>
+      <w:lvlText w:val=""/>
+      <w:lvlJc w:val="left"/>
+      <w:pPr>
+        <w:ind w:left="5040" w:hanging="360"/>
+      </w:pPr>
+      <w:rPr>
+        <w:rFonts w:ascii="Symbol" w:hAnsi="Symbol" w:hint="default"/>
+      </w:rPr>
+    </w:lvl>
+    <w:lvl w:ilvl="7" w:tplc="04090003" w:tentative="1">
+      <w:start w:val="1"/>
+      <w:numFmt w:val="bullet"/>
+      <w:lvlText w:val="o"/>
+      <w:lvlJc w:val="left"/>
+      <w:pPr>
+        <w:ind w:left="5760" w:hanging="360"/>
+      </w:pPr>
+      <w:rPr>
+        <w:rFonts w:ascii="Courier New" w:hAnsi="Courier New" w:cs="Courier New" w:hint="default"/>
+      </w:rPr>
+    </w:lvl>
+    <w:lvl w:ilvl="8" w:tplc="04090005" w:tentative="1">
+      <w:start w:val="1"/>
+      <w:numFmt w:val="bullet"/>
+      <w:lvlText w:val=""/>
+      <w:lvlJc w:val="left"/>
+      <w:pPr>
+        <w:ind w:left="6480" w:hanging="360"/>
+      </w:pPr>
+      <w:rPr>
+        <w:rFonts w:ascii="Wingdings" w:hAnsi="Wingdings" w:hint="default"/>
+      </w:rPr>
+    </w:lvl>
+  </w:abstractNum>
   <w:num w:numId="1">
     <w:abstractNumId w:val="0"/>
   </w:num>
@@ -5487,6 +7070,9 @@
   </w:num>
   <w:num w:numId="7">
     <w:abstractNumId w:val="2"/>
+  </w:num>
+  <w:num w:numId="8">
+    <w:abstractNumId w:val="7"/>
   </w:num>
 </w:numbering>
 </file>
@@ -5899,10 +7485,10 @@
       <w:lang w:val="es-419"/>
     </w:rPr>
   </w:style>
-  <w:style w:type="paragraph" w:styleId="Ttulo1">
+  <w:style w:type="paragraph" w:styleId="Heading1">
     <w:name w:val="heading 1"/>
     <w:next w:val="Normal"/>
-    <w:link w:val="Ttulo1Car"/>
+    <w:link w:val="Heading1Char"/>
     <w:uiPriority w:val="9"/>
     <w:unhideWhenUsed/>
     <w:qFormat/>
@@ -5919,10 +7505,10 @@
       <w:color w:val="000000"/>
     </w:rPr>
   </w:style>
-  <w:style w:type="paragraph" w:styleId="Ttulo2">
+  <w:style w:type="paragraph" w:styleId="Heading2">
     <w:name w:val="heading 2"/>
     <w:next w:val="Normal"/>
-    <w:link w:val="Ttulo2Car"/>
+    <w:link w:val="Heading2Char"/>
     <w:uiPriority w:val="9"/>
     <w:unhideWhenUsed/>
     <w:qFormat/>
@@ -5940,13 +7526,13 @@
       <w:u w:val="single" w:color="000000"/>
     </w:rPr>
   </w:style>
-  <w:style w:type="character" w:default="1" w:styleId="Fuentedeprrafopredeter">
+  <w:style w:type="character" w:default="1" w:styleId="DefaultParagraphFont">
     <w:name w:val="Default Paragraph Font"/>
     <w:uiPriority w:val="1"/>
     <w:semiHidden/>
     <w:unhideWhenUsed/>
   </w:style>
-  <w:style w:type="table" w:default="1" w:styleId="Tablanormal">
+  <w:style w:type="table" w:default="1" w:styleId="TableNormal">
     <w:name w:val="Normal Table"/>
     <w:uiPriority w:val="99"/>
     <w:semiHidden/>
@@ -5961,15 +7547,15 @@
       </w:tblCellMar>
     </w:tblPr>
   </w:style>
-  <w:style w:type="numbering" w:default="1" w:styleId="Sinlista">
+  <w:style w:type="numbering" w:default="1" w:styleId="NoList">
     <w:name w:val="No List"/>
     <w:uiPriority w:val="99"/>
     <w:semiHidden/>
     <w:unhideWhenUsed/>
   </w:style>
-  <w:style w:type="character" w:customStyle="1" w:styleId="Ttulo1Car">
-    <w:name w:val="Título 1 Car"/>
-    <w:link w:val="Ttulo1"/>
+  <w:style w:type="character" w:customStyle="1" w:styleId="Heading1Char">
+    <w:name w:val="Heading 1 Char"/>
+    <w:link w:val="Heading1"/>
     <w:rPr>
       <w:rFonts w:ascii="Arial" w:eastAsia="Arial" w:hAnsi="Arial" w:cs="Arial"/>
       <w:b/>
@@ -5977,9 +7563,9 @@
       <w:sz w:val="22"/>
     </w:rPr>
   </w:style>
-  <w:style w:type="character" w:customStyle="1" w:styleId="Ttulo2Car">
-    <w:name w:val="Título 2 Car"/>
-    <w:link w:val="Ttulo2"/>
+  <w:style w:type="character" w:customStyle="1" w:styleId="Heading2Char">
+    <w:name w:val="Heading 2 Char"/>
+    <w:link w:val="Heading2"/>
     <w:rPr>
       <w:rFonts w:ascii="Arial" w:eastAsia="Arial" w:hAnsi="Arial" w:cs="Arial"/>
       <w:i/>
@@ -6054,7 +7640,7 @@
       <w:szCs w:val="24"/>
     </w:rPr>
   </w:style>
-  <w:style w:type="paragraph" w:styleId="Prrafodelista">
+  <w:style w:type="paragraph" w:styleId="ListParagraph">
     <w:name w:val="List Paragraph"/>
     <w:basedOn w:val="Normal"/>
     <w:uiPriority w:val="34"/>
@@ -6065,10 +7651,10 @@
       <w:contextualSpacing/>
     </w:pPr>
   </w:style>
-  <w:style w:type="paragraph" w:styleId="HTMLconformatoprevio">
+  <w:style w:type="paragraph" w:styleId="HTMLPreformatted">
     <w:name w:val="HTML Preformatted"/>
     <w:basedOn w:val="Normal"/>
-    <w:link w:val="HTMLconformatoprevioCar"/>
+    <w:link w:val="HTMLPreformattedChar"/>
     <w:uiPriority w:val="99"/>
     <w:semiHidden/>
     <w:unhideWhenUsed/>
@@ -6104,10 +7690,10 @@
       <w:lang w:val="es-CO" w:eastAsia="ja-JP"/>
     </w:rPr>
   </w:style>
-  <w:style w:type="character" w:customStyle="1" w:styleId="HTMLconformatoprevioCar">
-    <w:name w:val="HTML con formato previo Car"/>
-    <w:basedOn w:val="Fuentedeprrafopredeter"/>
-    <w:link w:val="HTMLconformatoprevio"/>
+  <w:style w:type="character" w:customStyle="1" w:styleId="HTMLPreformattedChar">
+    <w:name w:val="HTML Preformatted Char"/>
+    <w:basedOn w:val="DefaultParagraphFont"/>
+    <w:link w:val="HTMLPreformatted"/>
     <w:uiPriority w:val="99"/>
     <w:semiHidden/>
     <w:rsid w:val="001D4A82"/>
@@ -6118,9 +7704,9 @@
       <w:lang w:val="es-CO" w:eastAsia="ja-JP"/>
     </w:rPr>
   </w:style>
-  <w:style w:type="character" w:styleId="CdigoHTML">
+  <w:style w:type="character" w:styleId="HTMLCode">
     <w:name w:val="HTML Code"/>
-    <w:basedOn w:val="Fuentedeprrafopredeter"/>
+    <w:basedOn w:val="DefaultParagraphFont"/>
     <w:uiPriority w:val="99"/>
     <w:semiHidden/>
     <w:unhideWhenUsed/>
@@ -6131,9 +7717,9 @@
       <w:szCs w:val="20"/>
     </w:rPr>
   </w:style>
-  <w:style w:type="character" w:styleId="Hipervnculo">
+  <w:style w:type="character" w:styleId="Hyperlink">
     <w:name w:val="Hyperlink"/>
-    <w:basedOn w:val="Fuentedeprrafopredeter"/>
+    <w:basedOn w:val="DefaultParagraphFont"/>
     <w:uiPriority w:val="99"/>
     <w:semiHidden/>
     <w:unhideWhenUsed/>

</xml_diff>

<commit_message>
Add 7 creative alternative in base our ideas.
</commit_message>
<xml_diff>
--- a/Doc/Analysis_Report.docx
+++ b/Doc/Analysis_Report.docx
@@ -20,7 +20,7 @@
     </w:p>
     <w:p>
       <w:pPr>
-        <w:pStyle w:val="Heading1"/>
+        <w:pStyle w:val="Ttulo1"/>
         <w:rPr>
           <w:lang w:val="es-CO"/>
         </w:rPr>
@@ -159,7 +159,7 @@
     </w:p>
     <w:p>
       <w:pPr>
-        <w:pStyle w:val="Heading1"/>
+        <w:pStyle w:val="Ttulo1"/>
         <w:ind w:left="-5"/>
         <w:rPr>
           <w:lang w:val="es-CO"/>
@@ -211,7 +211,7 @@
     </w:p>
     <w:p>
       <w:pPr>
-        <w:pStyle w:val="Heading1"/>
+        <w:pStyle w:val="Ttulo1"/>
         <w:ind w:left="-5"/>
         <w:rPr>
           <w:lang w:val="es-CO"/>
@@ -258,7 +258,7 @@
     </w:p>
     <w:p>
       <w:pPr>
-        <w:pStyle w:val="Heading1"/>
+        <w:pStyle w:val="Ttulo1"/>
         <w:ind w:left="-5"/>
         <w:rPr>
           <w:lang w:val="es-CO"/>
@@ -273,7 +273,7 @@
     </w:p>
     <w:p>
       <w:pPr>
-        <w:pStyle w:val="Heading2"/>
+        <w:pStyle w:val="Ttulo2"/>
         <w:ind w:left="-5"/>
         <w:rPr>
           <w:lang w:val="es-CO"/>
@@ -295,7 +295,7 @@
     </w:p>
     <w:p>
       <w:pPr>
-        <w:pStyle w:val="ListParagraph"/>
+        <w:pStyle w:val="Prrafodelista"/>
         <w:numPr>
           <w:ilvl w:val="0"/>
           <w:numId w:val="5"/>
@@ -313,7 +313,7 @@
     </w:p>
     <w:p>
       <w:pPr>
-        <w:pStyle w:val="ListParagraph"/>
+        <w:pStyle w:val="Prrafodelista"/>
         <w:numPr>
           <w:ilvl w:val="0"/>
           <w:numId w:val="5"/>
@@ -343,7 +343,7 @@
     </w:p>
     <w:p>
       <w:pPr>
-        <w:pStyle w:val="ListParagraph"/>
+        <w:pStyle w:val="Prrafodelista"/>
         <w:numPr>
           <w:ilvl w:val="0"/>
           <w:numId w:val="5"/>
@@ -397,7 +397,7 @@
     </w:p>
     <w:p>
       <w:pPr>
-        <w:pStyle w:val="ListParagraph"/>
+        <w:pStyle w:val="Prrafodelista"/>
         <w:numPr>
           <w:ilvl w:val="0"/>
           <w:numId w:val="5"/>
@@ -433,7 +433,7 @@
     </w:p>
     <w:p>
       <w:pPr>
-        <w:pStyle w:val="ListParagraph"/>
+        <w:pStyle w:val="Prrafodelista"/>
         <w:numPr>
           <w:ilvl w:val="0"/>
           <w:numId w:val="5"/>
@@ -451,7 +451,7 @@
     </w:p>
     <w:p>
       <w:pPr>
-        <w:pStyle w:val="ListParagraph"/>
+        <w:pStyle w:val="Prrafodelista"/>
         <w:numPr>
           <w:ilvl w:val="0"/>
           <w:numId w:val="5"/>
@@ -481,7 +481,7 @@
     </w:p>
     <w:p>
       <w:pPr>
-        <w:pStyle w:val="ListParagraph"/>
+        <w:pStyle w:val="Prrafodelista"/>
         <w:numPr>
           <w:ilvl w:val="0"/>
           <w:numId w:val="5"/>
@@ -511,7 +511,7 @@
     </w:p>
     <w:p>
       <w:pPr>
-        <w:pStyle w:val="ListParagraph"/>
+        <w:pStyle w:val="Prrafodelista"/>
         <w:numPr>
           <w:ilvl w:val="0"/>
           <w:numId w:val="5"/>
@@ -529,7 +529,7 @@
     </w:p>
     <w:p>
       <w:pPr>
-        <w:pStyle w:val="ListParagraph"/>
+        <w:pStyle w:val="Prrafodelista"/>
         <w:numPr>
           <w:ilvl w:val="0"/>
           <w:numId w:val="5"/>
@@ -547,7 +547,7 @@
     </w:p>
     <w:p>
       <w:pPr>
-        <w:pStyle w:val="ListParagraph"/>
+        <w:pStyle w:val="Prrafodelista"/>
         <w:numPr>
           <w:ilvl w:val="0"/>
           <w:numId w:val="5"/>
@@ -565,7 +565,7 @@
     </w:p>
     <w:p>
       <w:pPr>
-        <w:pStyle w:val="ListParagraph"/>
+        <w:pStyle w:val="Prrafodelista"/>
         <w:numPr>
           <w:ilvl w:val="0"/>
           <w:numId w:val="5"/>
@@ -583,7 +583,7 @@
     </w:p>
     <w:p>
       <w:pPr>
-        <w:pStyle w:val="ListParagraph"/>
+        <w:pStyle w:val="Prrafodelista"/>
         <w:numPr>
           <w:ilvl w:val="0"/>
           <w:numId w:val="5"/>
@@ -625,7 +625,7 @@
     </w:p>
     <w:p>
       <w:pPr>
-        <w:pStyle w:val="ListParagraph"/>
+        <w:pStyle w:val="Prrafodelista"/>
         <w:numPr>
           <w:ilvl w:val="0"/>
           <w:numId w:val="5"/>
@@ -655,7 +655,7 @@
     </w:p>
     <w:p>
       <w:pPr>
-        <w:pStyle w:val="ListParagraph"/>
+        <w:pStyle w:val="Prrafodelista"/>
         <w:numPr>
           <w:ilvl w:val="0"/>
           <w:numId w:val="5"/>
@@ -673,7 +673,7 @@
     </w:p>
     <w:p>
       <w:pPr>
-        <w:pStyle w:val="ListParagraph"/>
+        <w:pStyle w:val="Prrafodelista"/>
         <w:numPr>
           <w:ilvl w:val="0"/>
           <w:numId w:val="5"/>
@@ -703,7 +703,7 @@
     </w:p>
     <w:p>
       <w:pPr>
-        <w:pStyle w:val="ListParagraph"/>
+        <w:pStyle w:val="Prrafodelista"/>
         <w:numPr>
           <w:ilvl w:val="0"/>
           <w:numId w:val="5"/>
@@ -763,7 +763,7 @@
     </w:p>
     <w:p>
       <w:pPr>
-        <w:pStyle w:val="Heading2"/>
+        <w:pStyle w:val="Ttulo2"/>
         <w:ind w:left="-5"/>
         <w:rPr>
           <w:lang w:val="es-CO"/>
@@ -824,7 +824,7 @@
     </w:p>
     <w:p>
       <w:pPr>
-        <w:pStyle w:val="Heading2"/>
+        <w:pStyle w:val="Ttulo2"/>
         <w:ind w:left="-5"/>
         <w:rPr>
           <w:b/>
@@ -865,29 +865,13 @@
           <w:b/>
           <w:u w:val="none"/>
         </w:rPr>
-        <w:t xml:space="preserve"> </w:t>
-      </w:r>
-      <w:proofErr w:type="spellStart"/>
-      <w:r>
-        <w:rPr>
-          <w:b/>
-          <w:u w:val="none"/>
-        </w:rPr>
-        <w:t>Funcionales</w:t>
-      </w:r>
-      <w:proofErr w:type="spellEnd"/>
-      <w:r>
-        <w:rPr>
-          <w:b/>
-          <w:u w:val="none"/>
-        </w:rPr>
-        <w:t>:</w:t>
+        <w:t xml:space="preserve"> Funcionales:</w:t>
       </w:r>
     </w:p>
     <w:p/>
     <w:p>
       <w:pPr>
-        <w:pStyle w:val="ListParagraph"/>
+        <w:pStyle w:val="Prrafodelista"/>
         <w:numPr>
           <w:ilvl w:val="0"/>
           <w:numId w:val="6"/>
@@ -917,7 +901,7 @@
     </w:p>
     <w:p>
       <w:pPr>
-        <w:pStyle w:val="ListParagraph"/>
+        <w:pStyle w:val="Prrafodelista"/>
         <w:numPr>
           <w:ilvl w:val="0"/>
           <w:numId w:val="6"/>
@@ -947,7 +931,7 @@
     </w:p>
     <w:p>
       <w:pPr>
-        <w:pStyle w:val="ListParagraph"/>
+        <w:pStyle w:val="Prrafodelista"/>
         <w:numPr>
           <w:ilvl w:val="0"/>
           <w:numId w:val="6"/>
@@ -977,7 +961,7 @@
     </w:p>
     <w:p>
       <w:pPr>
-        <w:pStyle w:val="ListParagraph"/>
+        <w:pStyle w:val="Prrafodelista"/>
         <w:numPr>
           <w:ilvl w:val="0"/>
           <w:numId w:val="6"/>
@@ -1019,7 +1003,7 @@
     </w:p>
     <w:p>
       <w:pPr>
-        <w:pStyle w:val="ListParagraph"/>
+        <w:pStyle w:val="Prrafodelista"/>
         <w:numPr>
           <w:ilvl w:val="0"/>
           <w:numId w:val="6"/>
@@ -1049,7 +1033,7 @@
     </w:p>
     <w:p>
       <w:pPr>
-        <w:pStyle w:val="ListParagraph"/>
+        <w:pStyle w:val="Prrafodelista"/>
         <w:numPr>
           <w:ilvl w:val="0"/>
           <w:numId w:val="6"/>
@@ -1079,7 +1063,7 @@
     </w:p>
     <w:p>
       <w:pPr>
-        <w:pStyle w:val="ListParagraph"/>
+        <w:pStyle w:val="Prrafodelista"/>
         <w:numPr>
           <w:ilvl w:val="0"/>
           <w:numId w:val="6"/>
@@ -1109,7 +1093,7 @@
     </w:p>
     <w:p>
       <w:pPr>
-        <w:pStyle w:val="ListParagraph"/>
+        <w:pStyle w:val="Prrafodelista"/>
         <w:numPr>
           <w:ilvl w:val="0"/>
           <w:numId w:val="6"/>
@@ -1127,7 +1111,7 @@
     </w:p>
     <w:p>
       <w:pPr>
-        <w:pStyle w:val="ListParagraph"/>
+        <w:pStyle w:val="Prrafodelista"/>
         <w:numPr>
           <w:ilvl w:val="0"/>
           <w:numId w:val="6"/>
@@ -1145,7 +1129,7 @@
     </w:p>
     <w:p>
       <w:pPr>
-        <w:pStyle w:val="ListParagraph"/>
+        <w:pStyle w:val="Prrafodelista"/>
         <w:numPr>
           <w:ilvl w:val="0"/>
           <w:numId w:val="6"/>
@@ -1163,7 +1147,7 @@
     </w:p>
     <w:p>
       <w:pPr>
-        <w:pStyle w:val="ListParagraph"/>
+        <w:pStyle w:val="Prrafodelista"/>
         <w:numPr>
           <w:ilvl w:val="0"/>
           <w:numId w:val="6"/>
@@ -1193,7 +1177,7 @@
     </w:p>
     <w:p>
       <w:pPr>
-        <w:pStyle w:val="ListParagraph"/>
+        <w:pStyle w:val="Prrafodelista"/>
         <w:numPr>
           <w:ilvl w:val="0"/>
           <w:numId w:val="6"/>
@@ -1211,7 +1195,7 @@
     </w:p>
     <w:p>
       <w:pPr>
-        <w:pStyle w:val="ListParagraph"/>
+        <w:pStyle w:val="Prrafodelista"/>
         <w:numPr>
           <w:ilvl w:val="0"/>
           <w:numId w:val="6"/>
@@ -1229,7 +1213,7 @@
     </w:p>
     <w:p>
       <w:pPr>
-        <w:pStyle w:val="ListParagraph"/>
+        <w:pStyle w:val="Prrafodelista"/>
         <w:numPr>
           <w:ilvl w:val="0"/>
           <w:numId w:val="6"/>
@@ -1271,7 +1255,7 @@
     </w:p>
     <w:p>
       <w:pPr>
-        <w:pStyle w:val="ListParagraph"/>
+        <w:pStyle w:val="Prrafodelista"/>
         <w:numPr>
           <w:ilvl w:val="0"/>
           <w:numId w:val="6"/>
@@ -1289,7 +1273,7 @@
     </w:p>
     <w:p>
       <w:pPr>
-        <w:pStyle w:val="ListParagraph"/>
+        <w:pStyle w:val="Prrafodelista"/>
         <w:numPr>
           <w:ilvl w:val="0"/>
           <w:numId w:val="6"/>
@@ -1307,7 +1291,7 @@
     </w:p>
     <w:p>
       <w:pPr>
-        <w:pStyle w:val="ListParagraph"/>
+        <w:pStyle w:val="Prrafodelista"/>
         <w:numPr>
           <w:ilvl w:val="0"/>
           <w:numId w:val="6"/>
@@ -1325,7 +1309,7 @@
     </w:p>
     <w:p>
       <w:pPr>
-        <w:pStyle w:val="ListParagraph"/>
+        <w:pStyle w:val="Prrafodelista"/>
         <w:numPr>
           <w:ilvl w:val="0"/>
           <w:numId w:val="6"/>
@@ -1351,7 +1335,7 @@
     </w:p>
     <w:p>
       <w:pPr>
-        <w:pStyle w:val="Heading2"/>
+        <w:pStyle w:val="Ttulo2"/>
         <w:ind w:left="-5"/>
         <w:rPr>
           <w:u w:val="none"/>
@@ -1382,7 +1366,7 @@
     </w:p>
     <w:p>
       <w:pPr>
-        <w:pStyle w:val="Heading1"/>
+        <w:pStyle w:val="Ttulo1"/>
         <w:ind w:left="-5"/>
         <w:rPr>
           <w:lang w:val="es-CO"/>
@@ -1420,7 +1404,7 @@
     </w:p>
     <w:p>
       <w:pPr>
-        <w:pStyle w:val="Heading2"/>
+        <w:pStyle w:val="Ttulo2"/>
         <w:ind w:left="-5"/>
         <w:rPr>
           <w:u w:val="none"/>
@@ -1520,21 +1504,7 @@
         <w:rPr>
           <w:lang w:val="es-CO"/>
         </w:rPr>
-        <w:t xml:space="preserve">Cada dato </w:t>
-      </w:r>
-      <w:proofErr w:type="spellStart"/>
-      <w:r>
-        <w:rPr>
-          <w:lang w:val="es-CO"/>
-        </w:rPr>
-        <w:t>float</w:t>
-      </w:r>
-      <w:proofErr w:type="spellEnd"/>
-      <w:r>
-        <w:rPr>
-          <w:lang w:val="es-CO"/>
-        </w:rPr>
-        <w:t xml:space="preserve"> cuesta 4 bytes.</w:t>
+        <w:t>Cada dato float cuesta 4 bytes.</w:t>
       </w:r>
     </w:p>
     <w:p>
@@ -1604,31 +1574,28 @@
     </w:p>
     <w:p>
       <w:pPr>
-        <w:pStyle w:val="HTMLPreformatted"/>
+        <w:pStyle w:val="HTMLconformatoprevio"/>
+        <w:rPr>
+          <w:lang w:val="en-US"/>
+        </w:rPr>
       </w:pPr>
       <w:r>
         <w:tab/>
       </w:r>
-      <w:proofErr w:type="spellStart"/>
-      <w:proofErr w:type="gramStart"/>
-      <w:r>
-        <w:t>if</w:t>
-      </w:r>
-      <w:proofErr w:type="spellEnd"/>
-      <w:r>
-        <w:t>(</w:t>
-      </w:r>
-      <w:proofErr w:type="spellStart"/>
-      <w:proofErr w:type="gramEnd"/>
-      <w:r>
-        <w:t>Math.abs</w:t>
-      </w:r>
-      <w:proofErr w:type="spellEnd"/>
-      <w:r>
-        <w:t>(a-b) &lt; 0.00001)</w:t>
-      </w:r>
-    </w:p>
-    <w:p/>
+      <w:r>
+        <w:rPr>
+          <w:lang w:val="en-US"/>
+        </w:rPr>
+        <w:t>if(Math.abs(a-b) &lt; 0.00001)</w:t>
+      </w:r>
+    </w:p>
+    <w:p>
+      <w:pPr>
+        <w:rPr>
+          <w:lang w:val="en-US"/>
+        </w:rPr>
+      </w:pPr>
+    </w:p>
     <w:p>
       <w:pPr>
         <w:rPr>
@@ -1657,35 +1624,7 @@
         <w:rPr>
           <w:lang w:val="es-CO"/>
         </w:rPr>
-        <w:t xml:space="preserve">puede ser, o muy grande para </w:t>
-      </w:r>
-      <w:proofErr w:type="spellStart"/>
-      <w:r>
-        <w:rPr>
-          <w:lang w:val="es-CO"/>
-        </w:rPr>
-        <w:t>floats</w:t>
-      </w:r>
-      <w:proofErr w:type="spellEnd"/>
-      <w:r>
-        <w:rPr>
-          <w:lang w:val="es-CO"/>
-        </w:rPr>
-        <w:t xml:space="preserve"> pequeños o muy pequeño para </w:t>
-      </w:r>
-      <w:proofErr w:type="spellStart"/>
-      <w:r>
-        <w:rPr>
-          <w:lang w:val="es-CO"/>
-        </w:rPr>
-        <w:t>floats</w:t>
-      </w:r>
-      <w:proofErr w:type="spellEnd"/>
-      <w:r>
-        <w:rPr>
-          <w:lang w:val="es-CO"/>
-        </w:rPr>
-        <w:t xml:space="preserve"> muy grandes, es necesario ver si el error relativo es menor que épsilon</w:t>
+        <w:t>puede ser, o muy grande para floats pequeños o muy pequeño para floats muy grandes, es necesario ver si el error relativo es menor que épsilon</w:t>
       </w:r>
       <w:r>
         <w:rPr>
@@ -1696,15 +1635,15 @@
     </w:p>
     <w:p>
       <w:pPr>
-        <w:pStyle w:val="HTMLPreformatted"/>
-        <w:rPr>
-          <w:rStyle w:val="HTMLCode"/>
+        <w:pStyle w:val="HTMLconformatoprevio"/>
+        <w:rPr>
+          <w:rStyle w:val="CdigoHTML"/>
           <w:rFonts w:eastAsia="Arial"/>
         </w:rPr>
       </w:pPr>
       <w:r>
         <w:rPr>
-          <w:rStyle w:val="HTMLCode"/>
+          <w:rStyle w:val="CdigoHTML"/>
           <w:rFonts w:eastAsia="Arial"/>
         </w:rPr>
         <w:tab/>
@@ -1712,45 +1651,25 @@
     </w:p>
     <w:p>
       <w:pPr>
-        <w:pStyle w:val="HTMLPreformatted"/>
+        <w:pStyle w:val="HTMLconformatoprevio"/>
         <w:rPr>
           <w:lang w:val="en-US"/>
         </w:rPr>
       </w:pPr>
       <w:r>
         <w:rPr>
-          <w:rStyle w:val="HTMLCode"/>
+          <w:rStyle w:val="CdigoHTML"/>
           <w:rFonts w:eastAsia="Arial"/>
         </w:rPr>
         <w:tab/>
       </w:r>
-      <w:proofErr w:type="gramStart"/>
-      <w:r>
-        <w:rPr>
-          <w:rStyle w:val="HTMLCode"/>
+      <w:r>
+        <w:rPr>
+          <w:rStyle w:val="CdigoHTML"/>
           <w:rFonts w:eastAsia="Arial"/>
           <w:lang w:val="en-US"/>
         </w:rPr>
-        <w:t>if(</w:t>
-      </w:r>
-      <w:proofErr w:type="spellStart"/>
-      <w:proofErr w:type="gramEnd"/>
-      <w:r>
-        <w:rPr>
-          <w:rStyle w:val="HTMLCode"/>
-          <w:rFonts w:eastAsia="Arial"/>
-          <w:lang w:val="en-US"/>
-        </w:rPr>
-        <w:t>Math.abs</w:t>
-      </w:r>
-      <w:proofErr w:type="spellEnd"/>
-      <w:r>
-        <w:rPr>
-          <w:rStyle w:val="HTMLCode"/>
-          <w:rFonts w:eastAsia="Arial"/>
-          <w:lang w:val="en-US"/>
-        </w:rPr>
-        <w:t>((a-b)/b) &lt; 0.00001)</w:t>
+        <w:t>if(Math.abs((a-b)/b) &lt; 0.00001)</w:t>
       </w:r>
     </w:p>
     <w:p>
@@ -1787,25 +1706,7 @@
           <w:color w:val="auto"/>
           <w:lang w:val="es-CO" w:eastAsia="ja-JP"/>
         </w:rPr>
-        <w:t xml:space="preserve">Cuando tanto a como b son cero. 0.0/0.0 es </w:t>
-      </w:r>
-      <w:proofErr w:type="spellStart"/>
-      <w:r>
-        <w:rPr>
-          <w:rFonts w:eastAsia="Times New Roman"/>
-          <w:color w:val="auto"/>
-          <w:lang w:val="es-CO" w:eastAsia="ja-JP"/>
-        </w:rPr>
-        <w:t>NaN</w:t>
-      </w:r>
-      <w:proofErr w:type="spellEnd"/>
-      <w:r>
-        <w:rPr>
-          <w:rFonts w:eastAsia="Times New Roman"/>
-          <w:color w:val="auto"/>
-          <w:lang w:val="es-CO" w:eastAsia="ja-JP"/>
-        </w:rPr>
-        <w:t>, lo que provoca una excepción en algunas plataformas o devuelve falso para todas las comparaciones.</w:t>
+        <w:t>Cuando tanto a como b son cero. 0.0/0.0 es NaN, lo que provoca una excepción en algunas plataformas o devuelve falso para todas las comparaciones.</w:t>
       </w:r>
     </w:p>
     <w:p>
@@ -1858,7 +1759,7 @@
     </w:p>
     <w:p>
       <w:pPr>
-        <w:pStyle w:val="ListParagraph"/>
+        <w:pStyle w:val="Prrafodelista"/>
         <w:numPr>
           <w:ilvl w:val="0"/>
           <w:numId w:val="7"/>
@@ -1884,7 +1785,6 @@
         </w:rPr>
         <w:t>Además, el resultado no es conmutativo (</w:t>
       </w:r>
-      <w:proofErr w:type="spellStart"/>
       <w:r>
         <w:rPr>
           <w:rFonts w:ascii="Courier New" w:eastAsia="Times New Roman" w:hAnsi="Courier New" w:cs="Courier New"/>
@@ -1893,9 +1793,8 @@
           <w:szCs w:val="20"/>
           <w:lang w:val="es-CO" w:eastAsia="ja-JP"/>
         </w:rPr>
-        <w:t>nearlyEquals</w:t>
-      </w:r>
-      <w:proofErr w:type="spellEnd"/>
+        <w:t>nearlyEquals (a, b</w:t>
+      </w:r>
       <w:r>
         <w:rPr>
           <w:rFonts w:ascii="Courier New" w:eastAsia="Times New Roman" w:hAnsi="Courier New" w:cs="Courier New"/>
@@ -1904,10 +1803,18 @@
           <w:szCs w:val="20"/>
           <w:lang w:val="es-CO" w:eastAsia="ja-JP"/>
         </w:rPr>
-        <w:t>(</w:t>
-      </w:r>
-      <w:proofErr w:type="spellStart"/>
-      <w:proofErr w:type="gramStart"/>
+        <w:t>)</w:t>
+      </w:r>
+      <w:r>
+        <w:rPr>
+          <w:rFonts w:ascii="Times New Roman" w:eastAsia="Times New Roman" w:hAnsi="Times New Roman" w:cs="Times New Roman"/>
+          <w:color w:val="auto"/>
+          <w:sz w:val="24"/>
+          <w:szCs w:val="24"/>
+          <w:lang w:val="es-CO" w:eastAsia="ja-JP"/>
+        </w:rPr>
+        <w:t xml:space="preserve"> no es siempre lo mismo que </w:t>
+      </w:r>
       <w:r>
         <w:rPr>
           <w:rFonts w:ascii="Courier New" w:eastAsia="Times New Roman" w:hAnsi="Courier New" w:cs="Courier New"/>
@@ -1916,10 +1823,8 @@
           <w:szCs w:val="20"/>
           <w:lang w:val="es-CO" w:eastAsia="ja-JP"/>
         </w:rPr>
-        <w:t>a,b</w:t>
-      </w:r>
-      <w:proofErr w:type="spellEnd"/>
-      <w:proofErr w:type="gramEnd"/>
+        <w:t>nearlyEquals (b, a</w:t>
+      </w:r>
       <w:r>
         <w:rPr>
           <w:rFonts w:ascii="Courier New" w:eastAsia="Times New Roman" w:hAnsi="Courier New" w:cs="Courier New"/>
@@ -1938,66 +1843,12 @@
           <w:szCs w:val="24"/>
           <w:lang w:val="es-CO" w:eastAsia="ja-JP"/>
         </w:rPr>
-        <w:t xml:space="preserve"> no es siempre lo mismo que </w:t>
-      </w:r>
-      <w:proofErr w:type="spellStart"/>
-      <w:r>
-        <w:rPr>
-          <w:rFonts w:ascii="Courier New" w:eastAsia="Times New Roman" w:hAnsi="Courier New" w:cs="Courier New"/>
-          <w:color w:val="auto"/>
-          <w:sz w:val="20"/>
-          <w:szCs w:val="20"/>
-          <w:lang w:val="es-CO" w:eastAsia="ja-JP"/>
-        </w:rPr>
-        <w:t>nearlyEquals</w:t>
-      </w:r>
-      <w:proofErr w:type="spellEnd"/>
-      <w:r>
-        <w:rPr>
-          <w:rFonts w:ascii="Courier New" w:eastAsia="Times New Roman" w:hAnsi="Courier New" w:cs="Courier New"/>
-          <w:color w:val="auto"/>
-          <w:sz w:val="20"/>
-          <w:szCs w:val="20"/>
-          <w:lang w:val="es-CO" w:eastAsia="ja-JP"/>
-        </w:rPr>
-        <w:t>(</w:t>
-      </w:r>
-      <w:proofErr w:type="spellStart"/>
-      <w:r>
-        <w:rPr>
-          <w:rFonts w:ascii="Courier New" w:eastAsia="Times New Roman" w:hAnsi="Courier New" w:cs="Courier New"/>
-          <w:color w:val="auto"/>
-          <w:sz w:val="20"/>
-          <w:szCs w:val="20"/>
-          <w:lang w:val="es-CO" w:eastAsia="ja-JP"/>
-        </w:rPr>
-        <w:t>b,a</w:t>
-      </w:r>
-      <w:proofErr w:type="spellEnd"/>
-      <w:r>
-        <w:rPr>
-          <w:rFonts w:ascii="Courier New" w:eastAsia="Times New Roman" w:hAnsi="Courier New" w:cs="Courier New"/>
-          <w:color w:val="auto"/>
-          <w:sz w:val="20"/>
-          <w:szCs w:val="20"/>
-          <w:lang w:val="es-CO" w:eastAsia="ja-JP"/>
-        </w:rPr>
-        <w:t>)</w:t>
-      </w:r>
-      <w:r>
-        <w:rPr>
-          <w:rFonts w:ascii="Times New Roman" w:eastAsia="Times New Roman" w:hAnsi="Times New Roman" w:cs="Times New Roman"/>
-          <w:color w:val="auto"/>
-          <w:sz w:val="24"/>
-          <w:szCs w:val="24"/>
-          <w:lang w:val="es-CO" w:eastAsia="ja-JP"/>
-        </w:rPr>
         <w:t>). Para solucionar estos problemas, el código tiene que ser mucho más complejo, así que necesitamos meterlo en una función:</w:t>
       </w:r>
     </w:p>
     <w:p>
       <w:pPr>
-        <w:pStyle w:val="ListParagraph"/>
+        <w:pStyle w:val="Prrafodelista"/>
         <w:numPr>
           <w:ilvl w:val="0"/>
           <w:numId w:val="7"/>
@@ -2051,7 +1902,6 @@
         </w:rPr>
         <w:t xml:space="preserve">public static </w:t>
       </w:r>
-      <w:proofErr w:type="spellStart"/>
       <w:r>
         <w:rPr>
           <w:rFonts w:ascii="Courier New" w:eastAsia="Times New Roman" w:hAnsi="Courier New" w:cs="Courier New"/>
@@ -2060,9 +1910,8 @@
           <w:szCs w:val="20"/>
           <w:lang w:val="en-US" w:eastAsia="ja-JP"/>
         </w:rPr>
-        <w:t>boolean</w:t>
-      </w:r>
-      <w:proofErr w:type="spellEnd"/>
+        <w:t>Boolean</w:t>
+      </w:r>
       <w:r>
         <w:rPr>
           <w:rFonts w:ascii="Courier New" w:eastAsia="Times New Roman" w:hAnsi="Courier New" w:cs="Courier New"/>
@@ -2071,46 +1920,12 @@
           <w:szCs w:val="20"/>
           <w:lang w:val="en-US" w:eastAsia="ja-JP"/>
         </w:rPr>
-        <w:t xml:space="preserve"> </w:t>
-      </w:r>
-      <w:proofErr w:type="spellStart"/>
-      <w:proofErr w:type="gramStart"/>
-      <w:r>
-        <w:rPr>
-          <w:rFonts w:ascii="Courier New" w:eastAsia="Times New Roman" w:hAnsi="Courier New" w:cs="Courier New"/>
-          <w:color w:val="auto"/>
-          <w:sz w:val="20"/>
-          <w:szCs w:val="20"/>
-          <w:lang w:val="en-US" w:eastAsia="ja-JP"/>
-        </w:rPr>
-        <w:t>nearlyEqual</w:t>
-      </w:r>
-      <w:proofErr w:type="spellEnd"/>
-      <w:r>
-        <w:rPr>
-          <w:rFonts w:ascii="Courier New" w:eastAsia="Times New Roman" w:hAnsi="Courier New" w:cs="Courier New"/>
-          <w:color w:val="auto"/>
-          <w:sz w:val="20"/>
-          <w:szCs w:val="20"/>
-          <w:lang w:val="en-US" w:eastAsia="ja-JP"/>
-        </w:rPr>
-        <w:t>(</w:t>
-      </w:r>
-      <w:proofErr w:type="gramEnd"/>
-      <w:r>
-        <w:rPr>
-          <w:rFonts w:ascii="Courier New" w:eastAsia="Times New Roman" w:hAnsi="Courier New" w:cs="Courier New"/>
-          <w:color w:val="auto"/>
-          <w:sz w:val="20"/>
-          <w:szCs w:val="20"/>
-          <w:lang w:val="en-US" w:eastAsia="ja-JP"/>
-        </w:rPr>
-        <w:t>float a, float b, float epsilon)</w:t>
-      </w:r>
-    </w:p>
-    <w:p>
-      <w:pPr>
-        <w:pStyle w:val="ListParagraph"/>
+        <w:t xml:space="preserve"> nearlyEqual(float a, float b, float epsilon)</w:t>
+      </w:r>
+    </w:p>
+    <w:p>
+      <w:pPr>
+        <w:pStyle w:val="Prrafodelista"/>
         <w:numPr>
           <w:ilvl w:val="0"/>
           <w:numId w:val="7"/>
@@ -2167,7 +1982,7 @@
     </w:p>
     <w:p>
       <w:pPr>
-        <w:pStyle w:val="ListParagraph"/>
+        <w:pStyle w:val="Prrafodelista"/>
         <w:numPr>
           <w:ilvl w:val="0"/>
           <w:numId w:val="7"/>
@@ -2209,56 +2024,12 @@
           <w:szCs w:val="20"/>
           <w:lang w:val="en-US" w:eastAsia="ja-JP"/>
         </w:rPr>
-        <w:t xml:space="preserve">        final float </w:t>
-      </w:r>
-      <w:proofErr w:type="spellStart"/>
-      <w:r>
-        <w:rPr>
-          <w:rFonts w:ascii="Courier New" w:eastAsia="Times New Roman" w:hAnsi="Courier New" w:cs="Courier New"/>
-          <w:color w:val="auto"/>
-          <w:sz w:val="20"/>
-          <w:szCs w:val="20"/>
-          <w:lang w:val="en-US" w:eastAsia="ja-JP"/>
-        </w:rPr>
-        <w:t>absA</w:t>
-      </w:r>
-      <w:proofErr w:type="spellEnd"/>
-      <w:r>
-        <w:rPr>
-          <w:rFonts w:ascii="Courier New" w:eastAsia="Times New Roman" w:hAnsi="Courier New" w:cs="Courier New"/>
-          <w:color w:val="auto"/>
-          <w:sz w:val="20"/>
-          <w:szCs w:val="20"/>
-          <w:lang w:val="en-US" w:eastAsia="ja-JP"/>
-        </w:rPr>
-        <w:t xml:space="preserve"> = </w:t>
-      </w:r>
-      <w:proofErr w:type="spellStart"/>
-      <w:r>
-        <w:rPr>
-          <w:rFonts w:ascii="Courier New" w:eastAsia="Times New Roman" w:hAnsi="Courier New" w:cs="Courier New"/>
-          <w:color w:val="auto"/>
-          <w:sz w:val="20"/>
-          <w:szCs w:val="20"/>
-          <w:lang w:val="en-US" w:eastAsia="ja-JP"/>
-        </w:rPr>
-        <w:t>Math.abs</w:t>
-      </w:r>
-      <w:proofErr w:type="spellEnd"/>
-      <w:r>
-        <w:rPr>
-          <w:rFonts w:ascii="Courier New" w:eastAsia="Times New Roman" w:hAnsi="Courier New" w:cs="Courier New"/>
-          <w:color w:val="auto"/>
-          <w:sz w:val="20"/>
-          <w:szCs w:val="20"/>
-          <w:lang w:val="en-US" w:eastAsia="ja-JP"/>
-        </w:rPr>
-        <w:t>(a);</w:t>
-      </w:r>
-    </w:p>
-    <w:p>
-      <w:pPr>
-        <w:pStyle w:val="ListParagraph"/>
+        <w:t xml:space="preserve">        final float absA = Math.abs(a);</w:t>
+      </w:r>
+    </w:p>
+    <w:p>
+      <w:pPr>
+        <w:pStyle w:val="Prrafodelista"/>
         <w:numPr>
           <w:ilvl w:val="0"/>
           <w:numId w:val="7"/>
@@ -2300,56 +2071,12 @@
           <w:szCs w:val="20"/>
           <w:lang w:val="en-US" w:eastAsia="ja-JP"/>
         </w:rPr>
-        <w:t xml:space="preserve">        final float </w:t>
-      </w:r>
-      <w:proofErr w:type="spellStart"/>
-      <w:r>
-        <w:rPr>
-          <w:rFonts w:ascii="Courier New" w:eastAsia="Times New Roman" w:hAnsi="Courier New" w:cs="Courier New"/>
-          <w:color w:val="auto"/>
-          <w:sz w:val="20"/>
-          <w:szCs w:val="20"/>
-          <w:lang w:val="en-US" w:eastAsia="ja-JP"/>
-        </w:rPr>
-        <w:t>absB</w:t>
-      </w:r>
-      <w:proofErr w:type="spellEnd"/>
-      <w:r>
-        <w:rPr>
-          <w:rFonts w:ascii="Courier New" w:eastAsia="Times New Roman" w:hAnsi="Courier New" w:cs="Courier New"/>
-          <w:color w:val="auto"/>
-          <w:sz w:val="20"/>
-          <w:szCs w:val="20"/>
-          <w:lang w:val="en-US" w:eastAsia="ja-JP"/>
-        </w:rPr>
-        <w:t xml:space="preserve"> = </w:t>
-      </w:r>
-      <w:proofErr w:type="spellStart"/>
-      <w:r>
-        <w:rPr>
-          <w:rFonts w:ascii="Courier New" w:eastAsia="Times New Roman" w:hAnsi="Courier New" w:cs="Courier New"/>
-          <w:color w:val="auto"/>
-          <w:sz w:val="20"/>
-          <w:szCs w:val="20"/>
-          <w:lang w:val="en-US" w:eastAsia="ja-JP"/>
-        </w:rPr>
-        <w:t>Math.abs</w:t>
-      </w:r>
-      <w:proofErr w:type="spellEnd"/>
-      <w:r>
-        <w:rPr>
-          <w:rFonts w:ascii="Courier New" w:eastAsia="Times New Roman" w:hAnsi="Courier New" w:cs="Courier New"/>
-          <w:color w:val="auto"/>
-          <w:sz w:val="20"/>
-          <w:szCs w:val="20"/>
-          <w:lang w:val="en-US" w:eastAsia="ja-JP"/>
-        </w:rPr>
-        <w:t>(b);</w:t>
-      </w:r>
-    </w:p>
-    <w:p>
-      <w:pPr>
-        <w:pStyle w:val="ListParagraph"/>
+        <w:t xml:space="preserve">        final float absB = Math.abs(b);</w:t>
+      </w:r>
+    </w:p>
+    <w:p>
+      <w:pPr>
+        <w:pStyle w:val="Prrafodelista"/>
         <w:numPr>
           <w:ilvl w:val="0"/>
           <w:numId w:val="7"/>
@@ -2391,46 +2118,12 @@
           <w:szCs w:val="20"/>
           <w:lang w:val="en-US" w:eastAsia="ja-JP"/>
         </w:rPr>
-        <w:t xml:space="preserve">        final float diff = </w:t>
-      </w:r>
-      <w:proofErr w:type="spellStart"/>
-      <w:proofErr w:type="gramStart"/>
-      <w:r>
-        <w:rPr>
-          <w:rFonts w:ascii="Courier New" w:eastAsia="Times New Roman" w:hAnsi="Courier New" w:cs="Courier New"/>
-          <w:color w:val="auto"/>
-          <w:sz w:val="20"/>
-          <w:szCs w:val="20"/>
-          <w:lang w:val="en-US" w:eastAsia="ja-JP"/>
-        </w:rPr>
-        <w:t>Math.abs</w:t>
-      </w:r>
-      <w:proofErr w:type="spellEnd"/>
-      <w:r>
-        <w:rPr>
-          <w:rFonts w:ascii="Courier New" w:eastAsia="Times New Roman" w:hAnsi="Courier New" w:cs="Courier New"/>
-          <w:color w:val="auto"/>
-          <w:sz w:val="20"/>
-          <w:szCs w:val="20"/>
-          <w:lang w:val="en-US" w:eastAsia="ja-JP"/>
-        </w:rPr>
-        <w:t>(</w:t>
-      </w:r>
-      <w:proofErr w:type="gramEnd"/>
-      <w:r>
-        <w:rPr>
-          <w:rFonts w:ascii="Courier New" w:eastAsia="Times New Roman" w:hAnsi="Courier New" w:cs="Courier New"/>
-          <w:color w:val="auto"/>
-          <w:sz w:val="20"/>
-          <w:szCs w:val="20"/>
-          <w:lang w:val="en-US" w:eastAsia="ja-JP"/>
-        </w:rPr>
-        <w:t>a - b);</w:t>
-      </w:r>
-    </w:p>
-    <w:p>
-      <w:pPr>
-        <w:pStyle w:val="ListParagraph"/>
+        <w:t xml:space="preserve">        final float diff = Math.abs(a - b);</w:t>
+      </w:r>
+    </w:p>
+    <w:p>
+      <w:pPr>
+        <w:pStyle w:val="Prrafodelista"/>
         <w:numPr>
           <w:ilvl w:val="0"/>
           <w:numId w:val="7"/>
@@ -2467,7 +2160,7 @@
     </w:p>
     <w:p>
       <w:pPr>
-        <w:pStyle w:val="ListParagraph"/>
+        <w:pStyle w:val="Prrafodelista"/>
         <w:numPr>
           <w:ilvl w:val="0"/>
           <w:numId w:val="7"/>
@@ -2511,7 +2204,6 @@
         </w:rPr>
         <w:t xml:space="preserve">        </w:t>
       </w:r>
-      <w:proofErr w:type="spellStart"/>
       <w:r>
         <w:rPr>
           <w:rFonts w:ascii="Courier New" w:eastAsia="Times New Roman" w:hAnsi="Courier New" w:cs="Courier New"/>
@@ -2520,45 +2212,12 @@
           <w:szCs w:val="20"/>
           <w:lang w:val="es-CO" w:eastAsia="ja-JP"/>
         </w:rPr>
-        <w:t>if</w:t>
-      </w:r>
-      <w:proofErr w:type="spellEnd"/>
-      <w:r>
-        <w:rPr>
-          <w:rFonts w:ascii="Courier New" w:eastAsia="Times New Roman" w:hAnsi="Courier New" w:cs="Courier New"/>
-          <w:color w:val="auto"/>
-          <w:sz w:val="20"/>
-          <w:szCs w:val="20"/>
-          <w:lang w:val="es-CO" w:eastAsia="ja-JP"/>
-        </w:rPr>
-        <w:t xml:space="preserve"> (a == b) </w:t>
-      </w:r>
-      <w:proofErr w:type="gramStart"/>
-      <w:r>
-        <w:rPr>
-          <w:rFonts w:ascii="Courier New" w:eastAsia="Times New Roman" w:hAnsi="Courier New" w:cs="Courier New"/>
-          <w:color w:val="auto"/>
-          <w:sz w:val="20"/>
-          <w:szCs w:val="20"/>
-          <w:lang w:val="es-CO" w:eastAsia="ja-JP"/>
-        </w:rPr>
-        <w:t>{ /</w:t>
-      </w:r>
-      <w:proofErr w:type="gramEnd"/>
-      <w:r>
-        <w:rPr>
-          <w:rFonts w:ascii="Courier New" w:eastAsia="Times New Roman" w:hAnsi="Courier New" w:cs="Courier New"/>
-          <w:color w:val="auto"/>
-          <w:sz w:val="20"/>
-          <w:szCs w:val="20"/>
-          <w:lang w:val="es-CO" w:eastAsia="ja-JP"/>
-        </w:rPr>
-        <w:t>/ Atajo, maneja los infinitos</w:t>
-      </w:r>
-    </w:p>
-    <w:p>
-      <w:pPr>
-        <w:pStyle w:val="ListParagraph"/>
+        <w:t>if (a == b) { // Atajo, maneja los infinitos</w:t>
+      </w:r>
+    </w:p>
+    <w:p>
+      <w:pPr>
+        <w:pStyle w:val="Prrafodelista"/>
         <w:numPr>
           <w:ilvl w:val="0"/>
           <w:numId w:val="7"/>
@@ -2600,34 +2259,12 @@
           <w:szCs w:val="20"/>
           <w:lang w:val="es-CO" w:eastAsia="ja-JP"/>
         </w:rPr>
-        <w:t xml:space="preserve">            </w:t>
-      </w:r>
-      <w:proofErr w:type="spellStart"/>
-      <w:r>
-        <w:rPr>
-          <w:rFonts w:ascii="Courier New" w:eastAsia="Times New Roman" w:hAnsi="Courier New" w:cs="Courier New"/>
-          <w:color w:val="auto"/>
-          <w:sz w:val="20"/>
-          <w:szCs w:val="20"/>
-          <w:lang w:val="es-CO" w:eastAsia="ja-JP"/>
-        </w:rPr>
-        <w:t>return</w:t>
-      </w:r>
-      <w:proofErr w:type="spellEnd"/>
-      <w:r>
-        <w:rPr>
-          <w:rFonts w:ascii="Courier New" w:eastAsia="Times New Roman" w:hAnsi="Courier New" w:cs="Courier New"/>
-          <w:color w:val="auto"/>
-          <w:sz w:val="20"/>
-          <w:szCs w:val="20"/>
-          <w:lang w:val="es-CO" w:eastAsia="ja-JP"/>
-        </w:rPr>
-        <w:t xml:space="preserve"> true;</w:t>
-      </w:r>
-    </w:p>
-    <w:p>
-      <w:pPr>
-        <w:pStyle w:val="ListParagraph"/>
+        <w:t xml:space="preserve">            return true;</w:t>
+      </w:r>
+    </w:p>
+    <w:p>
+      <w:pPr>
+        <w:pStyle w:val="Prrafodelista"/>
         <w:numPr>
           <w:ilvl w:val="0"/>
           <w:numId w:val="7"/>
@@ -2669,78 +2306,12 @@
           <w:szCs w:val="20"/>
           <w:lang w:val="es-CO" w:eastAsia="ja-JP"/>
         </w:rPr>
-        <w:t xml:space="preserve">        } </w:t>
-      </w:r>
-      <w:proofErr w:type="spellStart"/>
-      <w:r>
-        <w:rPr>
-          <w:rFonts w:ascii="Courier New" w:eastAsia="Times New Roman" w:hAnsi="Courier New" w:cs="Courier New"/>
-          <w:color w:val="auto"/>
-          <w:sz w:val="20"/>
-          <w:szCs w:val="20"/>
-          <w:lang w:val="es-CO" w:eastAsia="ja-JP"/>
-        </w:rPr>
-        <w:t>else</w:t>
-      </w:r>
-      <w:proofErr w:type="spellEnd"/>
-      <w:r>
-        <w:rPr>
-          <w:rFonts w:ascii="Courier New" w:eastAsia="Times New Roman" w:hAnsi="Courier New" w:cs="Courier New"/>
-          <w:color w:val="auto"/>
-          <w:sz w:val="20"/>
-          <w:szCs w:val="20"/>
-          <w:lang w:val="es-CO" w:eastAsia="ja-JP"/>
-        </w:rPr>
-        <w:t xml:space="preserve"> </w:t>
-      </w:r>
-      <w:proofErr w:type="spellStart"/>
-      <w:r>
-        <w:rPr>
-          <w:rFonts w:ascii="Courier New" w:eastAsia="Times New Roman" w:hAnsi="Courier New" w:cs="Courier New"/>
-          <w:color w:val="auto"/>
-          <w:sz w:val="20"/>
-          <w:szCs w:val="20"/>
-          <w:lang w:val="es-CO" w:eastAsia="ja-JP"/>
-        </w:rPr>
-        <w:t>if</w:t>
-      </w:r>
-      <w:proofErr w:type="spellEnd"/>
-      <w:r>
-        <w:rPr>
-          <w:rFonts w:ascii="Courier New" w:eastAsia="Times New Roman" w:hAnsi="Courier New" w:cs="Courier New"/>
-          <w:color w:val="auto"/>
-          <w:sz w:val="20"/>
-          <w:szCs w:val="20"/>
-          <w:lang w:val="es-CO" w:eastAsia="ja-JP"/>
-        </w:rPr>
-        <w:t xml:space="preserve"> (a * b == 0) </w:t>
-      </w:r>
-      <w:proofErr w:type="gramStart"/>
-      <w:r>
-        <w:rPr>
-          <w:rFonts w:ascii="Courier New" w:eastAsia="Times New Roman" w:hAnsi="Courier New" w:cs="Courier New"/>
-          <w:color w:val="auto"/>
-          <w:sz w:val="20"/>
-          <w:szCs w:val="20"/>
-          <w:lang w:val="es-CO" w:eastAsia="ja-JP"/>
-        </w:rPr>
-        <w:t>{ /</w:t>
-      </w:r>
-      <w:proofErr w:type="gramEnd"/>
-      <w:r>
-        <w:rPr>
-          <w:rFonts w:ascii="Courier New" w:eastAsia="Times New Roman" w:hAnsi="Courier New" w:cs="Courier New"/>
-          <w:color w:val="auto"/>
-          <w:sz w:val="20"/>
-          <w:szCs w:val="20"/>
-          <w:lang w:val="es-CO" w:eastAsia="ja-JP"/>
-        </w:rPr>
-        <w:t>/ a o b o ambos son cero</w:t>
-      </w:r>
-    </w:p>
-    <w:p>
-      <w:pPr>
-        <w:pStyle w:val="ListParagraph"/>
+        <w:t xml:space="preserve">        } else if (a * b == 0) { // a o b o ambos son cero</w:t>
+      </w:r>
+    </w:p>
+    <w:p>
+      <w:pPr>
+        <w:pStyle w:val="Prrafodelista"/>
         <w:numPr>
           <w:ilvl w:val="0"/>
           <w:numId w:val="7"/>
@@ -2787,7 +2358,7 @@
     </w:p>
     <w:p>
       <w:pPr>
-        <w:pStyle w:val="ListParagraph"/>
+        <w:pStyle w:val="Prrafodelista"/>
         <w:numPr>
           <w:ilvl w:val="0"/>
           <w:numId w:val="7"/>
@@ -2829,100 +2400,12 @@
           <w:szCs w:val="20"/>
           <w:lang w:val="es-CO" w:eastAsia="ja-JP"/>
         </w:rPr>
-        <w:t xml:space="preserve">            </w:t>
-      </w:r>
-      <w:proofErr w:type="spellStart"/>
-      <w:r>
-        <w:rPr>
-          <w:rFonts w:ascii="Courier New" w:eastAsia="Times New Roman" w:hAnsi="Courier New" w:cs="Courier New"/>
-          <w:color w:val="auto"/>
-          <w:sz w:val="20"/>
-          <w:szCs w:val="20"/>
-          <w:lang w:val="es-CO" w:eastAsia="ja-JP"/>
-        </w:rPr>
-        <w:t>return</w:t>
-      </w:r>
-      <w:proofErr w:type="spellEnd"/>
-      <w:r>
-        <w:rPr>
-          <w:rFonts w:ascii="Courier New" w:eastAsia="Times New Roman" w:hAnsi="Courier New" w:cs="Courier New"/>
-          <w:color w:val="auto"/>
-          <w:sz w:val="20"/>
-          <w:szCs w:val="20"/>
-          <w:lang w:val="es-CO" w:eastAsia="ja-JP"/>
-        </w:rPr>
-        <w:t xml:space="preserve"> </w:t>
-      </w:r>
-      <w:proofErr w:type="spellStart"/>
-      <w:r>
-        <w:rPr>
-          <w:rFonts w:ascii="Courier New" w:eastAsia="Times New Roman" w:hAnsi="Courier New" w:cs="Courier New"/>
-          <w:color w:val="auto"/>
-          <w:sz w:val="20"/>
-          <w:szCs w:val="20"/>
-          <w:lang w:val="es-CO" w:eastAsia="ja-JP"/>
-        </w:rPr>
-        <w:t>diff</w:t>
-      </w:r>
-      <w:proofErr w:type="spellEnd"/>
-      <w:r>
-        <w:rPr>
-          <w:rFonts w:ascii="Courier New" w:eastAsia="Times New Roman" w:hAnsi="Courier New" w:cs="Courier New"/>
-          <w:color w:val="auto"/>
-          <w:sz w:val="20"/>
-          <w:szCs w:val="20"/>
-          <w:lang w:val="es-CO" w:eastAsia="ja-JP"/>
-        </w:rPr>
-        <w:t xml:space="preserve"> &lt; (</w:t>
-      </w:r>
-      <w:proofErr w:type="spellStart"/>
-      <w:r>
-        <w:rPr>
-          <w:rFonts w:ascii="Courier New" w:eastAsia="Times New Roman" w:hAnsi="Courier New" w:cs="Courier New"/>
-          <w:color w:val="auto"/>
-          <w:sz w:val="20"/>
-          <w:szCs w:val="20"/>
-          <w:lang w:val="es-CO" w:eastAsia="ja-JP"/>
-        </w:rPr>
-        <w:t>epsilon</w:t>
-      </w:r>
-      <w:proofErr w:type="spellEnd"/>
-      <w:r>
-        <w:rPr>
-          <w:rFonts w:ascii="Courier New" w:eastAsia="Times New Roman" w:hAnsi="Courier New" w:cs="Courier New"/>
-          <w:color w:val="auto"/>
-          <w:sz w:val="20"/>
-          <w:szCs w:val="20"/>
-          <w:lang w:val="es-CO" w:eastAsia="ja-JP"/>
-        </w:rPr>
-        <w:t xml:space="preserve"> * </w:t>
-      </w:r>
-      <w:proofErr w:type="spellStart"/>
-      <w:r>
-        <w:rPr>
-          <w:rFonts w:ascii="Courier New" w:eastAsia="Times New Roman" w:hAnsi="Courier New" w:cs="Courier New"/>
-          <w:color w:val="auto"/>
-          <w:sz w:val="20"/>
-          <w:szCs w:val="20"/>
-          <w:lang w:val="es-CO" w:eastAsia="ja-JP"/>
-        </w:rPr>
-        <w:t>epsilon</w:t>
-      </w:r>
-      <w:proofErr w:type="spellEnd"/>
-      <w:r>
-        <w:rPr>
-          <w:rFonts w:ascii="Courier New" w:eastAsia="Times New Roman" w:hAnsi="Courier New" w:cs="Courier New"/>
-          <w:color w:val="auto"/>
-          <w:sz w:val="20"/>
-          <w:szCs w:val="20"/>
-          <w:lang w:val="es-CO" w:eastAsia="ja-JP"/>
-        </w:rPr>
-        <w:t>);</w:t>
-      </w:r>
-    </w:p>
-    <w:p>
-      <w:pPr>
-        <w:pStyle w:val="ListParagraph"/>
+        <w:t xml:space="preserve">            return diff &lt; (epsilon * epsilon);</w:t>
+      </w:r>
+    </w:p>
+    <w:p>
+      <w:pPr>
+        <w:pStyle w:val="Prrafodelista"/>
         <w:numPr>
           <w:ilvl w:val="0"/>
           <w:numId w:val="7"/>
@@ -2965,56 +2448,12 @@
           <w:lang w:val="es-CO" w:eastAsia="ja-JP"/>
         </w:rPr>
         <w:lastRenderedPageBreak/>
-        <w:t xml:space="preserve">        } </w:t>
-      </w:r>
-      <w:proofErr w:type="spellStart"/>
-      <w:r>
-        <w:rPr>
-          <w:rFonts w:ascii="Courier New" w:eastAsia="Times New Roman" w:hAnsi="Courier New" w:cs="Courier New"/>
-          <w:color w:val="auto"/>
-          <w:sz w:val="20"/>
-          <w:szCs w:val="20"/>
-          <w:lang w:val="es-CO" w:eastAsia="ja-JP"/>
-        </w:rPr>
-        <w:t>else</w:t>
-      </w:r>
-      <w:proofErr w:type="spellEnd"/>
-      <w:r>
-        <w:rPr>
-          <w:rFonts w:ascii="Courier New" w:eastAsia="Times New Roman" w:hAnsi="Courier New" w:cs="Courier New"/>
-          <w:color w:val="auto"/>
-          <w:sz w:val="20"/>
-          <w:szCs w:val="20"/>
-          <w:lang w:val="es-CO" w:eastAsia="ja-JP"/>
-        </w:rPr>
-        <w:t xml:space="preserve"> </w:t>
-      </w:r>
-      <w:proofErr w:type="gramStart"/>
-      <w:r>
-        <w:rPr>
-          <w:rFonts w:ascii="Courier New" w:eastAsia="Times New Roman" w:hAnsi="Courier New" w:cs="Courier New"/>
-          <w:color w:val="auto"/>
-          <w:sz w:val="20"/>
-          <w:szCs w:val="20"/>
-          <w:lang w:val="es-CO" w:eastAsia="ja-JP"/>
-        </w:rPr>
-        <w:t>{ /</w:t>
-      </w:r>
-      <w:proofErr w:type="gramEnd"/>
-      <w:r>
-        <w:rPr>
-          <w:rFonts w:ascii="Courier New" w:eastAsia="Times New Roman" w:hAnsi="Courier New" w:cs="Courier New"/>
-          <w:color w:val="auto"/>
-          <w:sz w:val="20"/>
-          <w:szCs w:val="20"/>
-          <w:lang w:val="es-CO" w:eastAsia="ja-JP"/>
-        </w:rPr>
-        <w:t>/ Usar el error relativo</w:t>
-      </w:r>
-    </w:p>
-    <w:p>
-      <w:pPr>
-        <w:pStyle w:val="ListParagraph"/>
+        <w:t xml:space="preserve">        } else { // Usar el error relativo</w:t>
+      </w:r>
+    </w:p>
+    <w:p>
+      <w:pPr>
+        <w:pStyle w:val="Prrafodelista"/>
         <w:numPr>
           <w:ilvl w:val="0"/>
           <w:numId w:val="7"/>
@@ -3056,56 +2495,12 @@
           <w:szCs w:val="20"/>
           <w:lang w:val="en-US" w:eastAsia="ja-JP"/>
         </w:rPr>
-        <w:t xml:space="preserve">            return diff / (</w:t>
-      </w:r>
-      <w:proofErr w:type="spellStart"/>
-      <w:r>
-        <w:rPr>
-          <w:rFonts w:ascii="Courier New" w:eastAsia="Times New Roman" w:hAnsi="Courier New" w:cs="Courier New"/>
-          <w:color w:val="auto"/>
-          <w:sz w:val="20"/>
-          <w:szCs w:val="20"/>
-          <w:lang w:val="en-US" w:eastAsia="ja-JP"/>
-        </w:rPr>
-        <w:t>absA</w:t>
-      </w:r>
-      <w:proofErr w:type="spellEnd"/>
-      <w:r>
-        <w:rPr>
-          <w:rFonts w:ascii="Courier New" w:eastAsia="Times New Roman" w:hAnsi="Courier New" w:cs="Courier New"/>
-          <w:color w:val="auto"/>
-          <w:sz w:val="20"/>
-          <w:szCs w:val="20"/>
-          <w:lang w:val="en-US" w:eastAsia="ja-JP"/>
-        </w:rPr>
-        <w:t xml:space="preserve"> + </w:t>
-      </w:r>
-      <w:proofErr w:type="spellStart"/>
-      <w:r>
-        <w:rPr>
-          <w:rFonts w:ascii="Courier New" w:eastAsia="Times New Roman" w:hAnsi="Courier New" w:cs="Courier New"/>
-          <w:color w:val="auto"/>
-          <w:sz w:val="20"/>
-          <w:szCs w:val="20"/>
-          <w:lang w:val="en-US" w:eastAsia="ja-JP"/>
-        </w:rPr>
-        <w:t>absB</w:t>
-      </w:r>
-      <w:proofErr w:type="spellEnd"/>
-      <w:r>
-        <w:rPr>
-          <w:rFonts w:ascii="Courier New" w:eastAsia="Times New Roman" w:hAnsi="Courier New" w:cs="Courier New"/>
-          <w:color w:val="auto"/>
-          <w:sz w:val="20"/>
-          <w:szCs w:val="20"/>
-          <w:lang w:val="en-US" w:eastAsia="ja-JP"/>
-        </w:rPr>
-        <w:t>) &lt; epsilon;</w:t>
-      </w:r>
-    </w:p>
-    <w:p>
-      <w:pPr>
-        <w:pStyle w:val="ListParagraph"/>
+        <w:t xml:space="preserve">            return diff / (absA + absB) &lt; epsilon;</w:t>
+      </w:r>
+    </w:p>
+    <w:p>
+      <w:pPr>
+        <w:pStyle w:val="Prrafodelista"/>
         <w:numPr>
           <w:ilvl w:val="0"/>
           <w:numId w:val="7"/>
@@ -3162,7 +2557,7 @@
     </w:p>
     <w:p>
       <w:pPr>
-        <w:pStyle w:val="ListParagraph"/>
+        <w:pStyle w:val="Prrafodelista"/>
         <w:numPr>
           <w:ilvl w:val="0"/>
           <w:numId w:val="7"/>
@@ -3280,7 +2675,7 @@
     </w:p>
     <w:p>
       <w:pPr>
-        <w:pStyle w:val="Heading2"/>
+        <w:pStyle w:val="Ttulo2"/>
         <w:rPr>
           <w:rFonts w:ascii="Times New Roman" w:eastAsia="Times New Roman" w:hAnsi="Times New Roman" w:cs="Times New Roman"/>
           <w:color w:val="auto"/>
@@ -3313,7 +2708,7 @@
       </w:r>
       <w:r>
         <w:rPr>
-          <w:rStyle w:val="HTMLCode"/>
+          <w:rStyle w:val="CdigoHTML"/>
           <w:rFonts w:ascii="Arial" w:eastAsia="Arial" w:hAnsi="Arial" w:cs="Arial"/>
           <w:sz w:val="22"/>
           <w:szCs w:val="22"/>
@@ -3330,7 +2725,7 @@
       </w:r>
       <w:r>
         <w:rPr>
-          <w:rStyle w:val="HTMLCode"/>
+          <w:rStyle w:val="CdigoHTML"/>
           <w:rFonts w:ascii="Arial" w:eastAsia="Arial" w:hAnsi="Arial" w:cs="Arial"/>
           <w:sz w:val="22"/>
           <w:szCs w:val="22"/>
@@ -3348,7 +2743,7 @@
       <w:hyperlink r:id="rId9" w:history="1">
         <w:r>
           <w:rPr>
-            <w:rStyle w:val="Hyperlink"/>
+            <w:rStyle w:val="Hipervnculo"/>
             <w:rFonts w:ascii="Arial" w:eastAsia="Arial" w:hAnsi="Arial" w:cs="Arial"/>
             <w:sz w:val="22"/>
             <w:szCs w:val="22"/>
@@ -3471,7 +2866,7 @@
     </w:p>
     <w:p>
       <w:pPr>
-        <w:pStyle w:val="Heading1"/>
+        <w:pStyle w:val="Ttulo1"/>
         <w:ind w:left="-5"/>
         <w:rPr>
           <w:lang w:val="es-CO"/>
@@ -3542,21 +2937,7 @@
         <w:rPr>
           <w:lang w:val="es-CO"/>
         </w:rPr>
-        <w:t xml:space="preserve">es un elemento del conjunto numérico que contiene los números naturales N </w:t>
-      </w:r>
-      <w:proofErr w:type="gramStart"/>
-      <w:r>
-        <w:rPr>
-          <w:lang w:val="es-CO"/>
-        </w:rPr>
-        <w:t>={</w:t>
-      </w:r>
-      <w:proofErr w:type="gramEnd"/>
-      <w:r>
-        <w:rPr>
-          <w:lang w:val="es-CO"/>
-        </w:rPr>
-        <w:t>1,2,3,4</w:t>
+        <w:t>es un elemento del conjunto numérico que contiene los números naturales N ={1,2,3,4</w:t>
       </w:r>
       <w:r>
         <w:rPr>
@@ -3654,7 +3035,6 @@
         </w:rPr>
         <w:t xml:space="preserve"> </w:t>
       </w:r>
-      <w:proofErr w:type="spellStart"/>
       <w:r>
         <w:rPr>
           <w:b/>
@@ -3669,7 +3049,6 @@
         </w:rPr>
         <w:t>rge</w:t>
       </w:r>
-      <w:proofErr w:type="spellEnd"/>
       <w:r>
         <w:rPr>
           <w:b/>
@@ -3677,7 +3056,6 @@
         </w:rPr>
         <w:t xml:space="preserve"> </w:t>
       </w:r>
-      <w:proofErr w:type="spellStart"/>
       <w:r>
         <w:rPr>
           <w:b/>
@@ -3685,7 +3063,6 @@
         </w:rPr>
         <w:t>Sort</w:t>
       </w:r>
-      <w:proofErr w:type="spellEnd"/>
       <w:r>
         <w:rPr>
           <w:b/>
@@ -3789,193 +3166,162 @@
         </w:rPr>
         <w:t xml:space="preserve">, </w:t>
       </w:r>
-      <w:proofErr w:type="spellStart"/>
-      <w:r>
-        <w:rPr>
-          <w:lang w:val="es-CO"/>
-        </w:rPr>
-        <w:t>Merge</w:t>
-      </w:r>
-      <w:proofErr w:type="spellEnd"/>
-      <w:r>
-        <w:rPr>
+      <w:r>
+        <w:rPr>
+          <w:lang w:val="es-CO"/>
+        </w:rPr>
+        <w:t xml:space="preserve">Merge Sort, </w:t>
+      </w:r>
+      <w:r>
+        <w:rPr>
+          <w:lang w:val="es-CO"/>
+        </w:rPr>
+        <w:t>se basa en</w:t>
+      </w:r>
+      <w:r>
+        <w:rPr>
+          <w:lang w:val="es-CO"/>
+        </w:rPr>
+        <w:t xml:space="preserve"> la técnica Divide y Vencerás, ordena recursivamente un conjunto de elementos dividiéndolo en dos, ordenando cada una de estas partes en forma independiente y combinando los dos resultados. </w:t>
+      </w:r>
+      <w:r>
+        <w:rPr>
+          <w:lang w:val="es-CO"/>
+        </w:rPr>
+        <w:t xml:space="preserve"> Este a su vez </w:t>
+      </w:r>
+      <w:r>
+        <w:rPr>
+          <w:b/>
+          <w:lang w:val="es-CO"/>
+        </w:rPr>
+        <w:t>recibe como entrada un arreglo de números enteros</w:t>
+      </w:r>
+      <w:r>
+        <w:rPr>
+          <w:lang w:val="es-CO"/>
+        </w:rPr>
+        <w:t xml:space="preserve"> denominado v, lo parte utilizando el </w:t>
+      </w:r>
+      <w:r>
+        <w:rPr>
+          <w:b/>
+          <w:lang w:val="es-CO"/>
+        </w:rPr>
+        <w:t>método copyOfRange</w:t>
+      </w:r>
+      <w:r>
+        <w:rPr>
+          <w:lang w:val="es-CO"/>
+        </w:rPr>
+        <w:t xml:space="preserve"> de la clase en java, se llama recursivamente con cada una de las dos partes como argumento y, una vez terminada la ordenación de dichas partes, invoca al proceso de combinación de las dos respuestas implementado en el método combinar, el cual recibe como entrada el arreglo original y las dos mitades </w:t>
+      </w:r>
+      <w:r>
+        <w:rPr>
+          <w:lang w:val="es-CO"/>
+        </w:rPr>
+        <w:t>de este</w:t>
+      </w:r>
+      <w:r>
+        <w:rPr>
+          <w:lang w:val="es-CO"/>
+        </w:rPr>
+        <w:t xml:space="preserve"> previamente ordenadas que serán combinadas en el arreglo original.</w:t>
+      </w:r>
+      <w:r>
+        <w:rPr>
+          <w:lang w:val="es-CO"/>
+        </w:rPr>
+        <w:t xml:space="preserve"> Este </w:t>
+      </w:r>
+      <w:r>
+        <w:rPr>
+          <w:lang w:val="es-CO"/>
+        </w:rPr>
+        <w:t>método</w:t>
+      </w:r>
+      <w:r>
+        <w:rPr>
+          <w:lang w:val="es-CO"/>
+        </w:rPr>
+        <w:t xml:space="preserve"> es muy eficiente, comparado con otros </w:t>
+      </w:r>
+      <w:r>
+        <w:rPr>
+          <w:lang w:val="es-CO"/>
+        </w:rPr>
+        <w:t>métodos</w:t>
+      </w:r>
+      <w:r>
+        <w:rPr>
+          <w:lang w:val="es-CO"/>
+        </w:rPr>
+        <w:t xml:space="preserve"> de </w:t>
+      </w:r>
+      <w:r>
+        <w:rPr>
+          <w:lang w:val="es-CO"/>
+        </w:rPr>
+        <w:t>ordenación</w:t>
+      </w:r>
+      <w:r>
+        <w:rPr>
+          <w:lang w:val="es-CO"/>
+        </w:rPr>
+        <w:t xml:space="preserve">, </w:t>
+      </w:r>
+      <w:r>
+        <w:rPr>
+          <w:b/>
+          <w:lang w:val="es-CO"/>
+        </w:rPr>
+        <w:t xml:space="preserve">pero solo es para </w:t>
+      </w:r>
+      <w:r>
+        <w:rPr>
+          <w:b/>
+          <w:lang w:val="es-CO"/>
+        </w:rPr>
+        <w:t>números</w:t>
+      </w:r>
+      <w:r>
+        <w:rPr>
+          <w:b/>
+          <w:lang w:val="es-CO"/>
+        </w:rPr>
+        <w:t xml:space="preserve"> enteros.</w:t>
+      </w:r>
+    </w:p>
+    <w:p>
+      <w:pPr>
+        <w:rPr>
+          <w:b/>
+          <w:lang w:val="es-CO"/>
+        </w:rPr>
+      </w:pPr>
+    </w:p>
+    <w:p>
+      <w:pPr>
+        <w:ind w:left="0" w:firstLine="0"/>
+        <w:rPr>
+          <w:b/>
+          <w:lang w:val="es-CO"/>
+        </w:rPr>
+      </w:pPr>
+      <w:r>
+        <w:rPr>
+          <w:b/>
+          <w:lang w:val="es-CO"/>
+        </w:rPr>
+        <w:t xml:space="preserve">Alternativa 2: </w:t>
+      </w:r>
+      <w:r>
+        <w:rPr>
+          <w:b/>
           <w:lang w:val="es-CO"/>
         </w:rPr>
         <w:t xml:space="preserve"> </w:t>
       </w:r>
-      <w:proofErr w:type="spellStart"/>
-      <w:r>
-        <w:rPr>
-          <w:lang w:val="es-CO"/>
-        </w:rPr>
-        <w:t>Sort</w:t>
-      </w:r>
-      <w:proofErr w:type="spellEnd"/>
-      <w:r>
-        <w:rPr>
-          <w:lang w:val="es-CO"/>
-        </w:rPr>
-        <w:t xml:space="preserve">, </w:t>
-      </w:r>
-      <w:r>
-        <w:rPr>
-          <w:lang w:val="es-CO"/>
-        </w:rPr>
-        <w:t>se basa en</w:t>
-      </w:r>
-      <w:r>
-        <w:rPr>
-          <w:lang w:val="es-CO"/>
-        </w:rPr>
-        <w:t xml:space="preserve"> la técnica Divide y Vencerás, ordena recursivamente un conjunto de elementos dividiéndolo en dos, ordenando cada una de estas partes en forma independiente y combinando los dos resultados. </w:t>
-      </w:r>
-      <w:r>
-        <w:rPr>
-          <w:lang w:val="es-CO"/>
-        </w:rPr>
-        <w:t xml:space="preserve"> Este a su vez </w:t>
-      </w:r>
-      <w:r>
-        <w:rPr>
-          <w:b/>
-          <w:lang w:val="es-CO"/>
-        </w:rPr>
-        <w:t>recibe como entrada un arreglo de números enteros</w:t>
-      </w:r>
-      <w:r>
-        <w:rPr>
-          <w:lang w:val="es-CO"/>
-        </w:rPr>
-        <w:t xml:space="preserve"> denominado v, lo parte utilizando el </w:t>
-      </w:r>
-      <w:r>
-        <w:rPr>
-          <w:b/>
-          <w:lang w:val="es-CO"/>
-        </w:rPr>
-        <w:t xml:space="preserve">método </w:t>
-      </w:r>
-      <w:proofErr w:type="spellStart"/>
-      <w:r>
-        <w:rPr>
-          <w:b/>
-          <w:lang w:val="es-CO"/>
-        </w:rPr>
-        <w:t>copyOfRange</w:t>
-      </w:r>
-      <w:proofErr w:type="spellEnd"/>
-      <w:r>
-        <w:rPr>
-          <w:lang w:val="es-CO"/>
-        </w:rPr>
-        <w:t xml:space="preserve"> de la clase en java, se llama recursivamente con cada una de las dos partes como argumento y, una vez terminada la ordenación de dichas partes, invoca al proceso de combinación de las dos respuestas implementado en el método combinar, el cual recibe como entrada el arreglo original y las dos mitades </w:t>
-      </w:r>
-      <w:r>
-        <w:rPr>
-          <w:lang w:val="es-CO"/>
-        </w:rPr>
-        <w:t>de este</w:t>
-      </w:r>
-      <w:r>
-        <w:rPr>
-          <w:lang w:val="es-CO"/>
-        </w:rPr>
-        <w:t xml:space="preserve"> previamente ordenadas que serán combinadas en el arreglo original.</w:t>
-      </w:r>
-      <w:r>
-        <w:rPr>
-          <w:lang w:val="es-CO"/>
-        </w:rPr>
-        <w:t xml:space="preserve"> Este </w:t>
-      </w:r>
-      <w:r>
-        <w:rPr>
-          <w:lang w:val="es-CO"/>
-        </w:rPr>
-        <w:t>método</w:t>
-      </w:r>
-      <w:r>
-        <w:rPr>
-          <w:lang w:val="es-CO"/>
-        </w:rPr>
-        <w:t xml:space="preserve"> es muy eficiente, comparado con otros </w:t>
-      </w:r>
-      <w:r>
-        <w:rPr>
-          <w:lang w:val="es-CO"/>
-        </w:rPr>
-        <w:t>métodos</w:t>
-      </w:r>
-      <w:r>
-        <w:rPr>
-          <w:lang w:val="es-CO"/>
-        </w:rPr>
-        <w:t xml:space="preserve"> de </w:t>
-      </w:r>
-      <w:r>
-        <w:rPr>
-          <w:lang w:val="es-CO"/>
-        </w:rPr>
-        <w:t>ordenación</w:t>
-      </w:r>
-      <w:r>
-        <w:rPr>
-          <w:lang w:val="es-CO"/>
-        </w:rPr>
-        <w:t xml:space="preserve">, </w:t>
-      </w:r>
-      <w:r>
-        <w:rPr>
-          <w:b/>
-          <w:lang w:val="es-CO"/>
-        </w:rPr>
-        <w:t xml:space="preserve">pero solo es para </w:t>
-      </w:r>
-      <w:r>
-        <w:rPr>
-          <w:b/>
-          <w:lang w:val="es-CO"/>
-        </w:rPr>
-        <w:t>números</w:t>
-      </w:r>
-      <w:r>
-        <w:rPr>
-          <w:b/>
-          <w:lang w:val="es-CO"/>
-        </w:rPr>
-        <w:t xml:space="preserve"> enteros.</w:t>
-      </w:r>
-    </w:p>
-    <w:p>
-      <w:pPr>
-        <w:rPr>
-          <w:b/>
-          <w:lang w:val="es-CO"/>
-        </w:rPr>
-      </w:pPr>
-    </w:p>
-    <w:p>
-      <w:pPr>
-        <w:ind w:left="0" w:firstLine="0"/>
-        <w:rPr>
-          <w:b/>
-          <w:lang w:val="es-CO"/>
-        </w:rPr>
-      </w:pPr>
-      <w:r>
-        <w:rPr>
-          <w:b/>
-          <w:lang w:val="es-CO"/>
-        </w:rPr>
-        <w:t xml:space="preserve">Alternativa 2: </w:t>
-      </w:r>
-      <w:r>
-        <w:rPr>
-          <w:b/>
-          <w:lang w:val="es-CO"/>
-        </w:rPr>
-        <w:t xml:space="preserve"> </w:t>
-      </w:r>
       <w:r>
         <w:rPr>
           <w:b/>
@@ -3988,23 +3334,7 @@
           <w:b/>
           <w:lang w:val="es-CO"/>
         </w:rPr>
-        <w:t xml:space="preserve"> Quick </w:t>
-      </w:r>
-      <w:proofErr w:type="spellStart"/>
-      <w:r>
-        <w:rPr>
-          <w:b/>
-          <w:lang w:val="es-CO"/>
-        </w:rPr>
-        <w:t>Sort</w:t>
-      </w:r>
-      <w:proofErr w:type="spellEnd"/>
-      <w:r>
-        <w:rPr>
-          <w:b/>
-          <w:lang w:val="es-CO"/>
-        </w:rPr>
-        <w:t>:</w:t>
+        <w:t xml:space="preserve"> Quick Sort:</w:t>
       </w:r>
     </w:p>
     <w:p>
@@ -4214,16 +3544,8 @@
         <w:rPr>
           <w:b/>
         </w:rPr>
-        <w:t xml:space="preserve">Método Shell </w:t>
-      </w:r>
-      <w:proofErr w:type="spellStart"/>
-      <w:r>
-        <w:rPr>
-          <w:b/>
-        </w:rPr>
-        <w:t>Sort</w:t>
-      </w:r>
-      <w:proofErr w:type="spellEnd"/>
+        <w:t>Método Shell Sort</w:t>
+      </w:r>
     </w:p>
     <w:p>
       <w:pPr>
@@ -4660,37 +3982,13 @@
         </w:drawing>
       </w:r>
       <w:r>
-        <w:t xml:space="preserve">Comparada con otras estructuras de </w:t>
-      </w:r>
-      <w:proofErr w:type="spellStart"/>
-      <w:r>
-        <w:t>arrays</w:t>
-      </w:r>
-      <w:proofErr w:type="spellEnd"/>
-      <w:r>
-        <w:t xml:space="preserve"> asociadas, las tablas hash son más útiles cuando se almacenan grandes cantidades de información.</w:t>
+        <w:t>Comparada con otras estructuras de arrays asociadas, las tablas hash son más útiles cuando se almacenan grandes cantidades de información.</w:t>
       </w:r>
       <w:r>
         <w:t xml:space="preserve"> </w:t>
       </w:r>
       <w:r>
-        <w:t>Las tablas hash almacenan la información en posiciones pseudo-aleatorias, así que el acceso ordenado a su contenido es bastante lento. Otras estructuras como árboles binarios auto-</w:t>
-      </w:r>
-      <w:proofErr w:type="spellStart"/>
-      <w:r>
-        <w:t>balanceables</w:t>
-      </w:r>
-      <w:proofErr w:type="spellEnd"/>
-      <w:r>
-        <w:t xml:space="preserve"> tienen un tiempo promedio de búsqueda mayor (tiempo de búsqueda </w:t>
-      </w:r>
-      <w:proofErr w:type="gramStart"/>
-      <w:r>
-        <w:t>O(</w:t>
-      </w:r>
-      <w:proofErr w:type="gramEnd"/>
-      <w:r>
-        <w:t>log n)), pero la información está ordenada en todo momento.</w:t>
+        <w:t>Las tablas hash almacenan la información en posiciones pseudo-aleatorias, así que el acceso ordenado a su contenido es bastante lento. Otras estructuras como árboles binarios auto-balanceables tienen un tiempo promedio de búsqueda mayor (tiempo de búsqueda O(log n)), pero la información está ordenada en todo momento.</w:t>
       </w:r>
     </w:p>
     <w:p/>
@@ -4805,37 +4103,11 @@
       <w:r>
         <w:t xml:space="preserve">) que tiene la dirección del primer nodo. El puntero </w:t>
       </w:r>
-      <w:proofErr w:type="spellStart"/>
       <w:r>
         <w:t>sig</w:t>
       </w:r>
-      <w:proofErr w:type="spellEnd"/>
-      <w:r>
-        <w:t xml:space="preserve"> del último nodo igual que las listas simplemente encadenadas apunta a </w:t>
-      </w:r>
-      <w:proofErr w:type="spellStart"/>
-      <w:r>
-        <w:t>null</w:t>
-      </w:r>
-      <w:proofErr w:type="spellEnd"/>
-      <w:r>
-        <w:t xml:space="preserve">, y el puntero </w:t>
-      </w:r>
-      <w:proofErr w:type="spellStart"/>
-      <w:r>
-        <w:t>ant</w:t>
-      </w:r>
-      <w:proofErr w:type="spellEnd"/>
-      <w:r>
-        <w:t xml:space="preserve"> del primer nodo apunta a </w:t>
-      </w:r>
-      <w:proofErr w:type="spellStart"/>
-      <w:r>
-        <w:t>null</w:t>
-      </w:r>
-      <w:proofErr w:type="spellEnd"/>
-      <w:r>
-        <w:t>. Se pueden plantear Listas tipo pila, cola y genéricas con enlace doble. Hay que tener en cuenta que el requerimiento de memoria es mayor en las listas doblemente encadenadas ya que tenemos dos punteros por nodo.</w:t>
+      <w:r>
+        <w:t xml:space="preserve"> del último nodo igual que las listas simplemente encadenadas apunta a null, y el puntero ant del primer nodo apunta a null. Se pueden plantear Listas tipo pila, cola y genéricas con enlace doble. Hay que tener en cuenta que el requerimiento de memoria es mayor en las listas doblemente encadenadas ya que tenemos dos punteros por nodo.</w:t>
       </w:r>
     </w:p>
     <w:p/>
@@ -5196,7 +4468,7 @@
       <w:hyperlink r:id="rId17" w:history="1">
         <w:r>
           <w:rPr>
-            <w:rStyle w:val="Hyperlink"/>
+            <w:rStyle w:val="Hipervnculo"/>
             <w:b/>
             <w:lang w:val="es-CO"/>
           </w:rPr>
@@ -5214,7 +4486,7 @@
       <w:hyperlink r:id="rId18" w:history="1">
         <w:r>
           <w:rPr>
-            <w:rStyle w:val="Hyperlink"/>
+            <w:rStyle w:val="Hipervnculo"/>
             <w:b/>
             <w:lang w:val="es-CO"/>
           </w:rPr>
@@ -5232,7 +4504,7 @@
       <w:hyperlink r:id="rId19" w:history="1">
         <w:r>
           <w:rPr>
-            <w:rStyle w:val="Hyperlink"/>
+            <w:rStyle w:val="Hipervnculo"/>
             <w:b/>
             <w:lang w:val="es-CO"/>
           </w:rPr>
@@ -5243,14 +4515,14 @@
     <w:p>
       <w:pPr>
         <w:rPr>
-          <w:rStyle w:val="Hyperlink"/>
+          <w:rStyle w:val="Hipervnculo"/>
           <w:b/>
         </w:rPr>
       </w:pPr>
       <w:hyperlink r:id="rId20" w:history="1">
         <w:r>
           <w:rPr>
-            <w:rStyle w:val="Hyperlink"/>
+            <w:rStyle w:val="Hipervnculo"/>
             <w:b/>
             <w:lang w:val="es-CO"/>
           </w:rPr>
@@ -5289,13 +4561,19 @@
         <w:rPr>
           <w:b/>
         </w:rPr>
+        <w:t>Fase</w:t>
+      </w:r>
+      <w:r>
+        <w:rPr>
+          <w:b/>
+        </w:rPr>
         <w:t xml:space="preserve"> </w:t>
       </w:r>
       <w:r>
         <w:rPr>
           <w:b/>
         </w:rPr>
-        <w:t>5</w:t>
+        <w:t>3</w:t>
       </w:r>
       <w:r>
         <w:rPr>
@@ -5333,7 +4611,19 @@
         <w:rPr>
           <w:b/>
         </w:rPr>
-        <w:t>Paso1: método generador de ideas:</w:t>
+        <w:t>Paso</w:t>
+      </w:r>
+      <w:r>
+        <w:rPr>
+          <w:b/>
+        </w:rPr>
+        <w:t xml:space="preserve"> </w:t>
+      </w:r>
+      <w:r>
+        <w:rPr>
+          <w:b/>
+        </w:rPr>
+        <w:t>1: método generador de ideas:</w:t>
       </w:r>
     </w:p>
     <w:p>
@@ -5349,19 +4639,15 @@
       <w:r>
         <w:t xml:space="preserve">el método de lluvia de ideas. Primero, dividimos el problema en tres </w:t>
       </w:r>
-      <w:proofErr w:type="spellStart"/>
-      <w:r>
-        <w:t>categorias</w:t>
-      </w:r>
-      <w:proofErr w:type="spellEnd"/>
+      <w:r>
+        <w:t>categorías</w:t>
+      </w:r>
       <w:r>
         <w:t xml:space="preserve">: entradas, procesos, salidas. Luego, en cada categoría, enlistamos ideas abstractas que nos sirven como sustantivos para la siguiente etapa. </w:t>
       </w:r>
-      <w:proofErr w:type="spellStart"/>
-      <w:r>
-        <w:t>Categorias</w:t>
-      </w:r>
-      <w:proofErr w:type="spellEnd"/>
+      <w:r>
+        <w:t>Categorías</w:t>
+      </w:r>
       <w:r>
         <w:t xml:space="preserve"> como “procesos” tiene ya predefinidas las alternativas investigadas en el paso anterior de recolección de información. Con las categorías de entrada y salida lo que buscamos es buscar componentes que nos permitan darnos una idea de como recibir y mostrar la información. A continuación, cada componente enlistado en cada categoría es indexado. Por ejemplo, las ideas que salieron en la categoría de entrada están enumeradas; las</w:t>
       </w:r>
@@ -5391,15 +4677,7 @@
     <w:p>
       <w:r>
         <w:lastRenderedPageBreak/>
-        <w:t xml:space="preserve">Una vez teniendo llena esta tabla, cada uno procede a escribir combinaciones tomando componentes de cada </w:t>
-      </w:r>
-      <w:proofErr w:type="spellStart"/>
-      <w:r>
-        <w:t>cada</w:t>
-      </w:r>
-      <w:proofErr w:type="spellEnd"/>
-      <w:r>
-        <w:t xml:space="preserve"> categoría. Decidimos poner dos condiciones, la primera es solo tomar un componente de la categoría de entrada, y tres, diferentes, de la categoría de procesos. De esta forma, nos aseguramos tener un solo componente de entrada y los tres métodos de ordenamiento requeridos. </w:t>
+        <w:t xml:space="preserve">Una vez teniendo llena esta tabla, cada uno procede a escribir combinaciones tomando componentes de cada categoría. Decidimos poner dos condiciones, la primera es solo tomar un componente de la categoría de entrada, y tres, diferentes, de la categoría de procesos. De esta forma, nos aseguramos tener un solo componente de entrada y los tres métodos de ordenamiento requeridos. </w:t>
       </w:r>
       <w:r>
         <w:t xml:space="preserve">Con respecto a la salida decidimos seleccionar mas de uno pues nos daría una general, o alternativas, para mostrar el resultado. </w:t>
@@ -5411,19 +4689,11 @@
       </w:r>
     </w:p>
     <w:p>
-      <w:proofErr w:type="gramStart"/>
-      <w:r>
-        <w:rPr>
-          <w:b/>
-        </w:rPr>
-        <w:t>1,a</w:t>
-      </w:r>
-      <w:proofErr w:type="gramEnd"/>
-      <w:r>
-        <w:rPr>
-          <w:b/>
-        </w:rPr>
-        <w:t>,b,c,delta,teta</w:t>
+      <w:r>
+        <w:rPr>
+          <w:b/>
+        </w:rPr>
+        <w:t>1,a,b,c,delta,teta</w:t>
       </w:r>
       <w:r>
         <w:rPr>
@@ -5519,31 +4789,78 @@
       </w:r>
     </w:p>
     <w:p/>
-    <w:p>
-      <w:r>
-        <w:t>Paso 6: Resultado de Soluciones Creativas:</w:t>
-      </w:r>
+    <w:p/>
+    <w:p/>
+    <w:p/>
+    <w:p/>
+    <w:p/>
+    <w:p/>
+    <w:p/>
+    <w:p/>
+    <w:p/>
+    <w:p/>
+    <w:p>
+      <w:pPr>
+        <w:rPr>
+          <w:u w:val="single"/>
+        </w:rPr>
+      </w:pPr>
+      <w:r>
+        <w:rPr>
+          <w:u w:val="single"/>
+        </w:rPr>
+        <w:t xml:space="preserve">Propuestas </w:t>
+      </w:r>
+      <w:r>
+        <w:rPr>
+          <w:u w:val="single"/>
+        </w:rPr>
+        <w:t>de Soluciones Creativas:</w:t>
+      </w:r>
+    </w:p>
+    <w:p>
+      <w:pPr>
+        <w:rPr>
+          <w:b/>
+          <w:u w:val="single"/>
+        </w:rPr>
+      </w:pPr>
+    </w:p>
+    <w:p>
+      <w:pPr>
+        <w:jc w:val="center"/>
+        <w:rPr>
+          <w:b/>
+        </w:rPr>
+      </w:pPr>
+      <w:r>
+        <w:rPr>
+          <w:b/>
+        </w:rPr>
+        <w:t>Propuestas Miguel:</w:t>
+      </w:r>
+    </w:p>
+    <w:p>
+      <w:pPr>
+        <w:jc w:val="center"/>
+      </w:pPr>
     </w:p>
     <w:p>
       <w:pPr>
         <w:ind w:left="0" w:firstLine="0"/>
       </w:pPr>
       <w:r>
-        <w:t xml:space="preserve">1) La entrada de todos los elementos va a ser recibida por medio de un campo de texto, el cual después d </w:t>
-      </w:r>
-      <w:proofErr w:type="spellStart"/>
-      <w:r>
-        <w:t>ehaber</w:t>
-      </w:r>
-      <w:proofErr w:type="spellEnd"/>
-      <w:r>
-        <w:t xml:space="preserve"> ingresado los elementos </w:t>
-      </w:r>
-      <w:proofErr w:type="spellStart"/>
-      <w:r>
-        <w:t>hara</w:t>
-      </w:r>
-      <w:proofErr w:type="spellEnd"/>
+        <w:t>1) La entrada de todos los elementos va a ser recibida por medio de un cam</w:t>
+      </w:r>
+      <w:r>
+        <w:t xml:space="preserve">po de texto, el cual después de </w:t>
+      </w:r>
+      <w:r>
+        <w:t xml:space="preserve">haber ingresado los elementos </w:t>
+      </w:r>
+      <w:r>
+        <w:t>hará</w:t>
+      </w:r>
       <w:r>
         <w:t xml:space="preserve"> uso de los </w:t>
       </w:r>
@@ -5553,46 +4870,576 @@
       <w:r>
         <w:t xml:space="preserve"> ordenamiento </w:t>
       </w:r>
-      <w:proofErr w:type="spellStart"/>
-      <w:r>
-        <w:t>Merge</w:t>
-      </w:r>
-      <w:proofErr w:type="spellEnd"/>
-      <w:r>
+      <w:r>
+        <w:t>Marge</w:t>
+      </w:r>
+      <w:r>
+        <w:t xml:space="preserve">sort, Quicksort </w:t>
+      </w:r>
+      <w:r>
+        <w:t>y Shellsort</w:t>
+      </w:r>
+      <w:r>
+        <w:t xml:space="preserve"> , y una vez ya organizados los elementos me </w:t>
+      </w:r>
+      <w:r>
+        <w:t>va a</w:t>
+      </w:r>
+      <w:r>
+        <w:t xml:space="preserve"> arrojar el resultado en una lista que estará dentro de un campo de texto.</w:t>
+      </w:r>
+    </w:p>
+    <w:p>
+      <w:pPr>
+        <w:ind w:left="0" w:firstLine="0"/>
+        <w:rPr>
+          <w:lang w:val="es-CO"/>
+        </w:rPr>
+      </w:pPr>
+      <w:r>
+        <w:rPr>
+          <w:lang w:val="es-CO"/>
+        </w:rPr>
+        <w:t>2) La entrada de los elementos será ingresada por medio de un JTextField</w:t>
+      </w:r>
+      <w:r>
+        <w:rPr>
+          <w:lang w:val="es-CO"/>
+        </w:rPr>
+        <w:t xml:space="preserve">, y una vez los elementos </w:t>
+      </w:r>
+      <w:r>
+        <w:rPr>
+          <w:lang w:val="es-CO"/>
+        </w:rPr>
+        <w:t>estén</w:t>
+      </w:r>
+      <w:r>
+        <w:rPr>
+          <w:lang w:val="es-CO"/>
+        </w:rPr>
+        <w:t xml:space="preserve"> ingresados haremos uso </w:t>
+      </w:r>
+      <w:r>
+        <w:rPr>
+          <w:lang w:val="es-CO"/>
+        </w:rPr>
+        <w:t>al llamado de los métodos Shell</w:t>
+      </w:r>
+      <w:r>
+        <w:rPr>
+          <w:lang w:val="es-CO"/>
+        </w:rPr>
+        <w:t>sort, y selección, los cuales organizaran la estructura de datos doblemente enlazada.</w:t>
+      </w:r>
+    </w:p>
+    <w:p>
+      <w:pPr>
+        <w:ind w:left="0" w:firstLine="0"/>
+        <w:rPr>
+          <w:lang w:val="es-CO"/>
+        </w:rPr>
+      </w:pPr>
+    </w:p>
+    <w:p>
+      <w:pPr>
+        <w:ind w:left="0" w:firstLine="0"/>
+        <w:rPr>
+          <w:lang w:val="es-CO"/>
+        </w:rPr>
+      </w:pPr>
+      <w:r>
+        <w:rPr>
+          <w:lang w:val="es-CO"/>
+        </w:rPr>
+        <w:t>3)</w:t>
+      </w:r>
+      <w:r>
+        <w:rPr>
+          <w:lang w:val="es-CO"/>
+        </w:rPr>
+        <w:t xml:space="preserve"> La entrada de los elementos será por medio de un cuadro emergente, el cual una vez los elementos estén ingresados y separados por medio de un “</w:t>
+      </w:r>
+      <w:r>
+        <w:rPr>
+          <w:lang w:val="es-CO"/>
+        </w:rPr>
+        <w:t>- “</w:t>
+      </w:r>
+      <w:r>
+        <w:rPr>
+          <w:lang w:val="es-CO"/>
+        </w:rPr>
+        <w:t xml:space="preserve">, </w:t>
+      </w:r>
+      <w:r>
+        <w:rPr>
+          <w:lang w:val="es-CO"/>
+        </w:rPr>
+        <w:t>agregará</w:t>
+      </w:r>
+      <w:r>
+        <w:rPr>
+          <w:lang w:val="es-CO"/>
+        </w:rPr>
+        <w:t xml:space="preserve"> los elementos en un árbol </w:t>
+      </w:r>
+      <w:r>
+        <w:rPr>
+          <w:lang w:val="es-CO"/>
+        </w:rPr>
+        <w:t>binario</w:t>
+      </w:r>
+      <w:r>
+        <w:rPr>
+          <w:lang w:val="es-CO"/>
+        </w:rPr>
+        <w:t>, también se podrá hacer uso de lo</w:t>
+      </w:r>
+      <w:r>
+        <w:rPr>
+          <w:lang w:val="es-CO"/>
+        </w:rPr>
+        <w:t>s métodos de ordenamiento Quick</w:t>
+      </w:r>
+      <w:r>
+        <w:rPr>
+          <w:lang w:val="es-CO"/>
+        </w:rPr>
+        <w:t>Sort, o se podrán agregar los elementos en una estructura doblemente enlazada.</w:t>
+      </w:r>
+    </w:p>
+    <w:p>
+      <w:pPr>
+        <w:ind w:left="0" w:firstLine="0"/>
+        <w:rPr>
+          <w:lang w:val="es-CO"/>
+        </w:rPr>
+      </w:pPr>
+    </w:p>
+    <w:p>
+      <w:pPr>
+        <w:ind w:left="0" w:firstLine="0"/>
+        <w:rPr>
+          <w:lang w:val="es-CO"/>
+        </w:rPr>
+      </w:pPr>
+      <w:r>
+        <w:rPr>
+          <w:lang w:val="es-CO"/>
+        </w:rPr>
+        <w:t>4) La entrada de los elementos será por medio de un JTextField, el cual una vez ing</w:t>
+      </w:r>
+      <w:r>
+        <w:rPr>
+          <w:lang w:val="es-CO"/>
+        </w:rPr>
+        <w:t>resados los elementos a ordenar</w:t>
+      </w:r>
+      <w:r>
+        <w:rPr>
+          <w:lang w:val="es-CO"/>
+        </w:rPr>
+        <w:t xml:space="preserve">, </w:t>
+      </w:r>
+      <w:r>
+        <w:rPr>
+          <w:lang w:val="es-CO"/>
+        </w:rPr>
+        <w:t>hará llamado a los métodos Merge</w:t>
+      </w:r>
+      <w:r>
+        <w:rPr>
+          <w:lang w:val="es-CO"/>
+        </w:rPr>
+        <w:t>Sort, Selección. Una vez los elem</w:t>
+      </w:r>
+      <w:r>
+        <w:rPr>
+          <w:lang w:val="es-CO"/>
+        </w:rPr>
+        <w:t>entos estén</w:t>
+      </w:r>
+      <w:r>
+        <w:rPr>
+          <w:lang w:val="es-CO"/>
+        </w:rPr>
+        <w:t xml:space="preserve"> organizados, e</w:t>
+      </w:r>
+      <w:r>
+        <w:rPr>
+          <w:lang w:val="es-CO"/>
+        </w:rPr>
+        <w:t xml:space="preserve">stos serán mostrados por medio </w:t>
+      </w:r>
+      <w:r>
+        <w:rPr>
+          <w:lang w:val="es-CO"/>
+        </w:rPr>
+        <w:t>de un campo de Texto o por medio de una lista.</w:t>
+      </w:r>
+    </w:p>
+    <w:p>
+      <w:pPr>
+        <w:ind w:left="0" w:firstLine="0"/>
+        <w:rPr>
+          <w:lang w:val="es-CO"/>
+        </w:rPr>
+      </w:pPr>
+    </w:p>
+    <w:p>
+      <w:pPr>
+        <w:ind w:left="0" w:firstLine="0"/>
+        <w:rPr>
+          <w:lang w:val="es-CO"/>
+        </w:rPr>
+      </w:pPr>
+      <w:r>
+        <w:rPr>
+          <w:lang w:val="es-CO"/>
+        </w:rPr>
+        <w:t>5) Los elementos a Ordenar serán introducidos al programa por medio de un cuadro emergente, y una vez introducidos estos serán guardados como una lista doblemente enlazada</w:t>
+      </w:r>
+      <w:r>
+        <w:rPr>
+          <w:lang w:val="es-CO"/>
+        </w:rPr>
+        <w:t>, los cuales podrán ser ordenador</w:t>
+      </w:r>
+      <w:r>
+        <w:rPr>
+          <w:lang w:val="es-CO"/>
+        </w:rPr>
+        <w:t xml:space="preserve"> por medio de los métodos Merge</w:t>
+      </w:r>
+      <w:r>
+        <w:rPr>
+          <w:lang w:val="es-CO"/>
+        </w:rPr>
+        <w:t xml:space="preserve">Sort y </w:t>
+      </w:r>
+      <w:r>
+        <w:rPr>
+          <w:lang w:val="es-CO"/>
+        </w:rPr>
+        <w:t>Selección</w:t>
+      </w:r>
+      <w:r>
+        <w:rPr>
+          <w:lang w:val="es-CO"/>
+        </w:rPr>
+        <w:t xml:space="preserve"> y serán s</w:t>
+      </w:r>
+      <w:r>
+        <w:rPr>
+          <w:lang w:val="es-CO"/>
+        </w:rPr>
+        <w:t>a</w:t>
+      </w:r>
+      <w:r>
+        <w:rPr>
+          <w:lang w:val="es-CO"/>
+        </w:rPr>
+        <w:t>cados por medio de un campo de texto.</w:t>
+      </w:r>
+    </w:p>
+    <w:p>
+      <w:pPr>
+        <w:spacing w:before="240"/>
+        <w:ind w:left="0" w:firstLine="0"/>
+        <w:rPr>
+          <w:lang w:val="es-CO"/>
+        </w:rPr>
+      </w:pPr>
+      <w:r>
+        <w:rPr>
+          <w:lang w:val="es-CO"/>
+        </w:rPr>
+        <w:t xml:space="preserve">6) Los elementos a Ordenar serán introducidos al programa por medio de un Archivo de texto, estos serán </w:t>
+      </w:r>
+      <w:r>
+        <w:rPr>
+          <w:lang w:val="es-CO"/>
+        </w:rPr>
+        <w:t>leídos</w:t>
+      </w:r>
+      <w:r>
+        <w:rPr>
+          <w:lang w:val="es-CO"/>
+        </w:rPr>
+        <w:t xml:space="preserve"> e ingresados como una lista doblemente enlazada, los cuales serán ordenados</w:t>
+      </w:r>
+      <w:r>
+        <w:rPr>
+          <w:lang w:val="es-CO"/>
+        </w:rPr>
+        <w:t xml:space="preserve"> por medio de los métodos MergeSort y Quick</w:t>
+      </w:r>
+      <w:r>
+        <w:rPr>
+          <w:lang w:val="es-CO"/>
+        </w:rPr>
+        <w:t xml:space="preserve">Sort. Una vez ya ordenados serán mostrados en el </w:t>
+      </w:r>
+      <w:r>
+        <w:rPr>
+          <w:lang w:val="es-CO"/>
+        </w:rPr>
+        <w:t>si</w:t>
+      </w:r>
+      <w:r>
+        <w:rPr>
+          <w:lang w:val="es-CO"/>
+        </w:rPr>
+        <w:t>s</w:t>
+      </w:r>
+      <w:r>
+        <w:rPr>
+          <w:lang w:val="es-CO"/>
+        </w:rPr>
+        <w:t>tema</w:t>
+      </w:r>
+      <w:r>
+        <w:rPr>
+          <w:lang w:val="es-CO"/>
+        </w:rPr>
+        <w:t xml:space="preserve"> por medio de un cuadro emergente.</w:t>
+      </w:r>
+    </w:p>
+    <w:p>
+      <w:pPr>
+        <w:spacing w:before="240"/>
+        <w:ind w:left="0" w:firstLine="0"/>
+        <w:jc w:val="center"/>
+        <w:rPr>
+          <w:b/>
+          <w:lang w:val="es-CO"/>
+        </w:rPr>
+      </w:pPr>
+      <w:r>
+        <w:rPr>
+          <w:b/>
+          <w:lang w:val="es-CO"/>
+        </w:rPr>
+        <w:t>Propuestas Jhonatan:</w:t>
+      </w:r>
+    </w:p>
+    <w:p>
+      <w:pPr>
+        <w:spacing w:before="240"/>
+        <w:ind w:left="0" w:firstLine="0"/>
+        <w:rPr>
+          <w:lang w:val="es-CO"/>
+        </w:rPr>
+      </w:pPr>
+      <w:r>
+        <w:rPr>
+          <w:lang w:val="es-CO"/>
+        </w:rPr>
+        <w:t>1)</w:t>
+      </w:r>
+      <w:r>
+        <w:rPr>
+          <w:lang w:val="es-CO"/>
+        </w:rPr>
+        <w:t xml:space="preserve">Leer las entradas por un archivo y procesarlas por medio del mergesort, </w:t>
+      </w:r>
+      <w:r>
+        <w:rPr>
+          <w:lang w:val="es-CO"/>
+        </w:rPr>
+        <w:t>Quicksort</w:t>
+      </w:r>
+      <w:r>
+        <w:rPr>
+          <w:lang w:val="es-CO"/>
+        </w:rPr>
+        <w:t xml:space="preserve"> o </w:t>
+      </w:r>
+      <w:r>
+        <w:rPr>
+          <w:lang w:val="es-CO"/>
+        </w:rPr>
+        <w:t>árboles</w:t>
+      </w:r>
+      <w:r>
+        <w:rPr>
+          <w:lang w:val="es-CO"/>
+        </w:rPr>
+        <w:t>. Para luego, mostrarlas en un JList(lista) y en un campo de texto.</w:t>
+      </w:r>
+    </w:p>
+    <w:p>
+      <w:pPr>
+        <w:spacing w:before="240"/>
+        <w:ind w:left="0" w:firstLine="0"/>
+        <w:rPr>
+          <w:lang w:val="es-CO"/>
+        </w:rPr>
+      </w:pPr>
+      <w:r>
+        <w:rPr>
+          <w:lang w:val="es-CO"/>
+        </w:rPr>
+        <w:t>2)</w:t>
+      </w:r>
+      <w:r>
+        <w:rPr>
+          <w:lang w:val="es-CO"/>
+        </w:rPr>
+        <w:t xml:space="preserve">Leer las entradas por medio de un cuadro de texto (JtextArea) y procesarlas por medio del mergesort, </w:t>
+      </w:r>
+      <w:r>
+        <w:rPr>
+          <w:lang w:val="es-CO"/>
+        </w:rPr>
+        <w:t>Quicksort</w:t>
+      </w:r>
+      <w:r>
+        <w:rPr>
+          <w:lang w:val="es-CO"/>
+        </w:rPr>
+        <w:t xml:space="preserve"> y heapsort. Para luego, mostrarlas en un campo de texto, en etiquetas para los tiempos de </w:t>
+      </w:r>
+      <w:r>
+        <w:rPr>
+          <w:lang w:val="es-CO"/>
+        </w:rPr>
+        <w:t>ejecución</w:t>
+      </w:r>
+      <w:r>
+        <w:rPr>
+          <w:lang w:val="es-CO"/>
+        </w:rPr>
+        <w:t xml:space="preserve"> y una Lista (JList);</w:t>
+      </w:r>
+    </w:p>
+    <w:p>
+      <w:pPr>
+        <w:spacing w:before="240"/>
+        <w:ind w:left="0" w:firstLine="0"/>
+        <w:rPr>
+          <w:lang w:val="es-CO"/>
+        </w:rPr>
+      </w:pPr>
+      <w:r>
+        <w:rPr>
+          <w:lang w:val="es-CO"/>
+        </w:rPr>
+        <w:t>3)</w:t>
+      </w:r>
+      <w:r>
+        <w:rPr>
+          <w:lang w:val="es-CO"/>
+        </w:rPr>
+        <w:t>L</w:t>
+      </w:r>
+      <w:r>
+        <w:rPr>
+          <w:lang w:val="es-CO"/>
+        </w:rPr>
+        <w:t>eer las entradas por medio de un cuadro de texto (JtextArea)</w:t>
+      </w:r>
+      <w:r>
+        <w:rPr>
+          <w:lang w:val="es-CO"/>
+        </w:rPr>
+        <w:t xml:space="preserve"> y procesarlas por medio de shel</w:t>
+      </w:r>
+      <w:r>
+        <w:rPr>
+          <w:lang w:val="es-CO"/>
+        </w:rPr>
+        <w:t xml:space="preserve">lsort, tablas hash y selectionSort. Para luego, mostrarlas en un campo de texto, en etiquetas para los tiempos de </w:t>
+      </w:r>
+      <w:r>
+        <w:rPr>
+          <w:lang w:val="es-CO"/>
+        </w:rPr>
+        <w:t>ejecución</w:t>
+      </w:r>
+      <w:r>
+        <w:rPr>
+          <w:lang w:val="es-CO"/>
+        </w:rPr>
+        <w:t xml:space="preserve"> y una barra de progreso.</w:t>
+      </w:r>
+    </w:p>
+    <w:p>
+      <w:pPr>
+        <w:spacing w:before="240"/>
+        <w:ind w:left="0" w:firstLine="0"/>
+        <w:rPr>
+          <w:lang w:val="es-CO"/>
+        </w:rPr>
+      </w:pPr>
+      <w:r>
+        <w:rPr>
+          <w:lang w:val="es-CO"/>
+        </w:rPr>
+        <w:t>4</w:t>
+      </w:r>
+      <w:r>
+        <w:rPr>
+          <w:lang w:val="es-CO"/>
+        </w:rPr>
+        <w:t>)</w:t>
+      </w:r>
+      <w:r>
+        <w:rPr>
+          <w:lang w:val="es-CO"/>
+        </w:rPr>
+        <w:t>Leer las entradas por un archivo y procesarlas en un mergesort, selectionsort, y listas doblemente enlazadas. para luego, mostrarlas en una lista (JList) y en un campo de texto.</w:t>
+      </w:r>
+    </w:p>
+    <w:p>
+      <w:pPr>
+        <w:spacing w:before="240"/>
+        <w:ind w:left="0" w:firstLine="0"/>
+        <w:rPr>
+          <w:lang w:val="es-CO"/>
+        </w:rPr>
+      </w:pPr>
+      <w:r>
+        <w:rPr>
+          <w:lang w:val="es-CO"/>
+        </w:rPr>
+        <w:t>5</w:t>
+      </w:r>
+      <w:r>
+        <w:rPr>
+          <w:lang w:val="es-CO"/>
+        </w:rPr>
+        <w:t>)</w:t>
+      </w:r>
+      <w:r>
+        <w:rPr>
+          <w:lang w:val="es-CO"/>
+        </w:rPr>
+        <w:t>L</w:t>
+      </w:r>
+      <w:r>
+        <w:rPr>
+          <w:lang w:val="es-CO"/>
+        </w:rPr>
+        <w:t>eer las entradas por un cuadro emergente (JMessageDialog) y procesarlas por medio del mergesort,</w:t>
+      </w:r>
+      <w:r>
+        <w:rPr>
+          <w:lang w:val="es-CO"/>
+        </w:rPr>
         <w:t xml:space="preserve"> </w:t>
       </w:r>
-      <w:proofErr w:type="spellStart"/>
-      <w:r>
-        <w:t>sort</w:t>
-      </w:r>
-      <w:proofErr w:type="spellEnd"/>
-      <w:r>
-        <w:t xml:space="preserve">, Quick </w:t>
-      </w:r>
-      <w:proofErr w:type="spellStart"/>
-      <w:proofErr w:type="gramStart"/>
-      <w:r>
-        <w:t>sort</w:t>
-      </w:r>
-      <w:proofErr w:type="spellEnd"/>
-      <w:r>
-        <w:t>,  y</w:t>
-      </w:r>
-      <w:proofErr w:type="gramEnd"/>
-      <w:r>
-        <w:t xml:space="preserve">  Shell </w:t>
-      </w:r>
-      <w:proofErr w:type="spellStart"/>
-      <w:r>
-        <w:t>sort</w:t>
-      </w:r>
-      <w:proofErr w:type="spellEnd"/>
-      <w:r>
-        <w:t xml:space="preserve"> , y una vez ya organizados los elementos me va arrojar el resultado en una lista que estará dentro de un campo de texto.</w:t>
-      </w:r>
-    </w:p>
-    <w:p>
-      <w:pPr>
+      <w:r>
+        <w:rPr>
+          <w:lang w:val="es-CO"/>
+        </w:rPr>
+        <w:t>quicksort y shellsort. Para luego guardar un archivo con los resultados, mostrar el proceso con una barra de progreso y los datos en un campo de texto.</w:t>
+      </w:r>
+    </w:p>
+    <w:p>
+      <w:pPr>
+        <w:spacing w:before="240"/>
         <w:ind w:left="0" w:firstLine="0"/>
         <w:rPr>
           <w:lang w:val="es-CO"/>
@@ -5602,53 +5449,37 @@
         <w:rPr>
           <w:lang w:val="es-CO"/>
         </w:rPr>
-        <w:t xml:space="preserve">2) La entrada de los elementos será ingresada por medio de un </w:t>
-      </w:r>
-      <w:proofErr w:type="spellStart"/>
-      <w:r>
-        <w:rPr>
-          <w:lang w:val="es-CO"/>
-        </w:rPr>
-        <w:t>JTextField</w:t>
-      </w:r>
-      <w:proofErr w:type="spellEnd"/>
-      <w:r>
-        <w:rPr>
-          <w:lang w:val="es-CO"/>
-        </w:rPr>
-        <w:t xml:space="preserve">, y una vez los elementos </w:t>
-      </w:r>
-      <w:proofErr w:type="spellStart"/>
-      <w:r>
-        <w:rPr>
-          <w:lang w:val="es-CO"/>
-        </w:rPr>
-        <w:t>esten</w:t>
-      </w:r>
-      <w:proofErr w:type="spellEnd"/>
-      <w:r>
-        <w:rPr>
-          <w:lang w:val="es-CO"/>
-        </w:rPr>
-        <w:t xml:space="preserve"> ingresados haremos uso al llamado de los métodos Shell </w:t>
-      </w:r>
-      <w:proofErr w:type="spellStart"/>
-      <w:r>
-        <w:rPr>
-          <w:lang w:val="es-CO"/>
-        </w:rPr>
-        <w:t>sort</w:t>
-      </w:r>
-      <w:proofErr w:type="spellEnd"/>
-      <w:r>
-        <w:rPr>
-          <w:lang w:val="es-CO"/>
-        </w:rPr>
-        <w:t>, y selección, los cuales organizaran la estructura de datos doblemente enlazada.</w:t>
-      </w:r>
-    </w:p>
-    <w:p>
-      <w:pPr>
+        <w:lastRenderedPageBreak/>
+        <w:t>6</w:t>
+      </w:r>
+      <w:r>
+        <w:rPr>
+          <w:lang w:val="es-CO"/>
+        </w:rPr>
+        <w:t>)</w:t>
+      </w:r>
+      <w:r>
+        <w:rPr>
+          <w:lang w:val="es-CO"/>
+        </w:rPr>
+        <w:t>leer las entradas por un archivo y procesar</w:t>
+      </w:r>
+      <w:r>
+        <w:rPr>
+          <w:lang w:val="es-CO"/>
+        </w:rPr>
+        <w:t xml:space="preserve"> las</w:t>
+      </w:r>
+      <w:r>
+        <w:rPr>
+          <w:lang w:val="es-CO"/>
+        </w:rPr>
+        <w:t xml:space="preserve"> por el shellsort, arboles binarios y el heapsort. Para luego mostraros en un campo de texto, en etiquetas para los tiempos, mostrar el progreso en una barra y finalmente guardar un archivo</w:t>
+      </w:r>
+    </w:p>
+    <w:p>
+      <w:pPr>
+        <w:spacing w:before="240"/>
         <w:ind w:left="0" w:firstLine="0"/>
         <w:rPr>
           <w:lang w:val="es-CO"/>
@@ -5657,255 +5488,544 @@
     </w:p>
     <w:p>
       <w:pPr>
+        <w:spacing w:before="240"/>
         <w:ind w:left="0" w:firstLine="0"/>
-        <w:rPr>
-          <w:lang w:val="es-CO"/>
-        </w:rPr>
-      </w:pPr>
-      <w:r>
-        <w:rPr>
-          <w:lang w:val="es-CO"/>
-        </w:rPr>
-        <w:lastRenderedPageBreak/>
-        <w:t>3)</w:t>
-      </w:r>
-      <w:r>
-        <w:rPr>
-          <w:lang w:val="es-CO"/>
-        </w:rPr>
-        <w:t xml:space="preserve"> La entrada de los elementos será por medio de un cuadro emergente, el cual una vez los elementos estén ingresados y separados por medio de un “</w:t>
-      </w:r>
-      <w:proofErr w:type="gramStart"/>
-      <w:r>
-        <w:rPr>
-          <w:lang w:val="es-CO"/>
-        </w:rPr>
-        <w:t>-“</w:t>
-      </w:r>
-      <w:proofErr w:type="gramEnd"/>
-      <w:r>
-        <w:rPr>
-          <w:lang w:val="es-CO"/>
-        </w:rPr>
-        <w:t xml:space="preserve">, agregara los elementos en un árbol </w:t>
-      </w:r>
-      <w:proofErr w:type="spellStart"/>
-      <w:r>
-        <w:rPr>
-          <w:lang w:val="es-CO"/>
-        </w:rPr>
-        <w:t>binareo</w:t>
-      </w:r>
-      <w:proofErr w:type="spellEnd"/>
-      <w:r>
-        <w:rPr>
-          <w:lang w:val="es-CO"/>
-        </w:rPr>
-        <w:t xml:space="preserve">, también se podrá hacer uso de los métodos de ordenamiento Quick </w:t>
-      </w:r>
-      <w:proofErr w:type="spellStart"/>
-      <w:r>
-        <w:rPr>
-          <w:lang w:val="es-CO"/>
-        </w:rPr>
-        <w:t>Sort</w:t>
-      </w:r>
-      <w:proofErr w:type="spellEnd"/>
-      <w:r>
-        <w:rPr>
-          <w:lang w:val="es-CO"/>
-        </w:rPr>
-        <w:t>, o se podrán agregar los elementos en una estructura doblemente enlazada.</w:t>
-      </w:r>
-    </w:p>
-    <w:p>
-      <w:pPr>
+        <w:jc w:val="center"/>
+        <w:rPr>
+          <w:b/>
+          <w:u w:val="single"/>
+          <w:lang w:val="es-CO"/>
+        </w:rPr>
+      </w:pPr>
+      <w:r>
+        <w:rPr>
+          <w:b/>
+          <w:u w:val="single"/>
+          <w:lang w:val="es-CO"/>
+        </w:rPr>
+        <w:t>ALTERNATIVAS DE SOLUCIÓN CREATIVAS:</w:t>
+      </w:r>
+    </w:p>
+    <w:p>
+      <w:pPr>
+        <w:spacing w:before="240"/>
         <w:ind w:left="0" w:firstLine="0"/>
         <w:rPr>
           <w:lang w:val="es-CO"/>
         </w:rPr>
       </w:pPr>
-    </w:p>
-    <w:p>
-      <w:pPr>
+      <w:r>
+        <w:rPr>
+          <w:lang w:val="es-CO"/>
+        </w:rPr>
+        <w:t xml:space="preserve">1)El usuario tiene la </w:t>
+      </w:r>
+      <w:r>
+        <w:rPr>
+          <w:lang w:val="es-CO"/>
+        </w:rPr>
+        <w:t>opción</w:t>
+      </w:r>
+      <w:r>
+        <w:rPr>
+          <w:lang w:val="es-CO"/>
+        </w:rPr>
+        <w:t xml:space="preserve"> de ingresar las entradas por medios manuales. Existen dos posibilidades: por medio de cuadros emergentes y por archivos de texto plano. el usuario verá un cuadro donde </w:t>
+      </w:r>
+      <w:r>
+        <w:rPr>
+          <w:lang w:val="es-CO"/>
+        </w:rPr>
+        <w:t>podrá</w:t>
+      </w:r>
+      <w:r>
+        <w:rPr>
+          <w:lang w:val="es-CO"/>
+        </w:rPr>
+        <w:t xml:space="preserve"> ingresar los </w:t>
+      </w:r>
+      <w:r>
+        <w:rPr>
+          <w:lang w:val="es-CO"/>
+        </w:rPr>
+        <w:t>números</w:t>
+      </w:r>
+      <w:r>
+        <w:rPr>
+          <w:lang w:val="es-CO"/>
+        </w:rPr>
+        <w:t xml:space="preserve"> separados por comas. </w:t>
+      </w:r>
+      <w:r>
+        <w:rPr>
+          <w:lang w:val="es-CO"/>
+        </w:rPr>
+        <w:t>También</w:t>
+      </w:r>
+      <w:r>
+        <w:rPr>
+          <w:lang w:val="es-CO"/>
+        </w:rPr>
+        <w:t xml:space="preserve">, puede elegir la ruta donde tiene su archivo de texto plano con los </w:t>
+      </w:r>
+      <w:r>
+        <w:rPr>
+          <w:lang w:val="es-CO"/>
+        </w:rPr>
+        <w:t>números</w:t>
+      </w:r>
+      <w:r>
+        <w:rPr>
+          <w:lang w:val="es-CO"/>
+        </w:rPr>
+        <w:t xml:space="preserve"> que desea ordenar. Estos </w:t>
+      </w:r>
+      <w:r>
+        <w:rPr>
+          <w:lang w:val="es-CO"/>
+        </w:rPr>
+        <w:t>números</w:t>
+      </w:r>
+      <w:r>
+        <w:rPr>
+          <w:lang w:val="es-CO"/>
+        </w:rPr>
+        <w:t xml:space="preserve">, se agregarán a la lista doblemente enlazada y cuando el usuario decida ordenarlos, los mismos serán procesados por el </w:t>
+      </w:r>
+      <w:r>
+        <w:rPr>
+          <w:lang w:val="es-CO"/>
+        </w:rPr>
+        <w:t>método</w:t>
+      </w:r>
+      <w:r>
+        <w:rPr>
+          <w:lang w:val="es-CO"/>
+        </w:rPr>
+        <w:t xml:space="preserve"> mergesort, selectionsort o shellsort según los criterios establecidos. Finalmente, se mostrarán en una JList la lista de forma ordenada.</w:t>
+      </w:r>
+    </w:p>
+    <w:p>
+      <w:pPr>
+        <w:spacing w:before="240"/>
         <w:ind w:left="0" w:firstLine="0"/>
         <w:rPr>
           <w:lang w:val="es-CO"/>
         </w:rPr>
       </w:pPr>
-      <w:r>
-        <w:rPr>
-          <w:lang w:val="es-CO"/>
-        </w:rPr>
-        <w:t xml:space="preserve">4) La entrada de los elementos será por medio de un </w:t>
-      </w:r>
-      <w:proofErr w:type="spellStart"/>
-      <w:r>
-        <w:rPr>
-          <w:lang w:val="es-CO"/>
-        </w:rPr>
-        <w:t>JTextField</w:t>
-      </w:r>
-      <w:proofErr w:type="spellEnd"/>
-      <w:r>
-        <w:rPr>
-          <w:lang w:val="es-CO"/>
-        </w:rPr>
-        <w:t xml:space="preserve">, el cual una vez ingresados los elementos a </w:t>
-      </w:r>
-      <w:proofErr w:type="gramStart"/>
-      <w:r>
-        <w:rPr>
-          <w:lang w:val="es-CO"/>
-        </w:rPr>
-        <w:t>ordenar ,</w:t>
-      </w:r>
-      <w:proofErr w:type="gramEnd"/>
+    </w:p>
+    <w:p>
+      <w:pPr>
+        <w:spacing w:before="240"/>
+        <w:ind w:left="0" w:firstLine="0"/>
+        <w:rPr>
+          <w:lang w:val="es-CO"/>
+        </w:rPr>
+      </w:pPr>
+      <w:r>
+        <w:rPr>
+          <w:lang w:val="es-CO"/>
+        </w:rPr>
+        <w:tab/>
+        <w:t xml:space="preserve">2)El usuario ingresará los datos por medio de un campo de texto. En él, el usuario </w:t>
+      </w:r>
+      <w:r>
+        <w:rPr>
+          <w:lang w:val="es-CO"/>
+        </w:rPr>
+        <w:t>deberá</w:t>
+      </w:r>
+      <w:r>
+        <w:rPr>
+          <w:lang w:val="es-CO"/>
+        </w:rPr>
+        <w:t xml:space="preserve"> ingresar los números que desea ordenar con un guion que separa uno de otro. Una vez ingresados, se guardarán en un arreglo lineal. Cuando el usuario de la orden de guardar los </w:t>
+      </w:r>
+      <w:r>
+        <w:rPr>
+          <w:lang w:val="es-CO"/>
+        </w:rPr>
+        <w:t>números</w:t>
+      </w:r>
+      <w:r>
+        <w:rPr>
+          <w:lang w:val="es-CO"/>
+        </w:rPr>
+        <w:t xml:space="preserve">, el campo de texto se vaciará. El programa </w:t>
+      </w:r>
+      <w:r>
+        <w:rPr>
+          <w:lang w:val="es-CO"/>
+        </w:rPr>
+        <w:t>deberá</w:t>
+      </w:r>
+      <w:r>
+        <w:rPr>
+          <w:lang w:val="es-CO"/>
+        </w:rPr>
+        <w:t xml:space="preserve"> controlar todo con respecto a si el campo de texto es </w:t>
+      </w:r>
+      <w:r>
+        <w:rPr>
+          <w:lang w:val="es-CO"/>
+        </w:rPr>
+        <w:t>vacío</w:t>
+      </w:r>
+      <w:r>
+        <w:rPr>
+          <w:lang w:val="es-CO"/>
+        </w:rPr>
+        <w:t xml:space="preserve"> o se ingresan datos diferentes a enteros, flotantes y guiones. Luego, cuando el usuario decida ordenar los datos, la lista será ordenada por los </w:t>
+      </w:r>
+      <w:r>
+        <w:rPr>
+          <w:lang w:val="es-CO"/>
+        </w:rPr>
+        <w:t>métodos</w:t>
+      </w:r>
+      <w:r>
+        <w:rPr>
+          <w:lang w:val="es-CO"/>
+        </w:rPr>
+        <w:t xml:space="preserve"> mergesort, quicksort y heapsort, dependiendo los criterios de la complejidad </w:t>
+      </w:r>
+      <w:r>
+        <w:rPr>
+          <w:lang w:val="es-CO"/>
+        </w:rPr>
+        <w:t>asintótica</w:t>
+      </w:r>
+      <w:r>
+        <w:rPr>
+          <w:lang w:val="es-CO"/>
+        </w:rPr>
+        <w:t xml:space="preserve">. Finalmente, se mostrará el arreglo ordenado en un campo de texto y en una lista. </w:t>
+      </w:r>
+      <w:r>
+        <w:rPr>
+          <w:lang w:val="es-CO"/>
+        </w:rPr>
+        <w:t>Además</w:t>
+      </w:r>
+      <w:r>
+        <w:rPr>
+          <w:lang w:val="es-CO"/>
+        </w:rPr>
+        <w:t xml:space="preserve">, mostrará el tiempo de ejecución, el algoritmo utilizado, el </w:t>
+      </w:r>
+      <w:r>
+        <w:rPr>
+          <w:lang w:val="es-CO"/>
+        </w:rPr>
+        <w:t>número</w:t>
+      </w:r>
+      <w:r>
+        <w:rPr>
+          <w:lang w:val="es-CO"/>
+        </w:rPr>
+        <w:t xml:space="preserve"> de entradas ingresadas, y la cantidad de memoria utilizada cada una en una etiqueta.</w:t>
+      </w:r>
+    </w:p>
+    <w:p>
+      <w:pPr>
+        <w:spacing w:before="240"/>
+        <w:ind w:left="0" w:firstLine="0"/>
+        <w:rPr>
+          <w:lang w:val="es-CO"/>
+        </w:rPr>
+      </w:pPr>
+    </w:p>
+    <w:p>
+      <w:pPr>
+        <w:spacing w:before="240"/>
+        <w:ind w:left="0" w:firstLine="0"/>
+        <w:rPr>
+          <w:lang w:val="es-CO"/>
+        </w:rPr>
+      </w:pPr>
+      <w:r>
+        <w:rPr>
+          <w:lang w:val="es-CO"/>
+        </w:rPr>
+        <w:tab/>
+        <w:t xml:space="preserve">3)El usuario ingresará los datos por medio de un campo emergente. Dicho cuadro, aparecerá cuando el usuario de la orden de añadir </w:t>
+      </w:r>
+      <w:r>
+        <w:rPr>
+          <w:lang w:val="es-CO"/>
+        </w:rPr>
+        <w:t>números</w:t>
+      </w:r>
+      <w:r>
+        <w:rPr>
+          <w:lang w:val="es-CO"/>
+        </w:rPr>
+        <w:t xml:space="preserve"> a la lista que desea ordenar. Una condición que debe cumplir el usuario y, el programa hacer que se cumpla, es que los </w:t>
+      </w:r>
+      <w:r>
+        <w:rPr>
+          <w:lang w:val="es-CO"/>
+        </w:rPr>
+        <w:t>números</w:t>
+      </w:r>
+      <w:r>
+        <w:rPr>
+          <w:lang w:val="es-CO"/>
+        </w:rPr>
+        <w:t xml:space="preserve"> deben ir separados por guiones. Los datos serán almacenados en un arreglo lineal. Una vez que el usuario decida ordenar los datos, el programa </w:t>
+      </w:r>
+      <w:r>
+        <w:rPr>
+          <w:lang w:val="es-CO"/>
+        </w:rPr>
+        <w:t>deberá</w:t>
+      </w:r>
+      <w:r>
+        <w:rPr>
+          <w:lang w:val="es-CO"/>
+        </w:rPr>
+        <w:t xml:space="preserve"> determinar si, debe ordenarse por mergesort o quicksort, o bien crear un </w:t>
+      </w:r>
+      <w:r>
+        <w:rPr>
+          <w:lang w:val="es-CO"/>
+        </w:rPr>
+        <w:t>árbol</w:t>
+      </w:r>
+      <w:r>
+        <w:rPr>
+          <w:lang w:val="es-CO"/>
+        </w:rPr>
+        <w:t xml:space="preserve"> binario de </w:t>
+      </w:r>
+      <w:r>
+        <w:rPr>
+          <w:lang w:val="es-CO"/>
+        </w:rPr>
+        <w:t>búsqueda</w:t>
+      </w:r>
+      <w:r>
+        <w:rPr>
+          <w:lang w:val="es-CO"/>
+        </w:rPr>
+        <w:t xml:space="preserve"> y usar el método de post order o in order para devolver el arreglo ordenado, dependiendo de los criterios de la complejidad </w:t>
+      </w:r>
+      <w:r>
+        <w:rPr>
+          <w:lang w:val="es-CO"/>
+        </w:rPr>
+        <w:t>asintótica</w:t>
+      </w:r>
+      <w:r>
+        <w:rPr>
+          <w:lang w:val="es-CO"/>
+        </w:rPr>
+        <w:t xml:space="preserve">. Posteriormente, se mostrará el arreglo ordenado en un campo de texto donde también se verá que estrategia se </w:t>
+      </w:r>
+      <w:r>
+        <w:rPr>
+          <w:lang w:val="es-CO"/>
+        </w:rPr>
+        <w:t>implementó</w:t>
+      </w:r>
+      <w:r>
+        <w:rPr>
+          <w:lang w:val="es-CO"/>
+        </w:rPr>
+        <w:t xml:space="preserve">, cuanto tiempo tardó en realizar la </w:t>
+      </w:r>
+      <w:r>
+        <w:rPr>
+          <w:lang w:val="es-CO"/>
+        </w:rPr>
+        <w:t>operación</w:t>
+      </w:r>
+      <w:r>
+        <w:rPr>
+          <w:lang w:val="es-CO"/>
+        </w:rPr>
+        <w:t>, los recursos de memoria que se utilizaron y la cantidad de datos ingresados. Finalmente, se exporta un archivo de texto plano con los números ordenados, el método que lo ordeno, el tiempo que se demoró, la cantidad de entradas que se ingresaron y el total de memoria utilizada.</w:t>
+      </w:r>
+    </w:p>
+    <w:p>
+      <w:pPr>
+        <w:spacing w:before="240"/>
+        <w:ind w:left="0" w:firstLine="0"/>
+        <w:rPr>
+          <w:lang w:val="es-CO"/>
+        </w:rPr>
+      </w:pPr>
+    </w:p>
+    <w:p>
+      <w:pPr>
+        <w:spacing w:before="240"/>
+        <w:ind w:left="0" w:firstLine="0"/>
+        <w:rPr>
+          <w:lang w:val="es-CO"/>
+        </w:rPr>
+      </w:pPr>
+      <w:r>
+        <w:rPr>
+          <w:lang w:val="es-CO"/>
+        </w:rPr>
+        <w:tab/>
+        <w:t xml:space="preserve">4)El usuario deberá ingresar los datos que desea ordenar por medio de un archivo de texto plano. El programa tendrá un campo donde el usuario </w:t>
+      </w:r>
+      <w:r>
+        <w:rPr>
+          <w:lang w:val="es-CO"/>
+        </w:rPr>
+        <w:t>podrá</w:t>
+      </w:r>
+      <w:r>
+        <w:rPr>
+          <w:lang w:val="es-CO"/>
+        </w:rPr>
+        <w:t xml:space="preserve"> ingresar la ruta de su archivo y por medio de un botón se </w:t>
+      </w:r>
+      <w:r>
+        <w:rPr>
+          <w:lang w:val="es-CO"/>
+        </w:rPr>
+        <w:t>leerá. Los</w:t>
+      </w:r>
       <w:r>
         <w:rPr>
           <w:lang w:val="es-CO"/>
         </w:rPr>
         <w:t xml:space="preserve"> </w:t>
       </w:r>
-      <w:proofErr w:type="spellStart"/>
-      <w:r>
-        <w:rPr>
-          <w:lang w:val="es-CO"/>
-        </w:rPr>
-        <w:t>hara</w:t>
-      </w:r>
-      <w:proofErr w:type="spellEnd"/>
-      <w:r>
-        <w:rPr>
-          <w:lang w:val="es-CO"/>
-        </w:rPr>
-        <w:t xml:space="preserve"> llamado a los métodos </w:t>
-      </w:r>
-      <w:proofErr w:type="spellStart"/>
-      <w:r>
-        <w:rPr>
-          <w:lang w:val="es-CO"/>
-        </w:rPr>
-        <w:t>Merge</w:t>
-      </w:r>
-      <w:proofErr w:type="spellEnd"/>
+      <w:r>
+        <w:rPr>
+          <w:lang w:val="es-CO"/>
+        </w:rPr>
+        <w:t>números</w:t>
+      </w:r>
+      <w:r>
+        <w:rPr>
+          <w:lang w:val="es-CO"/>
+        </w:rPr>
+        <w:t xml:space="preserve"> en este archivo deben separados por un guion y los decimales deben tener punto. Si no se encuentra </w:t>
+      </w:r>
+      <w:r>
+        <w:rPr>
+          <w:lang w:val="es-CO"/>
+        </w:rPr>
+        <w:t>ningún</w:t>
+      </w:r>
+      <w:r>
+        <w:rPr>
+          <w:lang w:val="es-CO"/>
+        </w:rPr>
+        <w:t xml:space="preserve"> error una vez terminado el proceso de leer el </w:t>
+      </w:r>
+      <w:r>
+        <w:rPr>
+          <w:lang w:val="es-CO"/>
+        </w:rPr>
+        <w:t>archivo, se</w:t>
+      </w:r>
       <w:r>
         <w:rPr>
           <w:lang w:val="es-CO"/>
         </w:rPr>
         <w:t xml:space="preserve"> </w:t>
       </w:r>
-      <w:proofErr w:type="spellStart"/>
-      <w:r>
-        <w:rPr>
-          <w:lang w:val="es-CO"/>
-        </w:rPr>
-        <w:t>Sort</w:t>
-      </w:r>
-      <w:proofErr w:type="spellEnd"/>
-      <w:r>
-        <w:rPr>
-          <w:lang w:val="es-CO"/>
-        </w:rPr>
-        <w:t xml:space="preserve">, Selección. Una vez los </w:t>
-      </w:r>
-      <w:proofErr w:type="spellStart"/>
-      <w:r>
-        <w:rPr>
-          <w:lang w:val="es-CO"/>
-        </w:rPr>
-        <w:t>elemtos</w:t>
-      </w:r>
-      <w:proofErr w:type="spellEnd"/>
+      <w:r>
+        <w:rPr>
+          <w:lang w:val="es-CO"/>
+        </w:rPr>
+        <w:t>almacenarán</w:t>
+      </w:r>
+      <w:r>
+        <w:rPr>
+          <w:lang w:val="es-CO"/>
+        </w:rPr>
+        <w:t xml:space="preserve"> los datos en un arreglo lineal en el programa y se mostrarán en un campo de texto. En el caso de que se presente algún problema leyendo el archivo, el programa </w:t>
+      </w:r>
+      <w:r>
+        <w:rPr>
+          <w:lang w:val="es-CO"/>
+        </w:rPr>
+        <w:t>proveerá</w:t>
+      </w:r>
+      <w:r>
+        <w:rPr>
+          <w:lang w:val="es-CO"/>
+        </w:rPr>
+        <w:t xml:space="preserve"> al usuario una indicación sobre el causante del problema. Una vez el usuario decida ordenar los datos, </w:t>
+      </w:r>
+      <w:r>
+        <w:rPr>
+          <w:lang w:val="es-CO"/>
+        </w:rPr>
+        <w:t>deberá</w:t>
+      </w:r>
+      <w:r>
+        <w:rPr>
+          <w:lang w:val="es-CO"/>
+        </w:rPr>
+        <w:t xml:space="preserve"> presionar el </w:t>
+      </w:r>
+      <w:r>
+        <w:rPr>
+          <w:lang w:val="es-CO"/>
+        </w:rPr>
+        <w:t>botón</w:t>
+      </w:r>
+      <w:r>
+        <w:rPr>
+          <w:lang w:val="es-CO"/>
+        </w:rPr>
+        <w:t xml:space="preserve"> de ordenar. Hecho esto, el arreglo será procesado por los </w:t>
+      </w:r>
+      <w:r>
+        <w:rPr>
+          <w:lang w:val="es-CO"/>
+        </w:rPr>
+        <w:t>métodos</w:t>
+      </w:r>
+      <w:r>
+        <w:rPr>
+          <w:lang w:val="es-CO"/>
+        </w:rPr>
+        <w:t xml:space="preserve"> heapsort, shellsort o mergesort, dependiendo los criterios </w:t>
+      </w:r>
+      <w:r>
+        <w:rPr>
+          <w:lang w:val="es-CO"/>
+        </w:rPr>
+        <w:t>del</w:t>
+      </w:r>
       <w:r>
         <w:rPr>
           <w:lang w:val="es-CO"/>
         </w:rPr>
         <w:t xml:space="preserve"> </w:t>
       </w:r>
-      <w:proofErr w:type="spellStart"/>
-      <w:r>
-        <w:rPr>
-          <w:lang w:val="es-CO"/>
-        </w:rPr>
-        <w:t>enten</w:t>
-      </w:r>
-      <w:proofErr w:type="spellEnd"/>
-      <w:r>
-        <w:rPr>
-          <w:lang w:val="es-CO"/>
-        </w:rPr>
-        <w:t xml:space="preserve"> organizados, estos serán mostrados por </w:t>
-      </w:r>
-      <w:proofErr w:type="gramStart"/>
-      <w:r>
-        <w:rPr>
-          <w:lang w:val="es-CO"/>
-        </w:rPr>
-        <w:t>medio  de</w:t>
-      </w:r>
-      <w:proofErr w:type="gramEnd"/>
-      <w:r>
-        <w:rPr>
-          <w:lang w:val="es-CO"/>
-        </w:rPr>
-        <w:t xml:space="preserve"> un campo de Texto o por medio de una lista.</w:t>
-      </w:r>
-    </w:p>
-    <w:p>
-      <w:pPr>
-        <w:ind w:left="0" w:firstLine="0"/>
-        <w:rPr>
-          <w:lang w:val="es-CO"/>
-        </w:rPr>
-      </w:pPr>
-    </w:p>
-    <w:p>
-      <w:pPr>
-        <w:ind w:left="0" w:firstLine="0"/>
-        <w:rPr>
-          <w:lang w:val="es-CO"/>
-        </w:rPr>
-      </w:pPr>
-      <w:r>
-        <w:rPr>
-          <w:lang w:val="es-CO"/>
-        </w:rPr>
-        <w:t>5) Los elementos a Ordenar serán introducidos al programa por medio de un cuadro emergente, y una vez introducidos estos serán guardados como una lista doblemente enlazada</w:t>
-      </w:r>
-      <w:r>
-        <w:rPr>
-          <w:lang w:val="es-CO"/>
-        </w:rPr>
-        <w:t xml:space="preserve">, los cuales podrán ser ordenador por medio de los métodos </w:t>
-      </w:r>
-      <w:proofErr w:type="spellStart"/>
-      <w:r>
-        <w:rPr>
-          <w:lang w:val="es-CO"/>
-        </w:rPr>
-        <w:t>Merge</w:t>
-      </w:r>
-      <w:proofErr w:type="spellEnd"/>
+      <w:r>
+        <w:rPr>
+          <w:lang w:val="es-CO"/>
+        </w:rPr>
+        <w:t>análisis</w:t>
+      </w:r>
       <w:r>
         <w:rPr>
           <w:lang w:val="es-CO"/>
         </w:rPr>
         <w:t xml:space="preserve"> </w:t>
       </w:r>
-      <w:proofErr w:type="spellStart"/>
-      <w:r>
-        <w:rPr>
-          <w:lang w:val="es-CO"/>
-        </w:rPr>
-        <w:t>Sort</w:t>
-      </w:r>
-      <w:proofErr w:type="spellEnd"/>
-      <w:r>
-        <w:rPr>
-          <w:lang w:val="es-CO"/>
-        </w:rPr>
-        <w:t xml:space="preserve"> y Seleccion</w:t>
+      <w:r>
+        <w:rPr>
+          <w:lang w:val="es-CO"/>
+        </w:rPr>
+        <w:t>asintótico</w:t>
+      </w:r>
+      <w:r>
+        <w:rPr>
+          <w:lang w:val="es-CO"/>
+        </w:rPr>
+        <w:t>. Finalmente, se mostrará</w:t>
       </w:r>
       <w:bookmarkStart w:id="0" w:name="_GoBack"/>
       <w:bookmarkEnd w:id="0"/>
@@ -5913,21 +6033,7 @@
         <w:rPr>
           <w:lang w:val="es-CO"/>
         </w:rPr>
-        <w:t xml:space="preserve"> y serán </w:t>
-      </w:r>
-      <w:proofErr w:type="spellStart"/>
-      <w:r>
-        <w:rPr>
-          <w:lang w:val="es-CO"/>
-        </w:rPr>
-        <w:t>scados</w:t>
-      </w:r>
-      <w:proofErr w:type="spellEnd"/>
-      <w:r>
-        <w:rPr>
-          <w:lang w:val="es-CO"/>
-        </w:rPr>
-        <w:t xml:space="preserve"> por medio de un campo de texto.</w:t>
+        <w:t xml:space="preserve"> una etiqueta indicando el método que soluciono el problema, el tiempo empleado, la cantidad de datos ingresados y el total de memoria utilizada y una lista con los datos ordenados.</w:t>
       </w:r>
     </w:p>
     <w:p>
@@ -5938,82 +6044,6 @@
           <w:lang w:val="es-CO"/>
         </w:rPr>
       </w:pPr>
-      <w:r>
-        <w:rPr>
-          <w:lang w:val="es-CO"/>
-        </w:rPr>
-        <w:t xml:space="preserve">6) Los elementos a Ordenar serán introducidos al programa por medio de un Archivo de texto, estos serán </w:t>
-      </w:r>
-      <w:proofErr w:type="spellStart"/>
-      <w:r>
-        <w:rPr>
-          <w:lang w:val="es-CO"/>
-        </w:rPr>
-        <w:t>leidos</w:t>
-      </w:r>
-      <w:proofErr w:type="spellEnd"/>
-      <w:r>
-        <w:rPr>
-          <w:lang w:val="es-CO"/>
-        </w:rPr>
-        <w:t xml:space="preserve"> e ingresados como una lista doblemente enlazada, los cuales serán ordenados por medio de los métodos </w:t>
-      </w:r>
-      <w:proofErr w:type="spellStart"/>
-      <w:r>
-        <w:rPr>
-          <w:lang w:val="es-CO"/>
-        </w:rPr>
-        <w:t>Merge</w:t>
-      </w:r>
-      <w:proofErr w:type="spellEnd"/>
-      <w:r>
-        <w:rPr>
-          <w:lang w:val="es-CO"/>
-        </w:rPr>
-        <w:t xml:space="preserve"> </w:t>
-      </w:r>
-      <w:proofErr w:type="spellStart"/>
-      <w:r>
-        <w:rPr>
-          <w:lang w:val="es-CO"/>
-        </w:rPr>
-        <w:t>Sort</w:t>
-      </w:r>
-      <w:proofErr w:type="spellEnd"/>
-      <w:r>
-        <w:rPr>
-          <w:lang w:val="es-CO"/>
-        </w:rPr>
-        <w:t xml:space="preserve"> y Quick </w:t>
-      </w:r>
-      <w:proofErr w:type="spellStart"/>
-      <w:r>
-        <w:rPr>
-          <w:lang w:val="es-CO"/>
-        </w:rPr>
-        <w:t>Sort</w:t>
-      </w:r>
-      <w:proofErr w:type="spellEnd"/>
-      <w:r>
-        <w:rPr>
-          <w:lang w:val="es-CO"/>
-        </w:rPr>
-        <w:t xml:space="preserve">. Una vez ya ordenados serán mostrados en el </w:t>
-      </w:r>
-      <w:proofErr w:type="spellStart"/>
-      <w:r>
-        <w:rPr>
-          <w:lang w:val="es-CO"/>
-        </w:rPr>
-        <w:t>sitema</w:t>
-      </w:r>
-      <w:proofErr w:type="spellEnd"/>
-      <w:r>
-        <w:rPr>
-          <w:lang w:val="es-CO"/>
-        </w:rPr>
-        <w:t xml:space="preserve"> por medio de un cuadro emergente.</w:t>
-      </w:r>
     </w:p>
     <w:p>
       <w:pPr>
@@ -6023,6 +6053,483 @@
           <w:lang w:val="es-CO"/>
         </w:rPr>
       </w:pPr>
+      <w:r>
+        <w:rPr>
+          <w:lang w:val="es-CO"/>
+        </w:rPr>
+        <w:tab/>
+        <w:t xml:space="preserve">5)El usuario </w:t>
+      </w:r>
+      <w:r>
+        <w:rPr>
+          <w:lang w:val="es-CO"/>
+        </w:rPr>
+        <w:t>deberá</w:t>
+      </w:r>
+      <w:r>
+        <w:rPr>
+          <w:lang w:val="es-CO"/>
+        </w:rPr>
+        <w:t xml:space="preserve"> ingresar los datos que desea ordenar definiendo la ruta de su archivo de texto plano con los datos. El programa tendrá un </w:t>
+      </w:r>
+      <w:r>
+        <w:rPr>
+          <w:lang w:val="es-CO"/>
+        </w:rPr>
+        <w:t>botón</w:t>
+      </w:r>
+      <w:r>
+        <w:rPr>
+          <w:lang w:val="es-CO"/>
+        </w:rPr>
+        <w:t xml:space="preserve"> que permite mostrar un cuadro emergente. Permitiendo </w:t>
+      </w:r>
+      <w:r>
+        <w:rPr>
+          <w:lang w:val="es-CO"/>
+        </w:rPr>
+        <w:t>así</w:t>
+      </w:r>
+      <w:r>
+        <w:rPr>
+          <w:lang w:val="es-CO"/>
+        </w:rPr>
+        <w:t xml:space="preserve">, que el usuario ingrese la ruta de su archivo. Una vez terminado el proceso de leer el archivo, si no se encuentra </w:t>
+      </w:r>
+      <w:r>
+        <w:rPr>
+          <w:lang w:val="es-CO"/>
+        </w:rPr>
+        <w:t>ningún</w:t>
+      </w:r>
+      <w:r>
+        <w:rPr>
+          <w:lang w:val="es-CO"/>
+        </w:rPr>
+        <w:t xml:space="preserve"> error, se procede a almacenar los datos en un arreglo doblemente enlazado. </w:t>
+      </w:r>
+      <w:r>
+        <w:rPr>
+          <w:lang w:val="es-CO"/>
+        </w:rPr>
+        <w:t>En caso de que</w:t>
+      </w:r>
+      <w:r>
+        <w:rPr>
+          <w:lang w:val="es-CO"/>
+        </w:rPr>
+        <w:t xml:space="preserve"> se encuentre un error, el programa </w:t>
+      </w:r>
+      <w:r>
+        <w:rPr>
+          <w:lang w:val="es-CO"/>
+        </w:rPr>
+        <w:t>proveerá</w:t>
+      </w:r>
+      <w:r>
+        <w:rPr>
+          <w:lang w:val="es-CO"/>
+        </w:rPr>
+        <w:t xml:space="preserve"> al usuario un mensaje con la causa del error. Los </w:t>
+      </w:r>
+      <w:r>
+        <w:rPr>
+          <w:lang w:val="es-CO"/>
+        </w:rPr>
+        <w:t>números</w:t>
+      </w:r>
+      <w:r>
+        <w:rPr>
+          <w:lang w:val="es-CO"/>
+        </w:rPr>
+        <w:t xml:space="preserve"> en este archivo deben separados por un guion y los decimales deben tener punto. Cuando el usuario decida ordenar el arreglo, solo deberá oprimir el botón de ordenar datos. Una vez realizada esta acción, el programa decidirá usar el selectionSort, Shellsort o implementar una tabla hash para ordenar los números dependiendo los criterios del </w:t>
+      </w:r>
+      <w:r>
+        <w:rPr>
+          <w:lang w:val="es-CO"/>
+        </w:rPr>
+        <w:t>análisis</w:t>
+      </w:r>
+      <w:r>
+        <w:rPr>
+          <w:lang w:val="es-CO"/>
+        </w:rPr>
+        <w:t xml:space="preserve"> </w:t>
+      </w:r>
+      <w:r>
+        <w:rPr>
+          <w:lang w:val="es-CO"/>
+        </w:rPr>
+        <w:t>asintótico</w:t>
+      </w:r>
+      <w:r>
+        <w:rPr>
+          <w:lang w:val="es-CO"/>
+        </w:rPr>
+        <w:t xml:space="preserve">. Finalmente, se mostrará la lista ordenada en una lista y un campo de texto con la información de qué algoritmo o estructura se </w:t>
+      </w:r>
+      <w:r>
+        <w:rPr>
+          <w:lang w:val="es-CO"/>
+        </w:rPr>
+        <w:t>usó</w:t>
+      </w:r>
+      <w:r>
+        <w:rPr>
+          <w:lang w:val="es-CO"/>
+        </w:rPr>
+        <w:t>, el tiempo de ejecución, el espacio en memoria utilizado y el número de entradas que se ingresaron.</w:t>
+      </w:r>
+    </w:p>
+    <w:p>
+      <w:pPr>
+        <w:spacing w:before="240"/>
+        <w:ind w:left="0" w:firstLine="0"/>
+        <w:rPr>
+          <w:lang w:val="es-CO"/>
+        </w:rPr>
+      </w:pPr>
+    </w:p>
+    <w:p>
+      <w:pPr>
+        <w:spacing w:before="240"/>
+        <w:ind w:left="0" w:firstLine="0"/>
+        <w:rPr>
+          <w:lang w:val="es-CO"/>
+        </w:rPr>
+      </w:pPr>
+      <w:r>
+        <w:rPr>
+          <w:lang w:val="es-CO"/>
+        </w:rPr>
+        <w:tab/>
+        <w:t xml:space="preserve">6)El usuario </w:t>
+      </w:r>
+      <w:r>
+        <w:rPr>
+          <w:lang w:val="es-CO"/>
+        </w:rPr>
+        <w:t>deberá</w:t>
+      </w:r>
+      <w:r>
+        <w:rPr>
+          <w:lang w:val="es-CO"/>
+        </w:rPr>
+        <w:t xml:space="preserve"> ingresar los datos que desea ordenar </w:t>
+      </w:r>
+      <w:r>
+        <w:rPr>
+          <w:lang w:val="es-CO"/>
+        </w:rPr>
+        <w:t>escribiéndolos</w:t>
+      </w:r>
+      <w:r>
+        <w:rPr>
+          <w:lang w:val="es-CO"/>
+        </w:rPr>
+        <w:t xml:space="preserve"> en un campo de texto. Él deberá separar los </w:t>
+      </w:r>
+      <w:r>
+        <w:rPr>
+          <w:lang w:val="es-CO"/>
+        </w:rPr>
+        <w:t>números</w:t>
+      </w:r>
+      <w:r>
+        <w:rPr>
+          <w:lang w:val="es-CO"/>
+        </w:rPr>
+        <w:t xml:space="preserve"> por guiones y escribir los decimales con un punto (.). Una vez haya escrito los números que desea ordenar, se procederá a ingresarlos en un arreglo lineal. Una vez realizado este ingreso y comprobado que el usuario no haya ingresado un valor diferente a decimales, enteros y guiones, el programa limpiará el campo de texto, permitiendo </w:t>
+      </w:r>
+      <w:r>
+        <w:rPr>
+          <w:lang w:val="es-CO"/>
+        </w:rPr>
+        <w:t>así</w:t>
+      </w:r>
+      <w:r>
+        <w:rPr>
+          <w:lang w:val="es-CO"/>
+        </w:rPr>
+        <w:t xml:space="preserve"> que el usuario pueda agregar más </w:t>
+      </w:r>
+      <w:r>
+        <w:rPr>
+          <w:lang w:val="es-CO"/>
+        </w:rPr>
+        <w:t>números</w:t>
+      </w:r>
+      <w:r>
+        <w:rPr>
+          <w:lang w:val="es-CO"/>
+        </w:rPr>
+        <w:t xml:space="preserve"> a su arreglo. Cuando el usuario decida ordenar los datos, deberá presionar el </w:t>
+      </w:r>
+      <w:r>
+        <w:rPr>
+          <w:lang w:val="es-CO"/>
+        </w:rPr>
+        <w:t>botón</w:t>
+      </w:r>
+      <w:r>
+        <w:rPr>
+          <w:lang w:val="es-CO"/>
+        </w:rPr>
+        <w:t xml:space="preserve"> de "ordenar datos". </w:t>
+      </w:r>
+      <w:r>
+        <w:rPr>
+          <w:lang w:val="es-CO"/>
+        </w:rPr>
+        <w:t>Después</w:t>
+      </w:r>
+      <w:r>
+        <w:rPr>
+          <w:lang w:val="es-CO"/>
+        </w:rPr>
+        <w:t xml:space="preserve"> de dar la orden de empezar a ordenar, el programa </w:t>
+      </w:r>
+      <w:r>
+        <w:rPr>
+          <w:lang w:val="es-CO"/>
+        </w:rPr>
+        <w:t>elegirá</w:t>
+      </w:r>
+      <w:r>
+        <w:rPr>
+          <w:lang w:val="es-CO"/>
+        </w:rPr>
+        <w:t xml:space="preserve"> si procesar el arreglo con el </w:t>
+      </w:r>
+      <w:r>
+        <w:rPr>
+          <w:lang w:val="es-CO"/>
+        </w:rPr>
+        <w:t>método</w:t>
+      </w:r>
+      <w:r>
+        <w:rPr>
+          <w:lang w:val="es-CO"/>
+        </w:rPr>
+        <w:t xml:space="preserve"> heapsort, crear un </w:t>
+      </w:r>
+      <w:r>
+        <w:rPr>
+          <w:lang w:val="es-CO"/>
+        </w:rPr>
+        <w:t>árbol</w:t>
+      </w:r>
+      <w:r>
+        <w:rPr>
+          <w:lang w:val="es-CO"/>
+        </w:rPr>
+        <w:t xml:space="preserve"> binario o una tabla hash dependiendo los criterios del </w:t>
+      </w:r>
+      <w:r>
+        <w:rPr>
+          <w:lang w:val="es-CO"/>
+        </w:rPr>
+        <w:t>análisis</w:t>
+      </w:r>
+      <w:r>
+        <w:rPr>
+          <w:lang w:val="es-CO"/>
+        </w:rPr>
+        <w:t xml:space="preserve"> </w:t>
+      </w:r>
+      <w:r>
+        <w:rPr>
+          <w:lang w:val="es-CO"/>
+        </w:rPr>
+        <w:t>asintótico</w:t>
+      </w:r>
+      <w:r>
+        <w:rPr>
+          <w:lang w:val="es-CO"/>
+        </w:rPr>
+        <w:t xml:space="preserve">. Luego, los </w:t>
+      </w:r>
+      <w:r>
+        <w:rPr>
+          <w:lang w:val="es-CO"/>
+        </w:rPr>
+        <w:t>números</w:t>
+      </w:r>
+      <w:r>
+        <w:rPr>
+          <w:lang w:val="es-CO"/>
+        </w:rPr>
+        <w:t xml:space="preserve"> ordenados se verán en un campo de texto donde se mostrará el arreglo ordenado, la estrategia que proceso el problema, el tiempo que se </w:t>
+      </w:r>
+      <w:r>
+        <w:rPr>
+          <w:lang w:val="es-CO"/>
+        </w:rPr>
+        <w:t>tomó</w:t>
+      </w:r>
+      <w:r>
+        <w:rPr>
+          <w:lang w:val="es-CO"/>
+        </w:rPr>
+        <w:t xml:space="preserve">, los recursos de memoria que utilizó y el </w:t>
+      </w:r>
+      <w:r>
+        <w:rPr>
+          <w:lang w:val="es-CO"/>
+        </w:rPr>
+        <w:t>número</w:t>
+      </w:r>
+      <w:r>
+        <w:rPr>
+          <w:lang w:val="es-CO"/>
+        </w:rPr>
+        <w:t xml:space="preserve"> de entradas registradas. Finalmente, se exportará un archivo de texto plano con los datos antes mencionados.</w:t>
+      </w:r>
+    </w:p>
+    <w:p>
+      <w:pPr>
+        <w:spacing w:before="240"/>
+        <w:ind w:left="0" w:firstLine="0"/>
+        <w:rPr>
+          <w:lang w:val="es-CO"/>
+        </w:rPr>
+      </w:pPr>
+    </w:p>
+    <w:p>
+      <w:pPr>
+        <w:spacing w:before="240"/>
+        <w:ind w:left="0" w:firstLine="0"/>
+        <w:rPr>
+          <w:lang w:val="es-CO"/>
+        </w:rPr>
+      </w:pPr>
+      <w:r>
+        <w:rPr>
+          <w:lang w:val="es-CO"/>
+        </w:rPr>
+        <w:tab/>
+        <w:t xml:space="preserve">7)El </w:t>
+      </w:r>
+      <w:r>
+        <w:rPr>
+          <w:lang w:val="es-CO"/>
+        </w:rPr>
+        <w:t>usuario</w:t>
+      </w:r>
+      <w:r>
+        <w:rPr>
+          <w:lang w:val="es-CO"/>
+        </w:rPr>
+        <w:t xml:space="preserve"> </w:t>
+      </w:r>
+      <w:r>
+        <w:rPr>
+          <w:lang w:val="es-CO"/>
+        </w:rPr>
+        <w:t>deberá</w:t>
+      </w:r>
+      <w:r>
+        <w:rPr>
+          <w:lang w:val="es-CO"/>
+        </w:rPr>
+        <w:t xml:space="preserve"> ingresar los datos que desea ordenar ya sea </w:t>
+      </w:r>
+      <w:r>
+        <w:rPr>
+          <w:lang w:val="es-CO"/>
+        </w:rPr>
+        <w:t>especificando</w:t>
+      </w:r>
+      <w:r>
+        <w:rPr>
+          <w:lang w:val="es-CO"/>
+        </w:rPr>
+        <w:t xml:space="preserve"> la ruta de un archivo donde tenga el arreglo de número que desea ordenar (deben estar separados por guiones y los decimales deben usar punto), o </w:t>
+      </w:r>
+      <w:r>
+        <w:rPr>
+          <w:lang w:val="es-CO"/>
+        </w:rPr>
+        <w:t>escribiéndolos</w:t>
+      </w:r>
+      <w:r>
+        <w:rPr>
+          <w:lang w:val="es-CO"/>
+        </w:rPr>
+        <w:t xml:space="preserve"> de forma manual en un campo de texto. Si el usuario desea ingresar los datos por medio de un archivo de texto, el programa mostrará un campo de texto donde podrá definir la ruta del archivo. Si el usuario ingreso el arreglo por un archivo de texto, el programa evaluará si no se ha cometido </w:t>
+      </w:r>
+      <w:r>
+        <w:rPr>
+          <w:lang w:val="es-CO"/>
+        </w:rPr>
+        <w:t>ningún</w:t>
+      </w:r>
+      <w:r>
+        <w:rPr>
+          <w:lang w:val="es-CO"/>
+        </w:rPr>
+        <w:t xml:space="preserve"> error, tanto en la ruta como en los datos introducidos. Por otro lado, si el usuario lo ingreso manualmente, el programa debe verificar si no hay </w:t>
+      </w:r>
+      <w:r>
+        <w:rPr>
+          <w:lang w:val="es-CO"/>
+        </w:rPr>
+        <w:t>ningún</w:t>
+      </w:r>
+      <w:r>
+        <w:rPr>
+          <w:lang w:val="es-CO"/>
+        </w:rPr>
+        <w:t xml:space="preserve"> error en la entrada. A </w:t>
+      </w:r>
+      <w:r>
+        <w:rPr>
+          <w:lang w:val="es-CO"/>
+        </w:rPr>
+        <w:t>continuación</w:t>
+      </w:r>
+      <w:r>
+        <w:rPr>
+          <w:lang w:val="es-CO"/>
+        </w:rPr>
+        <w:t xml:space="preserve">, se lleva a almacenar todos los números en un arreglo lineal. Cuando el usuario decida ordenar los datos, el programa deberá elegir si usar el mergesort, heapsort o quicksort para ordenar el arreglo en base a los criterios del </w:t>
+      </w:r>
+      <w:r>
+        <w:rPr>
+          <w:lang w:val="es-CO"/>
+        </w:rPr>
+        <w:t>análisis</w:t>
+      </w:r>
+      <w:r>
+        <w:rPr>
+          <w:lang w:val="es-CO"/>
+        </w:rPr>
+        <w:t xml:space="preserve"> </w:t>
+      </w:r>
+      <w:r>
+        <w:rPr>
+          <w:lang w:val="es-CO"/>
+        </w:rPr>
+        <w:t>asintótico</w:t>
+      </w:r>
+      <w:r>
+        <w:rPr>
+          <w:lang w:val="es-CO"/>
+        </w:rPr>
+        <w:t xml:space="preserve">. Una vez ordenado el arreglo, el programa mostrará en una lista dicho arreglo. </w:t>
+      </w:r>
+      <w:r>
+        <w:rPr>
+          <w:lang w:val="es-CO"/>
+        </w:rPr>
+        <w:t>Además</w:t>
+      </w:r>
+      <w:r>
+        <w:rPr>
+          <w:lang w:val="es-CO"/>
+        </w:rPr>
+        <w:t>, mostrará la estrategia que soluciono el problema, el tiempo empleado, los recursos de memoria usados y la cantidad de datos que se evaluaron. Finalmente, el programa le permitirá al usuario exportar un reporte con los datos antes mencionados.</w:t>
+      </w:r>
     </w:p>
     <w:sectPr>
       <w:pgSz w:w="12240" w:h="15840"/>
@@ -7485,10 +7992,10 @@
       <w:lang w:val="es-419"/>
     </w:rPr>
   </w:style>
-  <w:style w:type="paragraph" w:styleId="Heading1">
+  <w:style w:type="paragraph" w:styleId="Ttulo1">
     <w:name w:val="heading 1"/>
     <w:next w:val="Normal"/>
-    <w:link w:val="Heading1Char"/>
+    <w:link w:val="Ttulo1Car"/>
     <w:uiPriority w:val="9"/>
     <w:unhideWhenUsed/>
     <w:qFormat/>
@@ -7505,10 +8012,10 @@
       <w:color w:val="000000"/>
     </w:rPr>
   </w:style>
-  <w:style w:type="paragraph" w:styleId="Heading2">
+  <w:style w:type="paragraph" w:styleId="Ttulo2">
     <w:name w:val="heading 2"/>
     <w:next w:val="Normal"/>
-    <w:link w:val="Heading2Char"/>
+    <w:link w:val="Ttulo2Car"/>
     <w:uiPriority w:val="9"/>
     <w:unhideWhenUsed/>
     <w:qFormat/>
@@ -7526,13 +8033,13 @@
       <w:u w:val="single" w:color="000000"/>
     </w:rPr>
   </w:style>
-  <w:style w:type="character" w:default="1" w:styleId="DefaultParagraphFont">
+  <w:style w:type="character" w:default="1" w:styleId="Fuentedeprrafopredeter">
     <w:name w:val="Default Paragraph Font"/>
     <w:uiPriority w:val="1"/>
     <w:semiHidden/>
     <w:unhideWhenUsed/>
   </w:style>
-  <w:style w:type="table" w:default="1" w:styleId="TableNormal">
+  <w:style w:type="table" w:default="1" w:styleId="Tablanormal">
     <w:name w:val="Normal Table"/>
     <w:uiPriority w:val="99"/>
     <w:semiHidden/>
@@ -7547,15 +8054,15 @@
       </w:tblCellMar>
     </w:tblPr>
   </w:style>
-  <w:style w:type="numbering" w:default="1" w:styleId="NoList">
+  <w:style w:type="numbering" w:default="1" w:styleId="Sinlista">
     <w:name w:val="No List"/>
     <w:uiPriority w:val="99"/>
     <w:semiHidden/>
     <w:unhideWhenUsed/>
   </w:style>
-  <w:style w:type="character" w:customStyle="1" w:styleId="Heading1Char">
-    <w:name w:val="Heading 1 Char"/>
-    <w:link w:val="Heading1"/>
+  <w:style w:type="character" w:customStyle="1" w:styleId="Ttulo1Car">
+    <w:name w:val="Título 1 Car"/>
+    <w:link w:val="Ttulo1"/>
     <w:rPr>
       <w:rFonts w:ascii="Arial" w:eastAsia="Arial" w:hAnsi="Arial" w:cs="Arial"/>
       <w:b/>
@@ -7563,9 +8070,9 @@
       <w:sz w:val="22"/>
     </w:rPr>
   </w:style>
-  <w:style w:type="character" w:customStyle="1" w:styleId="Heading2Char">
-    <w:name w:val="Heading 2 Char"/>
-    <w:link w:val="Heading2"/>
+  <w:style w:type="character" w:customStyle="1" w:styleId="Ttulo2Car">
+    <w:name w:val="Título 2 Car"/>
+    <w:link w:val="Ttulo2"/>
     <w:rPr>
       <w:rFonts w:ascii="Arial" w:eastAsia="Arial" w:hAnsi="Arial" w:cs="Arial"/>
       <w:i/>
@@ -7640,7 +8147,7 @@
       <w:szCs w:val="24"/>
     </w:rPr>
   </w:style>
-  <w:style w:type="paragraph" w:styleId="ListParagraph">
+  <w:style w:type="paragraph" w:styleId="Prrafodelista">
     <w:name w:val="List Paragraph"/>
     <w:basedOn w:val="Normal"/>
     <w:uiPriority w:val="34"/>
@@ -7651,10 +8158,10 @@
       <w:contextualSpacing/>
     </w:pPr>
   </w:style>
-  <w:style w:type="paragraph" w:styleId="HTMLPreformatted">
+  <w:style w:type="paragraph" w:styleId="HTMLconformatoprevio">
     <w:name w:val="HTML Preformatted"/>
     <w:basedOn w:val="Normal"/>
-    <w:link w:val="HTMLPreformattedChar"/>
+    <w:link w:val="HTMLconformatoprevioCar"/>
     <w:uiPriority w:val="99"/>
     <w:semiHidden/>
     <w:unhideWhenUsed/>
@@ -7690,10 +8197,10 @@
       <w:lang w:val="es-CO" w:eastAsia="ja-JP"/>
     </w:rPr>
   </w:style>
-  <w:style w:type="character" w:customStyle="1" w:styleId="HTMLPreformattedChar">
-    <w:name w:val="HTML Preformatted Char"/>
-    <w:basedOn w:val="DefaultParagraphFont"/>
-    <w:link w:val="HTMLPreformatted"/>
+  <w:style w:type="character" w:customStyle="1" w:styleId="HTMLconformatoprevioCar">
+    <w:name w:val="HTML con formato previo Car"/>
+    <w:basedOn w:val="Fuentedeprrafopredeter"/>
+    <w:link w:val="HTMLconformatoprevio"/>
     <w:uiPriority w:val="99"/>
     <w:semiHidden/>
     <w:rsid w:val="001D4A82"/>
@@ -7704,9 +8211,9 @@
       <w:lang w:val="es-CO" w:eastAsia="ja-JP"/>
     </w:rPr>
   </w:style>
-  <w:style w:type="character" w:styleId="HTMLCode">
+  <w:style w:type="character" w:styleId="CdigoHTML">
     <w:name w:val="HTML Code"/>
-    <w:basedOn w:val="DefaultParagraphFont"/>
+    <w:basedOn w:val="Fuentedeprrafopredeter"/>
     <w:uiPriority w:val="99"/>
     <w:semiHidden/>
     <w:unhideWhenUsed/>
@@ -7717,9 +8224,9 @@
       <w:szCs w:val="20"/>
     </w:rPr>
   </w:style>
-  <w:style w:type="character" w:styleId="Hyperlink">
+  <w:style w:type="character" w:styleId="Hipervnculo">
     <w:name w:val="Hyperlink"/>
-    <w:basedOn w:val="DefaultParagraphFont"/>
+    <w:basedOn w:val="Fuentedeprrafopredeter"/>
     <w:uiPriority w:val="99"/>
     <w:semiHidden/>
     <w:unhideWhenUsed/>

</xml_diff>

<commit_message>
Advantages and Disadvantages of 4 Alternatives
</commit_message>
<xml_diff>
--- a/Doc/Analysis_Report.docx
+++ b/Doc/Analysis_Report.docx
@@ -7381,6 +7381,881 @@
           <w:lang w:val="es-CO"/>
         </w:rPr>
       </w:pPr>
+    </w:p>
+    <w:p>
+      <w:pPr>
+        <w:spacing w:before="240"/>
+        <w:ind w:left="0" w:firstLine="0"/>
+        <w:rPr>
+          <w:b/>
+          <w:lang w:val="es-CO"/>
+        </w:rPr>
+      </w:pPr>
+      <w:r>
+        <w:rPr>
+          <w:b/>
+          <w:lang w:val="es-CO"/>
+        </w:rPr>
+        <w:t>Fase 4. Análisis de cada idea propuesta, resaltando los Pros y Contra de cada solución.</w:t>
+      </w:r>
+    </w:p>
+    <w:p>
+      <w:pPr>
+        <w:spacing w:before="240"/>
+        <w:ind w:left="0" w:firstLine="0"/>
+        <w:jc w:val="center"/>
+        <w:rPr>
+          <w:b/>
+          <w:lang w:val="es-CO"/>
+        </w:rPr>
+      </w:pPr>
+      <w:proofErr w:type="spellStart"/>
+      <w:r>
+        <w:rPr>
+          <w:b/>
+          <w:lang w:val="es-CO"/>
+        </w:rPr>
+        <w:t>Advantages</w:t>
+      </w:r>
+      <w:proofErr w:type="spellEnd"/>
+      <w:r>
+        <w:rPr>
+          <w:b/>
+          <w:lang w:val="es-CO"/>
+        </w:rPr>
+        <w:t xml:space="preserve"> and </w:t>
+      </w:r>
+      <w:proofErr w:type="spellStart"/>
+      <w:r>
+        <w:rPr>
+          <w:b/>
+          <w:lang w:val="es-CO"/>
+        </w:rPr>
+        <w:t>Disadvantages</w:t>
+      </w:r>
+      <w:proofErr w:type="spellEnd"/>
+      <w:r>
+        <w:rPr>
+          <w:b/>
+          <w:lang w:val="es-CO"/>
+        </w:rPr>
+        <w:t>:</w:t>
+      </w:r>
+    </w:p>
+    <w:p>
+      <w:pPr>
+        <w:spacing w:before="240"/>
+        <w:ind w:left="0" w:firstLine="0"/>
+        <w:rPr>
+          <w:b/>
+          <w:lang w:val="es-CO"/>
+        </w:rPr>
+      </w:pPr>
+      <w:r>
+        <w:rPr>
+          <w:b/>
+          <w:lang w:val="es-CO"/>
+        </w:rPr>
+        <w:t xml:space="preserve">1) </w:t>
+      </w:r>
+      <w:proofErr w:type="spellStart"/>
+      <w:r>
+        <w:rPr>
+          <w:b/>
+          <w:lang w:val="es-CO"/>
+        </w:rPr>
+        <w:t>Alternative</w:t>
+      </w:r>
+      <w:proofErr w:type="spellEnd"/>
+      <w:r>
+        <w:rPr>
+          <w:b/>
+          <w:lang w:val="es-CO"/>
+        </w:rPr>
+        <w:t xml:space="preserve"> 1:</w:t>
+      </w:r>
+    </w:p>
+    <w:p>
+      <w:pPr>
+        <w:spacing w:before="240"/>
+        <w:ind w:left="0" w:firstLine="0"/>
+        <w:rPr>
+          <w:lang w:val="es-CO"/>
+        </w:rPr>
+      </w:pPr>
+      <w:r>
+        <w:rPr>
+          <w:lang w:val="es-CO"/>
+        </w:rPr>
+        <w:t>Esta alternativa</w:t>
+      </w:r>
+      <w:r>
+        <w:rPr>
+          <w:lang w:val="es-CO"/>
+        </w:rPr>
+        <w:t xml:space="preserve"> </w:t>
+      </w:r>
+      <w:r>
+        <w:rPr>
+          <w:lang w:val="es-CO"/>
+        </w:rPr>
+        <w:t>tiene una ventaja</w:t>
+      </w:r>
+      <w:r>
+        <w:rPr>
+          <w:lang w:val="es-CO"/>
+        </w:rPr>
+        <w:t xml:space="preserve"> principal que tanto muestra los datos principales en el que la aplicación funciona y expone la funcionalidad necesaria para procesar los datos a través de interfaz de usuario</w:t>
+      </w:r>
+      <w:r>
+        <w:rPr>
+          <w:lang w:val="es-CO"/>
+        </w:rPr>
+        <w:t>, y dependiendo de la entrada que el usuario ingrese, se habilitaran</w:t>
+      </w:r>
+      <w:r>
+        <w:rPr>
+          <w:lang w:val="es-CO"/>
+        </w:rPr>
+        <w:t xml:space="preserve"> mecanismos como barras de menús, barras de </w:t>
+      </w:r>
+      <w:r>
+        <w:rPr>
+          <w:lang w:val="es-CO"/>
+        </w:rPr>
+        <w:t>herramientas, etc. Esta alternativa a la hora de ingresar los datos es muy buena ya que por medio de los cuadros emergentes m</w:t>
+      </w:r>
+      <w:r>
+        <w:rPr>
+          <w:lang w:val="es-CO"/>
+        </w:rPr>
+        <w:t>ostrar</w:t>
+      </w:r>
+      <w:r>
+        <w:rPr>
+          <w:lang w:val="es-CO"/>
+        </w:rPr>
+        <w:t>a</w:t>
+      </w:r>
+      <w:r>
+        <w:rPr>
+          <w:lang w:val="es-CO"/>
+        </w:rPr>
+        <w:t xml:space="preserve"> información específica a los </w:t>
+      </w:r>
+      <w:r>
+        <w:rPr>
+          <w:lang w:val="es-CO"/>
+        </w:rPr>
+        <w:t>usuarios, recopilar</w:t>
+      </w:r>
+      <w:r>
+        <w:rPr>
+          <w:lang w:val="es-CO"/>
+        </w:rPr>
+        <w:t xml:space="preserve"> </w:t>
+      </w:r>
+      <w:r>
+        <w:rPr>
+          <w:lang w:val="es-CO"/>
+        </w:rPr>
+        <w:t xml:space="preserve">a </w:t>
+      </w:r>
+      <w:r>
+        <w:rPr>
+          <w:lang w:val="es-CO"/>
+        </w:rPr>
+        <w:t>información de los usuarios</w:t>
+      </w:r>
+      <w:r>
+        <w:rPr>
+          <w:lang w:val="es-CO"/>
+        </w:rPr>
+        <w:t>, y también puede m</w:t>
+      </w:r>
+      <w:r>
+        <w:rPr>
+          <w:lang w:val="es-CO"/>
+        </w:rPr>
+        <w:t>ostrar y recopilar información.</w:t>
+      </w:r>
+      <w:r>
+        <w:rPr>
+          <w:lang w:val="es-CO"/>
+        </w:rPr>
+        <w:t xml:space="preserve"> Una desventaja de usar un cuadro emergente es que si la entrada que va a ingresar el usuario no será mostrada correctamente dentro del cuadro emergente. Por otra parte, una ventaja de usar el texto plano como mecanismo de ingreso de datos es que el usuario no tendrá que invertir tiempo a la hora de poner los elementos a ordenar, ya que estos estarán previamente listos en el archivo te texto plano. Una desventaja del archivo de texto plano es que tomara un tiempo estipulado a la hora de leer el archivo. Puede haber errores de lectura que el usuario por no tener conocimiento de cómo deberían de ser ingresados los datos no pueda avanzar. </w:t>
+      </w:r>
+    </w:p>
+    <w:p>
+      <w:pPr>
+        <w:spacing w:before="240"/>
+        <w:ind w:left="0" w:firstLine="0"/>
+        <w:rPr>
+          <w:lang w:val="es-CO"/>
+        </w:rPr>
+      </w:pPr>
+      <w:r>
+        <w:rPr>
+          <w:lang w:val="es-CO"/>
+        </w:rPr>
+        <w:t xml:space="preserve">Una ventaja de usar los métodos de ordenamiento, </w:t>
+      </w:r>
+      <w:proofErr w:type="spellStart"/>
+      <w:r>
+        <w:rPr>
+          <w:lang w:val="es-CO"/>
+        </w:rPr>
+        <w:t>Merge</w:t>
+      </w:r>
+      <w:proofErr w:type="spellEnd"/>
+      <w:r>
+        <w:rPr>
+          <w:lang w:val="es-CO"/>
+        </w:rPr>
+        <w:t xml:space="preserve"> </w:t>
+      </w:r>
+      <w:proofErr w:type="spellStart"/>
+      <w:r>
+        <w:rPr>
+          <w:lang w:val="es-CO"/>
+        </w:rPr>
+        <w:t>Sort</w:t>
+      </w:r>
+      <w:proofErr w:type="spellEnd"/>
+      <w:r>
+        <w:rPr>
+          <w:lang w:val="es-CO"/>
+        </w:rPr>
+        <w:t xml:space="preserve">, </w:t>
+      </w:r>
+      <w:proofErr w:type="spellStart"/>
+      <w:r>
+        <w:rPr>
+          <w:lang w:val="es-CO"/>
+        </w:rPr>
+        <w:t>Slecction</w:t>
+      </w:r>
+      <w:proofErr w:type="spellEnd"/>
+      <w:r>
+        <w:rPr>
+          <w:lang w:val="es-CO"/>
+        </w:rPr>
+        <w:t xml:space="preserve"> </w:t>
+      </w:r>
+      <w:proofErr w:type="spellStart"/>
+      <w:r>
+        <w:rPr>
+          <w:lang w:val="es-CO"/>
+        </w:rPr>
+        <w:t>Sort</w:t>
+      </w:r>
+      <w:proofErr w:type="spellEnd"/>
+      <w:r>
+        <w:rPr>
+          <w:lang w:val="es-CO"/>
+        </w:rPr>
+        <w:t xml:space="preserve">, y Shell </w:t>
+      </w:r>
+      <w:proofErr w:type="spellStart"/>
+      <w:r>
+        <w:rPr>
+          <w:lang w:val="es-CO"/>
+        </w:rPr>
+        <w:t>Sort</w:t>
+      </w:r>
+      <w:proofErr w:type="spellEnd"/>
+      <w:r>
+        <w:rPr>
+          <w:lang w:val="es-CO"/>
+        </w:rPr>
+        <w:t xml:space="preserve"> es que estos tienen una complejidad de tiempo mucho menor en comparación con otros algoritmos de ordenamiento, lo que lleva a ordenar los elementos en el menor tiempo posible. Una de las des</w:t>
+      </w:r>
+      <w:r>
+        <w:rPr>
+          <w:lang w:val="es-CO"/>
+        </w:rPr>
+        <w:t>v</w:t>
+      </w:r>
+      <w:r>
+        <w:rPr>
+          <w:lang w:val="es-CO"/>
+        </w:rPr>
+        <w:t xml:space="preserve">entajas que podemos encontrar en algunos de esos </w:t>
+      </w:r>
+      <w:r>
+        <w:rPr>
+          <w:lang w:val="es-CO"/>
+        </w:rPr>
+        <w:t>algoritmos</w:t>
+      </w:r>
+      <w:r>
+        <w:rPr>
+          <w:lang w:val="es-CO"/>
+        </w:rPr>
+        <w:t xml:space="preserve"> es la implementación en la fase del mundo</w:t>
+      </w:r>
+      <w:r>
+        <w:rPr>
+          <w:lang w:val="es-CO"/>
+        </w:rPr>
+        <w:t xml:space="preserve">, ya que pueden llegar a ser un poco complejos de procesar en el sistema. A la hora de la salida los elementos serán mostrador por medio de un </w:t>
+      </w:r>
+      <w:proofErr w:type="spellStart"/>
+      <w:r>
+        <w:rPr>
+          <w:lang w:val="es-CO"/>
+        </w:rPr>
+        <w:t>JList</w:t>
+      </w:r>
+      <w:proofErr w:type="spellEnd"/>
+      <w:r>
+        <w:rPr>
+          <w:lang w:val="es-CO"/>
+        </w:rPr>
+        <w:t>. La ventaja de este mecanismo es que nos permitirá mostrar el resultado de manera eficiente y con entradas grandes.</w:t>
+      </w:r>
+    </w:p>
+    <w:p>
+      <w:pPr>
+        <w:spacing w:before="240"/>
+        <w:ind w:left="0" w:firstLine="0"/>
+        <w:rPr>
+          <w:b/>
+          <w:lang w:val="es-CO"/>
+        </w:rPr>
+      </w:pPr>
+      <w:r>
+        <w:rPr>
+          <w:b/>
+          <w:lang w:val="es-CO"/>
+        </w:rPr>
+        <w:t>2</w:t>
+      </w:r>
+      <w:r>
+        <w:rPr>
+          <w:b/>
+          <w:lang w:val="es-CO"/>
+        </w:rPr>
+        <w:t xml:space="preserve">) </w:t>
+      </w:r>
+      <w:proofErr w:type="spellStart"/>
+      <w:r>
+        <w:rPr>
+          <w:b/>
+          <w:lang w:val="es-CO"/>
+        </w:rPr>
+        <w:t>Alternative</w:t>
+      </w:r>
+      <w:proofErr w:type="spellEnd"/>
+      <w:r>
+        <w:rPr>
+          <w:b/>
+          <w:lang w:val="es-CO"/>
+        </w:rPr>
+        <w:t xml:space="preserve"> </w:t>
+      </w:r>
+      <w:r>
+        <w:rPr>
+          <w:b/>
+          <w:lang w:val="es-CO"/>
+        </w:rPr>
+        <w:t>2</w:t>
+      </w:r>
+      <w:r>
+        <w:rPr>
+          <w:b/>
+          <w:lang w:val="es-CO"/>
+        </w:rPr>
+        <w:t>:</w:t>
+      </w:r>
+    </w:p>
+    <w:p>
+      <w:pPr>
+        <w:spacing w:before="240"/>
+        <w:ind w:left="0" w:firstLine="0"/>
+        <w:rPr>
+          <w:lang w:val="es-CO"/>
+        </w:rPr>
+      </w:pPr>
+      <w:r>
+        <w:rPr>
+          <w:lang w:val="es-CO"/>
+        </w:rPr>
+        <w:t xml:space="preserve">En esta alternativa podemos encontrar que el usuario ingresara los datos o elementos por medio de un cuadro de texto, esto le facilitara al usuario en lo relacionado con el tiempo de ingreso, pero tendrá una desventaja la cual es que cuando el usuario deseara ingresar entradas grandes el cuadro de texto no será una buena funcionalidad ya que no le permitirá ver muy bien los elementos ingresados. Por otra parte, cuando hablamos de los métodos que vamos a utilizar, tanto el </w:t>
+      </w:r>
+      <w:proofErr w:type="spellStart"/>
+      <w:r>
+        <w:rPr>
+          <w:lang w:val="es-CO"/>
+        </w:rPr>
+        <w:t>mergesort</w:t>
+      </w:r>
+      <w:proofErr w:type="spellEnd"/>
+      <w:r>
+        <w:rPr>
+          <w:lang w:val="es-CO"/>
+        </w:rPr>
+        <w:t xml:space="preserve">, </w:t>
+      </w:r>
+      <w:proofErr w:type="spellStart"/>
+      <w:r>
+        <w:rPr>
+          <w:lang w:val="es-CO"/>
+        </w:rPr>
+        <w:t>quizksort</w:t>
+      </w:r>
+      <w:proofErr w:type="spellEnd"/>
+      <w:r>
+        <w:rPr>
+          <w:lang w:val="es-CO"/>
+        </w:rPr>
+        <w:t xml:space="preserve"> y </w:t>
+      </w:r>
+      <w:proofErr w:type="spellStart"/>
+      <w:r>
+        <w:rPr>
+          <w:lang w:val="es-CO"/>
+        </w:rPr>
+        <w:t>heapsort</w:t>
+      </w:r>
+      <w:proofErr w:type="spellEnd"/>
+      <w:r>
+        <w:rPr>
+          <w:lang w:val="es-CO"/>
+        </w:rPr>
+        <w:t xml:space="preserve"> tienen una complejidad temporal muy baja en comparación con otros métodos de ordenamiento, pero una o varias desventajas que podríamos encontrar con este, es a la hora de la complejidad espacial, la cual se basa en la cantidad de memoria que utilizara el programa implementando estos algoritmos. Otra desventaja que podríamos encontrar en los algoritmos de ordenamiento es</w:t>
+      </w:r>
+      <w:r>
+        <w:rPr>
+          <w:lang w:val="es-CO"/>
+        </w:rPr>
+        <w:t xml:space="preserve"> que</w:t>
+      </w:r>
+      <w:r>
+        <w:rPr>
+          <w:lang w:val="es-CO"/>
+        </w:rPr>
+        <w:t xml:space="preserve"> a la hora de la implementación puede volverse algo tedioso.</w:t>
+      </w:r>
+    </w:p>
+    <w:p>
+      <w:pPr>
+        <w:spacing w:before="240"/>
+        <w:ind w:left="0" w:firstLine="0"/>
+        <w:rPr>
+          <w:lang w:val="es-CO"/>
+        </w:rPr>
+      </w:pPr>
+      <w:r>
+        <w:rPr>
+          <w:lang w:val="es-CO"/>
+        </w:rPr>
+        <w:t xml:space="preserve">Una de las ventajas de esta alternativa a la hora de mostrar el resultado obtenido es que esta nos mostrará por medio de un cuadro de texto </w:t>
+      </w:r>
+      <w:r>
+        <w:rPr>
+          <w:lang w:val="es-CO"/>
+        </w:rPr>
+        <w:t>se mostrará el arreglo ordenado y en una lista. Además, mostrará el tiempo de ejecución, el algoritmo utilizado, el número de entradas ingresadas, y la cantidad de memoria utilizada cada una en una etiqueta</w:t>
+      </w:r>
+      <w:r>
+        <w:rPr>
+          <w:lang w:val="es-CO"/>
+        </w:rPr>
+        <w:t xml:space="preserve">, esto significa que el usuario tendrá toda la información de lo que está haciendo el programa. Una desventaja seria que a la hora de mostrar entradas grandes no  </w:t>
+      </w:r>
+    </w:p>
+    <w:p>
+      <w:pPr>
+        <w:spacing w:before="240"/>
+        <w:ind w:left="0" w:firstLine="0"/>
+        <w:rPr>
+          <w:b/>
+          <w:lang w:val="es-CO"/>
+        </w:rPr>
+      </w:pPr>
+    </w:p>
+    <w:p>
+      <w:pPr>
+        <w:spacing w:before="240"/>
+        <w:ind w:left="0" w:firstLine="0"/>
+        <w:rPr>
+          <w:b/>
+          <w:lang w:val="es-CO"/>
+        </w:rPr>
+      </w:pPr>
+    </w:p>
+    <w:p>
+      <w:pPr>
+        <w:spacing w:before="240"/>
+        <w:ind w:left="0" w:firstLine="0"/>
+        <w:rPr>
+          <w:b/>
+          <w:lang w:val="es-CO"/>
+        </w:rPr>
+      </w:pPr>
+    </w:p>
+    <w:p>
+      <w:pPr>
+        <w:spacing w:before="240"/>
+        <w:ind w:left="0" w:firstLine="0"/>
+        <w:rPr>
+          <w:b/>
+          <w:lang w:val="es-CO"/>
+        </w:rPr>
+      </w:pPr>
+      <w:r>
+        <w:rPr>
+          <w:b/>
+          <w:lang w:val="es-CO"/>
+        </w:rPr>
+        <w:lastRenderedPageBreak/>
+        <w:t>3</w:t>
+      </w:r>
+      <w:r>
+        <w:rPr>
+          <w:b/>
+          <w:lang w:val="es-CO"/>
+        </w:rPr>
+        <w:t xml:space="preserve">) </w:t>
+      </w:r>
+      <w:proofErr w:type="spellStart"/>
+      <w:r>
+        <w:rPr>
+          <w:b/>
+          <w:lang w:val="es-CO"/>
+        </w:rPr>
+        <w:t>Alternative</w:t>
+      </w:r>
+      <w:proofErr w:type="spellEnd"/>
+      <w:r>
+        <w:rPr>
+          <w:b/>
+          <w:lang w:val="es-CO"/>
+        </w:rPr>
+        <w:t xml:space="preserve"> </w:t>
+      </w:r>
+      <w:r>
+        <w:rPr>
+          <w:b/>
+          <w:lang w:val="es-CO"/>
+        </w:rPr>
+        <w:t>3</w:t>
+      </w:r>
+      <w:r>
+        <w:rPr>
+          <w:b/>
+          <w:lang w:val="es-CO"/>
+        </w:rPr>
+        <w:t>:</w:t>
+      </w:r>
+    </w:p>
+    <w:p>
+      <w:pPr>
+        <w:spacing w:before="240"/>
+        <w:ind w:left="0" w:firstLine="0"/>
+        <w:rPr>
+          <w:lang w:val="es-CO"/>
+        </w:rPr>
+      </w:pPr>
+      <w:r>
+        <w:rPr>
+          <w:lang w:val="es-CO"/>
+        </w:rPr>
+        <w:t xml:space="preserve">En esta alternativa podemos encontrar que el usuario ingresara los datos por medio de un campo emergente. Una de las ventajas que podríamos encontrar a la hora de implementar esta solución es que el usuario podrá ingresar los datos de una manera concisa y sin gasto de tiempo. También, por medio del campo de texto se le hará saber al usuario como ingresar los datos de una manera correcta reduciendo así el nivel de error. Una vez los elementos sean ingresados estos harán el llamado a los métodos </w:t>
+      </w:r>
+      <w:proofErr w:type="spellStart"/>
+      <w:r>
+        <w:rPr>
+          <w:lang w:val="es-CO"/>
+        </w:rPr>
+        <w:t>MergeSort</w:t>
+      </w:r>
+      <w:proofErr w:type="spellEnd"/>
+      <w:r>
+        <w:rPr>
+          <w:lang w:val="es-CO"/>
+        </w:rPr>
+        <w:t xml:space="preserve">, o Quick </w:t>
+      </w:r>
+      <w:proofErr w:type="spellStart"/>
+      <w:r>
+        <w:rPr>
+          <w:lang w:val="es-CO"/>
+        </w:rPr>
+        <w:t>Sort</w:t>
+      </w:r>
+      <w:proofErr w:type="spellEnd"/>
+      <w:r>
+        <w:rPr>
+          <w:lang w:val="es-CO"/>
+        </w:rPr>
+        <w:t>. Estos métodos tienen una ventaja ya que estos son muy eficientes en cuestión de tiempo y retornan una respuesta eficaz, pero a la hora de la implementación se vuelve un poco complicado de tratar</w:t>
+      </w:r>
+      <w:r>
+        <w:rPr>
+          <w:lang w:val="es-CO"/>
+        </w:rPr>
+        <w:t>. Por otra parte, también tenemos la opción de crear un árbol binario con los elementos ingresados por el usuario, la ventaja de esta opción es que ya nos estaría organizando los elementos en la lista, y esto nos facilitaría a la hora de buscar los elementos en ella</w:t>
+      </w:r>
+      <w:r>
+        <w:rPr>
+          <w:lang w:val="es-CO"/>
+        </w:rPr>
+        <w:t xml:space="preserve">. Una ventaja de utilizar un árbol es la facilidad de implementación por el medio recursivo. </w:t>
+      </w:r>
+    </w:p>
+    <w:p>
+      <w:pPr>
+        <w:spacing w:before="240"/>
+        <w:ind w:left="0" w:firstLine="0"/>
+        <w:rPr>
+          <w:lang w:val="es-CO"/>
+        </w:rPr>
+      </w:pPr>
+      <w:r>
+        <w:rPr>
+          <w:lang w:val="es-CO"/>
+        </w:rPr>
+        <w:t xml:space="preserve">Finalmente, los datos ordenados serán exportados como un archivo plano. Una de las ventajas de exportar los elementos como un archivo plano es que el usuario tendrá facilidad de consultar los datos ingresados, </w:t>
+      </w:r>
+      <w:r>
+        <w:rPr>
+          <w:lang w:val="es-CO"/>
+        </w:rPr>
+        <w:t>el método que lo ordeno, el tiempo que se demoró, la cantidad de entradas que se ingresaron y el total de memoria utilizada</w:t>
+      </w:r>
+      <w:r>
+        <w:rPr>
+          <w:lang w:val="es-CO"/>
+        </w:rPr>
+        <w:t xml:space="preserve">, cuantas veces </w:t>
+      </w:r>
+      <w:proofErr w:type="spellStart"/>
+      <w:r>
+        <w:rPr>
+          <w:lang w:val="es-CO"/>
+        </w:rPr>
+        <w:t>el</w:t>
+      </w:r>
+      <w:proofErr w:type="spellEnd"/>
+      <w:r>
+        <w:rPr>
+          <w:lang w:val="es-CO"/>
+        </w:rPr>
+        <w:t xml:space="preserve"> quiera, ya que estos estarán guardados en </w:t>
+      </w:r>
+      <w:proofErr w:type="spellStart"/>
+      <w:r>
+        <w:rPr>
+          <w:lang w:val="es-CO"/>
+        </w:rPr>
+        <w:t>el</w:t>
+      </w:r>
+      <w:proofErr w:type="spellEnd"/>
+      <w:r>
+        <w:rPr>
+          <w:lang w:val="es-CO"/>
+        </w:rPr>
+        <w:t xml:space="preserve"> equipo</w:t>
+      </w:r>
+      <w:r>
+        <w:rPr>
+          <w:lang w:val="es-CO"/>
+        </w:rPr>
+        <w:t>.</w:t>
+      </w:r>
+      <w:r>
+        <w:rPr>
+          <w:lang w:val="es-CO"/>
+        </w:rPr>
+        <w:t xml:space="preserve"> Una desventaja de esto es que podría tomar un poco de tiempo dependiendo si la entrada fue grande o no.</w:t>
+      </w:r>
+    </w:p>
+    <w:p>
+      <w:pPr>
+        <w:spacing w:before="240"/>
+        <w:ind w:left="0" w:firstLine="0"/>
+        <w:rPr>
+          <w:lang w:val="es-CO"/>
+        </w:rPr>
+      </w:pPr>
+    </w:p>
+    <w:p>
+      <w:pPr>
+        <w:spacing w:before="240"/>
+        <w:ind w:left="0" w:firstLine="0"/>
+        <w:rPr>
+          <w:b/>
+          <w:lang w:val="es-CO"/>
+        </w:rPr>
+      </w:pPr>
+      <w:r>
+        <w:rPr>
+          <w:b/>
+          <w:lang w:val="es-CO"/>
+        </w:rPr>
+        <w:t xml:space="preserve">7) </w:t>
+      </w:r>
+      <w:proofErr w:type="spellStart"/>
+      <w:r>
+        <w:rPr>
+          <w:b/>
+          <w:lang w:val="es-CO"/>
+        </w:rPr>
+        <w:t>Alternative</w:t>
+      </w:r>
+      <w:proofErr w:type="spellEnd"/>
+      <w:r>
+        <w:rPr>
+          <w:b/>
+          <w:lang w:val="es-CO"/>
+        </w:rPr>
+        <w:t xml:space="preserve"> 7:</w:t>
+      </w:r>
+    </w:p>
+    <w:p>
+      <w:pPr>
+        <w:spacing w:before="240"/>
+        <w:ind w:left="0" w:firstLine="0"/>
+        <w:rPr>
+          <w:lang w:val="es-CO"/>
+        </w:rPr>
+      </w:pPr>
+      <w:r>
+        <w:rPr>
+          <w:lang w:val="es-CO"/>
+        </w:rPr>
+        <w:t>En esta alternativa</w:t>
+      </w:r>
+      <w:r>
+        <w:rPr>
+          <w:lang w:val="es-CO"/>
+        </w:rPr>
+        <w:t xml:space="preserve"> encontramos que el usuario tendrá la opción de ingresar los datos por un archivo plano. Una de las ventajas de ingresar los elementos por un archivo plano es que este ya viene con unos criterios de lectura y el usuario no tendrá que escribirlos en un cuadro de texto, esto reduciría el margen de error a la hora de la lectura de archivos. Por otra parte, en el mundo encontraremos que los métodos</w:t>
+      </w:r>
+      <w:r>
+        <w:rPr>
+          <w:lang w:val="es-CO"/>
+        </w:rPr>
+        <w:t xml:space="preserve">, </w:t>
+      </w:r>
+      <w:proofErr w:type="spellStart"/>
+      <w:r>
+        <w:rPr>
+          <w:lang w:val="es-CO"/>
+        </w:rPr>
+        <w:t>mergesort</w:t>
+      </w:r>
+      <w:proofErr w:type="spellEnd"/>
+      <w:r>
+        <w:rPr>
+          <w:lang w:val="es-CO"/>
+        </w:rPr>
+        <w:t xml:space="preserve">, </w:t>
+      </w:r>
+      <w:proofErr w:type="spellStart"/>
+      <w:r>
+        <w:rPr>
+          <w:lang w:val="es-CO"/>
+        </w:rPr>
+        <w:t>heapsort</w:t>
+      </w:r>
+      <w:proofErr w:type="spellEnd"/>
+      <w:r>
+        <w:rPr>
+          <w:lang w:val="es-CO"/>
+        </w:rPr>
+        <w:t xml:space="preserve"> o </w:t>
+      </w:r>
+      <w:r>
+        <w:rPr>
+          <w:lang w:val="es-CO"/>
+        </w:rPr>
+        <w:t xml:space="preserve">Quicksort brindan alternativas distintas que satisfacen las deficiencias de cada </w:t>
+      </w:r>
+      <w:proofErr w:type="gramStart"/>
+      <w:r>
+        <w:rPr>
+          <w:lang w:val="es-CO"/>
+        </w:rPr>
+        <w:t>uno ,</w:t>
+      </w:r>
+      <w:proofErr w:type="gramEnd"/>
+      <w:r>
+        <w:rPr>
+          <w:lang w:val="es-CO"/>
+        </w:rPr>
+        <w:t xml:space="preserve"> complementándose entre </w:t>
+      </w:r>
+      <w:proofErr w:type="spellStart"/>
+      <w:r>
+        <w:rPr>
+          <w:lang w:val="es-CO"/>
+        </w:rPr>
+        <w:t>si</w:t>
+      </w:r>
+      <w:proofErr w:type="spellEnd"/>
+      <w:r>
+        <w:rPr>
+          <w:lang w:val="es-CO"/>
+        </w:rPr>
+        <w:t xml:space="preserve">. La desventaja que podríamos encontrar es que </w:t>
+      </w:r>
+      <w:proofErr w:type="spellStart"/>
+      <w:r>
+        <w:rPr>
+          <w:lang w:val="es-CO"/>
+        </w:rPr>
+        <w:t>heapSort</w:t>
+      </w:r>
+      <w:proofErr w:type="spellEnd"/>
+      <w:r>
+        <w:rPr>
+          <w:lang w:val="es-CO"/>
+        </w:rPr>
+        <w:t xml:space="preserve"> es un algoritmo nuevo para nosotros y algo complicado de </w:t>
+      </w:r>
+      <w:r>
+        <w:rPr>
+          <w:lang w:val="es-CO"/>
+        </w:rPr>
+        <w:t xml:space="preserve">entender y posiblemente de implementar.  Finalmente, a la hora de mostrar los elementos organizados utilizaremos un </w:t>
+      </w:r>
+      <w:proofErr w:type="spellStart"/>
+      <w:r>
+        <w:rPr>
+          <w:lang w:val="es-CO"/>
+        </w:rPr>
+        <w:t>JList</w:t>
+      </w:r>
+      <w:proofErr w:type="spellEnd"/>
+      <w:r>
+        <w:rPr>
+          <w:lang w:val="es-CO"/>
+        </w:rPr>
+        <w:t>, el cual una de sus varias ventajas es la fácil implementación, y la capacidad que tiene este a la hora de guardar los datos de una forma concreta y eficaz.</w:t>
+      </w:r>
+    </w:p>
+    <w:p>
+      <w:pPr>
+        <w:spacing w:before="240"/>
+        <w:ind w:left="0" w:firstLine="0"/>
+        <w:rPr>
+          <w:b/>
+          <w:lang w:val="es-CO"/>
+        </w:rPr>
+      </w:pPr>
+    </w:p>
+    <w:p>
+      <w:pPr>
+        <w:spacing w:before="240"/>
+        <w:ind w:left="0" w:firstLine="0"/>
+        <w:rPr>
+          <w:b/>
+          <w:lang w:val="es-CO"/>
+        </w:rPr>
+      </w:pPr>
       <w:bookmarkStart w:id="0" w:name="_GoBack"/>
       <w:bookmarkEnd w:id="0"/>
     </w:p>
@@ -7393,13 +8268,216 @@
           <w:lang w:val="es-CO"/>
         </w:rPr>
       </w:pPr>
-      <w:r>
-        <w:rPr>
-          <w:b/>
-          <w:lang w:val="es-CO"/>
-        </w:rPr>
-        <w:t>Fase 4. Análisis de cada idea propuesta, resaltando los Pros y Contra de cada solución.</w:t>
-      </w:r>
+    </w:p>
+    <w:p>
+      <w:pPr>
+        <w:spacing w:before="240"/>
+        <w:ind w:left="0" w:firstLine="0"/>
+        <w:rPr>
+          <w:b/>
+          <w:lang w:val="es-CO"/>
+        </w:rPr>
+      </w:pPr>
+    </w:p>
+    <w:p>
+      <w:pPr>
+        <w:spacing w:before="240"/>
+        <w:ind w:left="0" w:firstLine="0"/>
+        <w:rPr>
+          <w:b/>
+          <w:lang w:val="es-CO"/>
+        </w:rPr>
+      </w:pPr>
+    </w:p>
+    <w:p>
+      <w:pPr>
+        <w:spacing w:before="240"/>
+        <w:ind w:left="0" w:firstLine="0"/>
+        <w:rPr>
+          <w:b/>
+          <w:lang w:val="es-CO"/>
+        </w:rPr>
+      </w:pPr>
+    </w:p>
+    <w:p>
+      <w:pPr>
+        <w:spacing w:before="240"/>
+        <w:ind w:left="0" w:firstLine="0"/>
+        <w:rPr>
+          <w:b/>
+          <w:lang w:val="es-CO"/>
+        </w:rPr>
+      </w:pPr>
+    </w:p>
+    <w:p>
+      <w:pPr>
+        <w:spacing w:before="240"/>
+        <w:ind w:left="0" w:firstLine="0"/>
+        <w:rPr>
+          <w:b/>
+          <w:lang w:val="es-CO"/>
+        </w:rPr>
+      </w:pPr>
+    </w:p>
+    <w:p>
+      <w:pPr>
+        <w:spacing w:before="240"/>
+        <w:ind w:left="0" w:firstLine="0"/>
+        <w:rPr>
+          <w:b/>
+          <w:lang w:val="es-CO"/>
+        </w:rPr>
+      </w:pPr>
+    </w:p>
+    <w:p>
+      <w:pPr>
+        <w:spacing w:before="240"/>
+        <w:ind w:left="0" w:firstLine="0"/>
+        <w:rPr>
+          <w:b/>
+          <w:lang w:val="es-CO"/>
+        </w:rPr>
+      </w:pPr>
+    </w:p>
+    <w:p>
+      <w:pPr>
+        <w:spacing w:before="240"/>
+        <w:ind w:left="0" w:firstLine="0"/>
+        <w:rPr>
+          <w:b/>
+          <w:lang w:val="es-CO"/>
+        </w:rPr>
+      </w:pPr>
+    </w:p>
+    <w:p>
+      <w:pPr>
+        <w:spacing w:before="240"/>
+        <w:ind w:left="0" w:firstLine="0"/>
+        <w:rPr>
+          <w:b/>
+          <w:lang w:val="es-CO"/>
+        </w:rPr>
+      </w:pPr>
+    </w:p>
+    <w:p>
+      <w:pPr>
+        <w:spacing w:before="240"/>
+        <w:ind w:left="0" w:firstLine="0"/>
+        <w:rPr>
+          <w:b/>
+          <w:lang w:val="es-CO"/>
+        </w:rPr>
+      </w:pPr>
+    </w:p>
+    <w:p>
+      <w:pPr>
+        <w:spacing w:before="240"/>
+        <w:ind w:left="0" w:firstLine="0"/>
+        <w:rPr>
+          <w:b/>
+          <w:lang w:val="es-CO"/>
+        </w:rPr>
+      </w:pPr>
+    </w:p>
+    <w:p>
+      <w:pPr>
+        <w:spacing w:before="240"/>
+        <w:ind w:left="0" w:firstLine="0"/>
+        <w:rPr>
+          <w:b/>
+          <w:lang w:val="es-CO"/>
+        </w:rPr>
+      </w:pPr>
+    </w:p>
+    <w:p>
+      <w:pPr>
+        <w:spacing w:before="240"/>
+        <w:ind w:left="0" w:firstLine="0"/>
+        <w:rPr>
+          <w:b/>
+          <w:lang w:val="es-CO"/>
+        </w:rPr>
+      </w:pPr>
+    </w:p>
+    <w:p>
+      <w:pPr>
+        <w:spacing w:before="240"/>
+        <w:ind w:left="0" w:firstLine="0"/>
+        <w:rPr>
+          <w:b/>
+          <w:lang w:val="es-CO"/>
+        </w:rPr>
+      </w:pPr>
+    </w:p>
+    <w:p>
+      <w:pPr>
+        <w:spacing w:before="240"/>
+        <w:ind w:left="0" w:firstLine="0"/>
+        <w:rPr>
+          <w:b/>
+          <w:lang w:val="es-CO"/>
+        </w:rPr>
+      </w:pPr>
+    </w:p>
+    <w:p>
+      <w:pPr>
+        <w:spacing w:before="240"/>
+        <w:ind w:left="0" w:firstLine="0"/>
+        <w:rPr>
+          <w:b/>
+          <w:lang w:val="es-CO"/>
+        </w:rPr>
+      </w:pPr>
+    </w:p>
+    <w:p>
+      <w:pPr>
+        <w:spacing w:before="240"/>
+        <w:ind w:left="0" w:firstLine="0"/>
+        <w:rPr>
+          <w:b/>
+          <w:lang w:val="es-CO"/>
+        </w:rPr>
+      </w:pPr>
+    </w:p>
+    <w:p>
+      <w:pPr>
+        <w:spacing w:before="240"/>
+        <w:ind w:left="0" w:firstLine="0"/>
+        <w:rPr>
+          <w:b/>
+          <w:lang w:val="es-CO"/>
+        </w:rPr>
+      </w:pPr>
+    </w:p>
+    <w:p>
+      <w:pPr>
+        <w:spacing w:before="240"/>
+        <w:ind w:left="0" w:firstLine="0"/>
+        <w:rPr>
+          <w:b/>
+          <w:lang w:val="es-CO"/>
+        </w:rPr>
+      </w:pPr>
+    </w:p>
+    <w:p>
+      <w:pPr>
+        <w:spacing w:before="240"/>
+        <w:ind w:left="0" w:firstLine="0"/>
+        <w:rPr>
+          <w:b/>
+          <w:lang w:val="es-CO"/>
+        </w:rPr>
+      </w:pPr>
+    </w:p>
+    <w:p>
+      <w:pPr>
+        <w:spacing w:before="240"/>
+        <w:ind w:left="0" w:firstLine="0"/>
+        <w:rPr>
+          <w:b/>
+          <w:lang w:val="es-CO"/>
+        </w:rPr>
+      </w:pPr>
     </w:p>
     <w:p>
       <w:pPr>
@@ -7696,6 +8774,7 @@
         <w:rPr>
           <w:lang w:val="es-CO"/>
         </w:rPr>
+        <w:lastRenderedPageBreak/>
         <w:t>Cubica --) Valor: 3</w:t>
       </w:r>
     </w:p>
@@ -8002,7 +9081,6 @@
                 <w:b/>
                 <w:lang w:val="es-CO"/>
               </w:rPr>
-              <w:lastRenderedPageBreak/>
               <w:t>Alternatives</w:t>
             </w:r>
             <w:proofErr w:type="spellEnd"/>
@@ -9182,6 +10260,7 @@
                 <w:b/>
                 <w:lang w:val="es-CO"/>
               </w:rPr>
+              <w:lastRenderedPageBreak/>
               <w:t>Alternative</w:t>
             </w:r>
             <w:proofErr w:type="spellEnd"/>

</xml_diff>